<commit_message>
Se actualiza el sprint2 de bases de datos faltando el repositorio JIRA
</commit_message>
<xml_diff>
--- a/Formato_Sprint_2.docx
+++ b/Formato_Sprint_2.docx
@@ -229,6 +229,12 @@
                 <w:rFonts w:asciiTheme="minorHAnsi" w:hAnsiTheme="minorHAnsi" w:cstheme="minorHAnsi"/>
               </w:rPr>
             </w:pPr>
+            <w:r>
+              <w:rPr>
+                <w:rFonts w:asciiTheme="minorHAnsi" w:hAnsiTheme="minorHAnsi" w:cstheme="minorHAnsi"/>
+              </w:rPr>
+              <w:t>Proyecto Banca</w:t>
+            </w:r>
           </w:p>
         </w:tc>
       </w:tr>
@@ -270,6 +276,12 @@
                 <w:rFonts w:asciiTheme="minorHAnsi" w:hAnsiTheme="minorHAnsi" w:cstheme="minorHAnsi"/>
               </w:rPr>
             </w:pPr>
+            <w:r>
+              <w:rPr>
+                <w:rFonts w:asciiTheme="minorHAnsi" w:hAnsiTheme="minorHAnsi" w:cstheme="minorHAnsi"/>
+              </w:rPr>
+              <w:t>Grupo 1</w:t>
+            </w:r>
           </w:p>
         </w:tc>
       </w:tr>
@@ -379,6 +391,12 @@
                 <w:rFonts w:asciiTheme="minorHAnsi" w:hAnsiTheme="minorHAnsi" w:cstheme="minorHAnsi"/>
               </w:rPr>
             </w:pPr>
+            <w:r>
+              <w:rPr>
+                <w:rFonts w:asciiTheme="minorHAnsi" w:hAnsiTheme="minorHAnsi" w:cstheme="minorHAnsi"/>
+              </w:rPr>
+              <w:t xml:space="preserve"> Líder</w:t>
+            </w:r>
           </w:p>
         </w:tc>
         <w:tc>
@@ -391,6 +409,12 @@
                 <w:rFonts w:asciiTheme="minorHAnsi" w:hAnsiTheme="minorHAnsi" w:cstheme="minorHAnsi"/>
               </w:rPr>
             </w:pPr>
+            <w:r>
+              <w:rPr>
+                <w:rFonts w:asciiTheme="minorHAnsi" w:hAnsiTheme="minorHAnsi" w:cstheme="minorHAnsi"/>
+              </w:rPr>
+              <w:t>Angela Pulido</w:t>
+            </w:r>
           </w:p>
         </w:tc>
       </w:tr>
@@ -414,6 +438,12 @@
               </w:rPr>
               <w:t xml:space="preserve"> </w:t>
             </w:r>
+            <w:r>
+              <w:rPr>
+                <w:rFonts w:asciiTheme="minorHAnsi" w:hAnsiTheme="minorHAnsi" w:cstheme="minorHAnsi"/>
+              </w:rPr>
+              <w:t>Desarrollador</w:t>
+            </w:r>
           </w:p>
         </w:tc>
         <w:tc>
@@ -426,6 +456,12 @@
                 <w:rFonts w:asciiTheme="minorHAnsi" w:hAnsiTheme="minorHAnsi" w:cstheme="minorHAnsi"/>
               </w:rPr>
             </w:pPr>
+            <w:r>
+              <w:rPr>
+                <w:rFonts w:asciiTheme="minorHAnsi" w:hAnsiTheme="minorHAnsi" w:cstheme="minorHAnsi"/>
+              </w:rPr>
+              <w:t>Daniel Torres</w:t>
+            </w:r>
           </w:p>
         </w:tc>
       </w:tr>
@@ -449,6 +485,12 @@
               </w:rPr>
               <w:t xml:space="preserve"> </w:t>
             </w:r>
+            <w:r>
+              <w:rPr>
+                <w:rFonts w:asciiTheme="minorHAnsi" w:hAnsiTheme="minorHAnsi" w:cstheme="minorHAnsi"/>
+              </w:rPr>
+              <w:t>Desarrollador</w:t>
+            </w:r>
           </w:p>
         </w:tc>
         <w:tc>
@@ -461,6 +503,20 @@
                 <w:rFonts w:asciiTheme="minorHAnsi" w:hAnsiTheme="minorHAnsi" w:cstheme="minorHAnsi"/>
               </w:rPr>
             </w:pPr>
+            <w:proofErr w:type="spellStart"/>
+            <w:r>
+              <w:rPr>
+                <w:rFonts w:asciiTheme="minorHAnsi" w:hAnsiTheme="minorHAnsi" w:cstheme="minorHAnsi"/>
+              </w:rPr>
+              <w:t>Lubin</w:t>
+            </w:r>
+            <w:proofErr w:type="spellEnd"/>
+            <w:r>
+              <w:rPr>
+                <w:rFonts w:asciiTheme="minorHAnsi" w:hAnsiTheme="minorHAnsi" w:cstheme="minorHAnsi"/>
+              </w:rPr>
+              <w:t xml:space="preserve"> Ernesto</w:t>
+            </w:r>
           </w:p>
         </w:tc>
       </w:tr>
@@ -484,6 +540,12 @@
               </w:rPr>
               <w:t xml:space="preserve"> </w:t>
             </w:r>
+            <w:r>
+              <w:rPr>
+                <w:rFonts w:asciiTheme="minorHAnsi" w:hAnsiTheme="minorHAnsi" w:cstheme="minorHAnsi"/>
+              </w:rPr>
+              <w:t>Desarrollador</w:t>
+            </w:r>
           </w:p>
         </w:tc>
         <w:tc>
@@ -496,6 +558,12 @@
                 <w:rFonts w:asciiTheme="minorHAnsi" w:hAnsiTheme="minorHAnsi" w:cstheme="minorHAnsi"/>
               </w:rPr>
             </w:pPr>
+            <w:r>
+              <w:rPr>
+                <w:rFonts w:asciiTheme="minorHAnsi" w:hAnsiTheme="minorHAnsi" w:cstheme="minorHAnsi"/>
+              </w:rPr>
+              <w:t>Daniel Molina</w:t>
+            </w:r>
           </w:p>
         </w:tc>
       </w:tr>
@@ -513,6 +581,12 @@
                 <w:rFonts w:asciiTheme="minorHAnsi" w:hAnsiTheme="minorHAnsi" w:cstheme="minorHAnsi"/>
               </w:rPr>
             </w:pPr>
+            <w:r>
+              <w:rPr>
+                <w:rFonts w:asciiTheme="minorHAnsi" w:hAnsiTheme="minorHAnsi" w:cstheme="minorHAnsi"/>
+              </w:rPr>
+              <w:t xml:space="preserve"> Desarrollador</w:t>
+            </w:r>
           </w:p>
         </w:tc>
         <w:tc>
@@ -525,64 +599,12 @@
                 <w:rFonts w:asciiTheme="minorHAnsi" w:hAnsiTheme="minorHAnsi" w:cstheme="minorHAnsi"/>
               </w:rPr>
             </w:pPr>
-          </w:p>
-        </w:tc>
-      </w:tr>
-      <w:tr>
-        <w:trPr>
-          <w:jc w:val="center"/>
-        </w:trPr>
-        <w:tc>
-          <w:tcPr>
-            <w:tcW w:w="2689" w:type="dxa"/>
-          </w:tcPr>
-          <w:p>
-            <w:pPr>
-              <w:rPr>
-                <w:rFonts w:asciiTheme="minorHAnsi" w:hAnsiTheme="minorHAnsi" w:cstheme="minorHAnsi"/>
-              </w:rPr>
-            </w:pPr>
-          </w:p>
-        </w:tc>
-        <w:tc>
-          <w:tcPr>
-            <w:tcW w:w="6139" w:type="dxa"/>
-          </w:tcPr>
-          <w:p>
-            <w:pPr>
-              <w:rPr>
-                <w:rFonts w:asciiTheme="minorHAnsi" w:hAnsiTheme="minorHAnsi" w:cstheme="minorHAnsi"/>
-              </w:rPr>
-            </w:pPr>
-          </w:p>
-        </w:tc>
-      </w:tr>
-      <w:tr>
-        <w:trPr>
-          <w:jc w:val="center"/>
-        </w:trPr>
-        <w:tc>
-          <w:tcPr>
-            <w:tcW w:w="2689" w:type="dxa"/>
-          </w:tcPr>
-          <w:p>
-            <w:pPr>
-              <w:rPr>
-                <w:rFonts w:asciiTheme="minorHAnsi" w:hAnsiTheme="minorHAnsi" w:cstheme="minorHAnsi"/>
-              </w:rPr>
-            </w:pPr>
-          </w:p>
-        </w:tc>
-        <w:tc>
-          <w:tcPr>
-            <w:tcW w:w="6139" w:type="dxa"/>
-          </w:tcPr>
-          <w:p>
-            <w:pPr>
-              <w:rPr>
-                <w:rFonts w:asciiTheme="minorHAnsi" w:hAnsiTheme="minorHAnsi" w:cstheme="minorHAnsi"/>
-              </w:rPr>
-            </w:pPr>
+            <w:r>
+              <w:rPr>
+                <w:rFonts w:asciiTheme="minorHAnsi" w:hAnsiTheme="minorHAnsi" w:cstheme="minorHAnsi"/>
+              </w:rPr>
+              <w:t>Ruben Dario</w:t>
+            </w:r>
           </w:p>
         </w:tc>
       </w:tr>
@@ -621,85 +643,201 @@
     </w:tbl>
     <w:p/>
     <w:p>
-      <w:pPr>
-        <w:jc w:val="both"/>
-      </w:pPr>
-      <w:r>
-        <w:t>Como evidencia de</w:t>
-      </w:r>
-      <w:r>
-        <w:t>l repositorio de código</w:t>
-      </w:r>
-      <w:r>
-        <w:t xml:space="preserve">, </w:t>
-      </w:r>
-      <w:r>
-        <w:t>creado con GitLab o GitHub</w:t>
-      </w:r>
-      <w:r>
-        <w:t>,</w:t>
-      </w:r>
-      <w:r>
-        <w:t xml:space="preserve"> además de la URL del repositorio, se</w:t>
-      </w:r>
-      <w:r>
-        <w:t xml:space="preserve"> debe presentar capturas de pantalla donde se visualicen aspectos:</w:t>
+      <w:r>
+        <w:t xml:space="preserve">El proceso de creación de la base de datos se hizo de manera análoga con la construcción del </w:t>
+      </w:r>
+      <w:proofErr w:type="spellStart"/>
+      <w:r>
+        <w:t>backend</w:t>
+      </w:r>
+      <w:proofErr w:type="spellEnd"/>
+      <w:r>
+        <w:t xml:space="preserve"> en donde ya se encuentra conectada a través del “</w:t>
+      </w:r>
+      <w:proofErr w:type="spellStart"/>
+      <w:r>
+        <w:t>application</w:t>
+      </w:r>
+      <w:proofErr w:type="spellEnd"/>
+      <w:r>
+        <w:t xml:space="preserve"> </w:t>
+      </w:r>
+      <w:proofErr w:type="spellStart"/>
+      <w:r>
+        <w:t>properties</w:t>
+      </w:r>
+      <w:proofErr w:type="spellEnd"/>
+      <w:r>
+        <w:t>”</w:t>
       </w:r>
     </w:p>
     <w:p>
-      <w:pPr>
-        <w:jc w:val="both"/>
-      </w:pPr>
+      <w:r>
+        <w:rPr>
+          <w:noProof/>
+        </w:rPr>
+        <w:drawing>
+          <wp:inline distT="0" distB="0" distL="0" distR="0" wp14:anchorId="740A9773" wp14:editId="3816E036">
+            <wp:extent cx="5612130" cy="2825115"/>
+            <wp:effectExtent l="0" t="0" r="7620" b="0"/>
+            <wp:docPr id="2" name="Imagen 2"/>
+            <wp:cNvGraphicFramePr>
+              <a:graphicFrameLocks xmlns:a="http://schemas.openxmlformats.org/drawingml/2006/main" noChangeAspect="1"/>
+            </wp:cNvGraphicFramePr>
+            <a:graphic xmlns:a="http://schemas.openxmlformats.org/drawingml/2006/main">
+              <a:graphicData uri="http://schemas.openxmlformats.org/drawingml/2006/picture">
+                <pic:pic xmlns:pic="http://schemas.openxmlformats.org/drawingml/2006/picture">
+                  <pic:nvPicPr>
+                    <pic:cNvPr id="1" name=""/>
+                    <pic:cNvPicPr/>
+                  </pic:nvPicPr>
+                  <pic:blipFill>
+                    <a:blip r:embed="rId7"/>
+                    <a:stretch>
+                      <a:fillRect/>
+                    </a:stretch>
+                  </pic:blipFill>
+                  <pic:spPr>
+                    <a:xfrm>
+                      <a:off x="0" y="0"/>
+                      <a:ext cx="5612130" cy="2825115"/>
+                    </a:xfrm>
+                    <a:prstGeom prst="rect">
+                      <a:avLst/>
+                    </a:prstGeom>
+                  </pic:spPr>
+                </pic:pic>
+              </a:graphicData>
+            </a:graphic>
+          </wp:inline>
+        </w:drawing>
+      </w:r>
     </w:p>
     <w:p>
-      <w:pPr>
-        <w:pStyle w:val="Prrafodelista"/>
-        <w:numPr>
-          <w:ilvl w:val="0"/>
-          <w:numId w:val="1"/>
-        </w:numPr>
-        <w:jc w:val="both"/>
-      </w:pPr>
-      <w:r>
-        <w:t>Creación del proyecto</w:t>
-      </w:r>
-      <w:r>
-        <w:t xml:space="preserve"> del repositorio</w:t>
-      </w:r>
-      <w:r>
-        <w:t>.</w:t>
+      <w:r>
+        <w:rPr>
+          <w:noProof/>
+        </w:rPr>
+        <w:lastRenderedPageBreak/>
+        <w:drawing>
+          <wp:inline distT="0" distB="0" distL="0" distR="0" wp14:anchorId="4E0CC381" wp14:editId="234D2E57">
+            <wp:extent cx="5612130" cy="1916430"/>
+            <wp:effectExtent l="0" t="0" r="7620" b="7620"/>
+            <wp:docPr id="3" name="Imagen 3"/>
+            <wp:cNvGraphicFramePr>
+              <a:graphicFrameLocks xmlns:a="http://schemas.openxmlformats.org/drawingml/2006/main" noChangeAspect="1"/>
+            </wp:cNvGraphicFramePr>
+            <a:graphic xmlns:a="http://schemas.openxmlformats.org/drawingml/2006/main">
+              <a:graphicData uri="http://schemas.openxmlformats.org/drawingml/2006/picture">
+                <pic:pic xmlns:pic="http://schemas.openxmlformats.org/drawingml/2006/picture">
+                  <pic:nvPicPr>
+                    <pic:cNvPr id="1" name=""/>
+                    <pic:cNvPicPr/>
+                  </pic:nvPicPr>
+                  <pic:blipFill>
+                    <a:blip r:embed="rId8"/>
+                    <a:stretch>
+                      <a:fillRect/>
+                    </a:stretch>
+                  </pic:blipFill>
+                  <pic:spPr>
+                    <a:xfrm>
+                      <a:off x="0" y="0"/>
+                      <a:ext cx="5612130" cy="1916430"/>
+                    </a:xfrm>
+                    <a:prstGeom prst="rect">
+                      <a:avLst/>
+                    </a:prstGeom>
+                  </pic:spPr>
+                </pic:pic>
+              </a:graphicData>
+            </a:graphic>
+          </wp:inline>
+        </w:drawing>
       </w:r>
     </w:p>
     <w:p>
-      <w:pPr>
-        <w:pStyle w:val="Prrafodelista"/>
-        <w:numPr>
-          <w:ilvl w:val="0"/>
-          <w:numId w:val="1"/>
-        </w:numPr>
-        <w:jc w:val="both"/>
-      </w:pPr>
-      <w:r>
-        <w:t xml:space="preserve">Integrantes del equipo </w:t>
-      </w:r>
-      <w:r>
-        <w:t>invitados.</w:t>
+      <w:r>
+        <w:rPr>
+          <w:noProof/>
+        </w:rPr>
+        <w:drawing>
+          <wp:inline distT="0" distB="0" distL="0" distR="0" wp14:anchorId="3A1570FA" wp14:editId="1156637B">
+            <wp:extent cx="5612130" cy="1270635"/>
+            <wp:effectExtent l="0" t="0" r="7620" b="5715"/>
+            <wp:docPr id="4" name="Imagen 4" descr="Patrón de fondo&#10;&#10;Descripción generada automáticamente con confianza media"/>
+            <wp:cNvGraphicFramePr>
+              <a:graphicFrameLocks xmlns:a="http://schemas.openxmlformats.org/drawingml/2006/main" noChangeAspect="1"/>
+            </wp:cNvGraphicFramePr>
+            <a:graphic xmlns:a="http://schemas.openxmlformats.org/drawingml/2006/main">
+              <a:graphicData uri="http://schemas.openxmlformats.org/drawingml/2006/picture">
+                <pic:pic xmlns:pic="http://schemas.openxmlformats.org/drawingml/2006/picture">
+                  <pic:nvPicPr>
+                    <pic:cNvPr id="4" name="Imagen 4" descr="Patrón de fondo&#10;&#10;Descripción generada automáticamente con confianza media"/>
+                    <pic:cNvPicPr/>
+                  </pic:nvPicPr>
+                  <pic:blipFill>
+                    <a:blip r:embed="rId9"/>
+                    <a:stretch>
+                      <a:fillRect/>
+                    </a:stretch>
+                  </pic:blipFill>
+                  <pic:spPr>
+                    <a:xfrm>
+                      <a:off x="0" y="0"/>
+                      <a:ext cx="5612130" cy="1270635"/>
+                    </a:xfrm>
+                    <a:prstGeom prst="rect">
+                      <a:avLst/>
+                    </a:prstGeom>
+                  </pic:spPr>
+                </pic:pic>
+              </a:graphicData>
+            </a:graphic>
+          </wp:inline>
+        </w:drawing>
       </w:r>
     </w:p>
     <w:p>
-      <w:pPr>
-        <w:pStyle w:val="Prrafodelista"/>
-        <w:numPr>
-          <w:ilvl w:val="0"/>
-          <w:numId w:val="1"/>
-        </w:numPr>
-        <w:jc w:val="both"/>
-      </w:pPr>
-      <w:r>
-        <w:t xml:space="preserve">Evidencia de la realización de alguna actualización (commit), donde se visualice </w:t>
-      </w:r>
-      <w:r>
-        <w:t>la actualización y el historial de actualizaciones (Versiones)</w:t>
+      <w:r>
+        <w:rPr>
+          <w:noProof/>
+        </w:rPr>
+        <w:drawing>
+          <wp:inline distT="0" distB="0" distL="0" distR="0" wp14:anchorId="6AAEB2A0" wp14:editId="21EFF861">
+            <wp:extent cx="5612130" cy="1654810"/>
+            <wp:effectExtent l="0" t="0" r="7620" b="2540"/>
+            <wp:docPr id="5" name="Imagen 5"/>
+            <wp:cNvGraphicFramePr>
+              <a:graphicFrameLocks xmlns:a="http://schemas.openxmlformats.org/drawingml/2006/main" noChangeAspect="1"/>
+            </wp:cNvGraphicFramePr>
+            <a:graphic xmlns:a="http://schemas.openxmlformats.org/drawingml/2006/main">
+              <a:graphicData uri="http://schemas.openxmlformats.org/drawingml/2006/picture">
+                <pic:pic xmlns:pic="http://schemas.openxmlformats.org/drawingml/2006/picture">
+                  <pic:nvPicPr>
+                    <pic:cNvPr id="1" name=""/>
+                    <pic:cNvPicPr/>
+                  </pic:nvPicPr>
+                  <pic:blipFill>
+                    <a:blip r:embed="rId10"/>
+                    <a:stretch>
+                      <a:fillRect/>
+                    </a:stretch>
+                  </pic:blipFill>
+                  <pic:spPr>
+                    <a:xfrm>
+                      <a:off x="0" y="0"/>
+                      <a:ext cx="5612130" cy="1654810"/>
+                    </a:xfrm>
+                    <a:prstGeom prst="rect">
+                      <a:avLst/>
+                    </a:prstGeom>
+                  </pic:spPr>
+                </pic:pic>
+              </a:graphicData>
+            </a:graphic>
+          </wp:inline>
+        </w:drawing>
       </w:r>
     </w:p>
     <w:p/>
@@ -736,28 +874,4050 @@
     </w:tbl>
     <w:p/>
     <w:p>
-      <w:pPr>
-        <w:jc w:val="both"/>
-      </w:pPr>
-      <w:r>
-        <w:t xml:space="preserve">Como evidencia </w:t>
-      </w:r>
-      <w:r>
-        <w:t>del Diseño de la Base de Datos, se debe presentar el proceso de normalización efectuado</w:t>
-      </w:r>
-      <w:r>
-        <w:t xml:space="preserve"> (Formas Normales)</w:t>
-      </w:r>
-      <w:r>
-        <w:t>.</w:t>
+      <w:r>
+        <w:t>Se crea la base de datos</w:t>
+      </w:r>
+      <w:r>
+        <w:t xml:space="preserve"> banca_ciclo3 en el software MySQL </w:t>
+      </w:r>
+      <w:proofErr w:type="spellStart"/>
+      <w:r>
+        <w:t>Workbench</w:t>
+      </w:r>
+      <w:proofErr w:type="spellEnd"/>
+      <w:r>
+        <w:t xml:space="preserve"> con las tablas relacionales: cliente, administrador, cuenta y transacción</w:t>
+      </w:r>
+    </w:p>
+    <w:p/>
+    <w:p>
+      <w:r>
+        <w:rPr>
+          <w:noProof/>
+        </w:rPr>
+        <w:drawing>
+          <wp:inline distT="0" distB="0" distL="0" distR="0" wp14:anchorId="0D38131B" wp14:editId="0F55F9D4">
+            <wp:extent cx="5612130" cy="1227455"/>
+            <wp:effectExtent l="0" t="0" r="7620" b="0"/>
+            <wp:docPr id="6" name="Imagen 6" descr="Interfaz de usuario gráfica, Aplicación&#10;&#10;Descripción generada automáticamente"/>
+            <wp:cNvGraphicFramePr>
+              <a:graphicFrameLocks xmlns:a="http://schemas.openxmlformats.org/drawingml/2006/main" noChangeAspect="1"/>
+            </wp:cNvGraphicFramePr>
+            <a:graphic xmlns:a="http://schemas.openxmlformats.org/drawingml/2006/main">
+              <a:graphicData uri="http://schemas.openxmlformats.org/drawingml/2006/picture">
+                <pic:pic xmlns:pic="http://schemas.openxmlformats.org/drawingml/2006/picture">
+                  <pic:nvPicPr>
+                    <pic:cNvPr id="6" name="Imagen 6" descr="Interfaz de usuario gráfica, Aplicación&#10;&#10;Descripción generada automáticamente"/>
+                    <pic:cNvPicPr/>
+                  </pic:nvPicPr>
+                  <pic:blipFill>
+                    <a:blip r:embed="rId11"/>
+                    <a:stretch>
+                      <a:fillRect/>
+                    </a:stretch>
+                  </pic:blipFill>
+                  <pic:spPr>
+                    <a:xfrm>
+                      <a:off x="0" y="0"/>
+                      <a:ext cx="5612130" cy="1227455"/>
+                    </a:xfrm>
+                    <a:prstGeom prst="rect">
+                      <a:avLst/>
+                    </a:prstGeom>
+                  </pic:spPr>
+                </pic:pic>
+              </a:graphicData>
+            </a:graphic>
+          </wp:inline>
+        </w:drawing>
+      </w:r>
+    </w:p>
+    <w:p>
+      <w:r>
+        <w:rPr>
+          <w:noProof/>
+        </w:rPr>
+        <w:lastRenderedPageBreak/>
+        <w:drawing>
+          <wp:inline distT="0" distB="0" distL="0" distR="0" wp14:anchorId="73B8C214" wp14:editId="5BCFEF20">
+            <wp:extent cx="5612130" cy="1743075"/>
+            <wp:effectExtent l="0" t="0" r="7620" b="9525"/>
+            <wp:docPr id="7" name="Imagen 7" descr="Interfaz de usuario gráfica, Texto, Aplicación&#10;&#10;Descripción generada automáticamente"/>
+            <wp:cNvGraphicFramePr>
+              <a:graphicFrameLocks xmlns:a="http://schemas.openxmlformats.org/drawingml/2006/main" noChangeAspect="1"/>
+            </wp:cNvGraphicFramePr>
+            <a:graphic xmlns:a="http://schemas.openxmlformats.org/drawingml/2006/main">
+              <a:graphicData uri="http://schemas.openxmlformats.org/drawingml/2006/picture">
+                <pic:pic xmlns:pic="http://schemas.openxmlformats.org/drawingml/2006/picture">
+                  <pic:nvPicPr>
+                    <pic:cNvPr id="7" name="Imagen 7" descr="Interfaz de usuario gráfica, Texto, Aplicación&#10;&#10;Descripción generada automáticamente"/>
+                    <pic:cNvPicPr/>
+                  </pic:nvPicPr>
+                  <pic:blipFill>
+                    <a:blip r:embed="rId12"/>
+                    <a:stretch>
+                      <a:fillRect/>
+                    </a:stretch>
+                  </pic:blipFill>
+                  <pic:spPr>
+                    <a:xfrm>
+                      <a:off x="0" y="0"/>
+                      <a:ext cx="5612130" cy="1743075"/>
+                    </a:xfrm>
+                    <a:prstGeom prst="rect">
+                      <a:avLst/>
+                    </a:prstGeom>
+                  </pic:spPr>
+                </pic:pic>
+              </a:graphicData>
+            </a:graphic>
+          </wp:inline>
+        </w:drawing>
+      </w:r>
+    </w:p>
+    <w:p>
+      <w:r>
+        <w:rPr>
+          <w:noProof/>
+        </w:rPr>
+        <w:drawing>
+          <wp:inline distT="0" distB="0" distL="0" distR="0" wp14:anchorId="5DC288FD" wp14:editId="7090604B">
+            <wp:extent cx="5612130" cy="1826260"/>
+            <wp:effectExtent l="0" t="0" r="7620" b="2540"/>
+            <wp:docPr id="8" name="Imagen 8" descr="Interfaz de usuario gráfica, Texto, Aplicación&#10;&#10;Descripción generada automáticamente"/>
+            <wp:cNvGraphicFramePr>
+              <a:graphicFrameLocks xmlns:a="http://schemas.openxmlformats.org/drawingml/2006/main" noChangeAspect="1"/>
+            </wp:cNvGraphicFramePr>
+            <a:graphic xmlns:a="http://schemas.openxmlformats.org/drawingml/2006/main">
+              <a:graphicData uri="http://schemas.openxmlformats.org/drawingml/2006/picture">
+                <pic:pic xmlns:pic="http://schemas.openxmlformats.org/drawingml/2006/picture">
+                  <pic:nvPicPr>
+                    <pic:cNvPr id="8" name="Imagen 8" descr="Interfaz de usuario gráfica, Texto, Aplicación&#10;&#10;Descripción generada automáticamente"/>
+                    <pic:cNvPicPr/>
+                  </pic:nvPicPr>
+                  <pic:blipFill>
+                    <a:blip r:embed="rId13"/>
+                    <a:stretch>
+                      <a:fillRect/>
+                    </a:stretch>
+                  </pic:blipFill>
+                  <pic:spPr>
+                    <a:xfrm>
+                      <a:off x="0" y="0"/>
+                      <a:ext cx="5612130" cy="1826260"/>
+                    </a:xfrm>
+                    <a:prstGeom prst="rect">
+                      <a:avLst/>
+                    </a:prstGeom>
+                  </pic:spPr>
+                </pic:pic>
+              </a:graphicData>
+            </a:graphic>
+          </wp:inline>
+        </w:drawing>
+      </w:r>
+    </w:p>
+    <w:p>
+      <w:r>
+        <w:rPr>
+          <w:noProof/>
+        </w:rPr>
+        <w:drawing>
+          <wp:inline distT="0" distB="0" distL="0" distR="0" wp14:anchorId="0C5C061C" wp14:editId="0639173D">
+            <wp:extent cx="5612130" cy="1821815"/>
+            <wp:effectExtent l="0" t="0" r="7620" b="6985"/>
+            <wp:docPr id="9" name="Imagen 9" descr="Interfaz de usuario gráfica, Texto, Aplicación&#10;&#10;Descripción generada automáticamente"/>
+            <wp:cNvGraphicFramePr>
+              <a:graphicFrameLocks xmlns:a="http://schemas.openxmlformats.org/drawingml/2006/main" noChangeAspect="1"/>
+            </wp:cNvGraphicFramePr>
+            <a:graphic xmlns:a="http://schemas.openxmlformats.org/drawingml/2006/main">
+              <a:graphicData uri="http://schemas.openxmlformats.org/drawingml/2006/picture">
+                <pic:pic xmlns:pic="http://schemas.openxmlformats.org/drawingml/2006/picture">
+                  <pic:nvPicPr>
+                    <pic:cNvPr id="9" name="Imagen 9" descr="Interfaz de usuario gráfica, Texto, Aplicación&#10;&#10;Descripción generada automáticamente"/>
+                    <pic:cNvPicPr/>
+                  </pic:nvPicPr>
+                  <pic:blipFill>
+                    <a:blip r:embed="rId14"/>
+                    <a:stretch>
+                      <a:fillRect/>
+                    </a:stretch>
+                  </pic:blipFill>
+                  <pic:spPr>
+                    <a:xfrm>
+                      <a:off x="0" y="0"/>
+                      <a:ext cx="5612130" cy="1821815"/>
+                    </a:xfrm>
+                    <a:prstGeom prst="rect">
+                      <a:avLst/>
+                    </a:prstGeom>
+                  </pic:spPr>
+                </pic:pic>
+              </a:graphicData>
+            </a:graphic>
+          </wp:inline>
+        </w:drawing>
+      </w:r>
+    </w:p>
+    <w:p>
+      <w:r>
+        <w:rPr>
+          <w:noProof/>
+        </w:rPr>
+        <w:drawing>
+          <wp:inline distT="0" distB="0" distL="0" distR="0" wp14:anchorId="3D64F7DD" wp14:editId="01FEB8D0">
+            <wp:extent cx="5612130" cy="1864360"/>
+            <wp:effectExtent l="0" t="0" r="7620" b="2540"/>
+            <wp:docPr id="10" name="Imagen 10" descr="Interfaz de usuario gráfica, Texto, Aplicación&#10;&#10;Descripción generada automáticamente"/>
+            <wp:cNvGraphicFramePr>
+              <a:graphicFrameLocks xmlns:a="http://schemas.openxmlformats.org/drawingml/2006/main" noChangeAspect="1"/>
+            </wp:cNvGraphicFramePr>
+            <a:graphic xmlns:a="http://schemas.openxmlformats.org/drawingml/2006/main">
+              <a:graphicData uri="http://schemas.openxmlformats.org/drawingml/2006/picture">
+                <pic:pic xmlns:pic="http://schemas.openxmlformats.org/drawingml/2006/picture">
+                  <pic:nvPicPr>
+                    <pic:cNvPr id="10" name="Imagen 10" descr="Interfaz de usuario gráfica, Texto, Aplicación&#10;&#10;Descripción generada automáticamente"/>
+                    <pic:cNvPicPr/>
+                  </pic:nvPicPr>
+                  <pic:blipFill>
+                    <a:blip r:embed="rId15"/>
+                    <a:stretch>
+                      <a:fillRect/>
+                    </a:stretch>
+                  </pic:blipFill>
+                  <pic:spPr>
+                    <a:xfrm>
+                      <a:off x="0" y="0"/>
+                      <a:ext cx="5612130" cy="1864360"/>
+                    </a:xfrm>
+                    <a:prstGeom prst="rect">
+                      <a:avLst/>
+                    </a:prstGeom>
+                  </pic:spPr>
+                </pic:pic>
+              </a:graphicData>
+            </a:graphic>
+          </wp:inline>
+        </w:drawing>
       </w:r>
     </w:p>
     <w:p/>
     <w:p/>
+    <w:tbl>
+      <w:tblPr>
+        <w:tblStyle w:val="Tablaconcuadrcula"/>
+        <w:tblW w:w="0" w:type="auto"/>
+        <w:tblLook w:val="04A0" w:firstRow="1" w:lastRow="0" w:firstColumn="1" w:lastColumn="0" w:noHBand="0" w:noVBand="1"/>
+      </w:tblPr>
+      <w:tblGrid>
+        <w:gridCol w:w="8828"/>
+      </w:tblGrid>
+      <w:tr>
+        <w:tc>
+          <w:tcPr>
+            <w:tcW w:w="8828" w:type="dxa"/>
+            <w:shd w:val="clear" w:color="auto" w:fill="B4C6E7" w:themeFill="accent1" w:themeFillTint="66"/>
+          </w:tcPr>
+          <w:p>
+            <w:pPr>
+              <w:jc w:val="center"/>
+            </w:pPr>
+            <w:r>
+              <w:rPr>
+                <w:rFonts w:asciiTheme="minorHAnsi" w:hAnsiTheme="minorHAnsi" w:cstheme="minorHAnsi"/>
+                <w:b/>
+                <w:bCs/>
+              </w:rPr>
+              <w:t>Esquema de la Base de Datos (Código SQL)</w:t>
+            </w:r>
+          </w:p>
+        </w:tc>
+      </w:tr>
+    </w:tbl>
+    <w:p/>
+    <w:p>
+      <w:pPr>
+        <w:shd w:val="clear" w:color="auto" w:fill="FFFFFF"/>
+        <w:tabs>
+          <w:tab w:val="left" w:pos="916"/>
+          <w:tab w:val="left" w:pos="1832"/>
+          <w:tab w:val="left" w:pos="2748"/>
+          <w:tab w:val="left" w:pos="3664"/>
+          <w:tab w:val="left" w:pos="4580"/>
+          <w:tab w:val="left" w:pos="5496"/>
+          <w:tab w:val="left" w:pos="6412"/>
+          <w:tab w:val="left" w:pos="7328"/>
+          <w:tab w:val="left" w:pos="8244"/>
+          <w:tab w:val="left" w:pos="9160"/>
+          <w:tab w:val="left" w:pos="10076"/>
+          <w:tab w:val="left" w:pos="10992"/>
+          <w:tab w:val="left" w:pos="11908"/>
+          <w:tab w:val="left" w:pos="12824"/>
+          <w:tab w:val="left" w:pos="13740"/>
+          <w:tab w:val="left" w:pos="14656"/>
+        </w:tabs>
+        <w:rPr>
+          <w:rFonts w:ascii="Courier New" w:hAnsi="Courier New" w:cs="Courier New"/>
+          <w:color w:val="000000"/>
+          <w:sz w:val="21"/>
+          <w:szCs w:val="21"/>
+        </w:rPr>
+      </w:pPr>
+      <w:proofErr w:type="spellStart"/>
+      <w:r>
+        <w:rPr>
+          <w:rFonts w:ascii="Courier New" w:hAnsi="Courier New" w:cs="Courier New"/>
+          <w:color w:val="000000"/>
+          <w:sz w:val="21"/>
+          <w:szCs w:val="21"/>
+        </w:rPr>
+        <w:t>create</w:t>
+      </w:r>
+      <w:proofErr w:type="spellEnd"/>
+      <w:r>
+        <w:rPr>
+          <w:rFonts w:ascii="Courier New" w:hAnsi="Courier New" w:cs="Courier New"/>
+          <w:color w:val="000000"/>
+          <w:sz w:val="21"/>
+          <w:szCs w:val="21"/>
+        </w:rPr>
+        <w:t xml:space="preserve"> </w:t>
+      </w:r>
+      <w:proofErr w:type="spellStart"/>
+      <w:r>
+        <w:rPr>
+          <w:rFonts w:ascii="Courier New" w:hAnsi="Courier New" w:cs="Courier New"/>
+          <w:color w:val="000000"/>
+          <w:sz w:val="21"/>
+          <w:szCs w:val="21"/>
+        </w:rPr>
+        <w:t>database</w:t>
+      </w:r>
+      <w:proofErr w:type="spellEnd"/>
+      <w:r>
+        <w:rPr>
+          <w:rFonts w:ascii="Courier New" w:hAnsi="Courier New" w:cs="Courier New"/>
+          <w:color w:val="000000"/>
+          <w:sz w:val="21"/>
+          <w:szCs w:val="21"/>
+        </w:rPr>
+        <w:t xml:space="preserve"> banca_ciclo3;</w:t>
+      </w:r>
+    </w:p>
+    <w:p>
+      <w:pPr>
+        <w:shd w:val="clear" w:color="auto" w:fill="FFFFFF"/>
+        <w:tabs>
+          <w:tab w:val="left" w:pos="916"/>
+          <w:tab w:val="left" w:pos="1832"/>
+          <w:tab w:val="left" w:pos="2748"/>
+          <w:tab w:val="left" w:pos="3664"/>
+          <w:tab w:val="left" w:pos="4580"/>
+          <w:tab w:val="left" w:pos="5496"/>
+          <w:tab w:val="left" w:pos="6412"/>
+          <w:tab w:val="left" w:pos="7328"/>
+          <w:tab w:val="left" w:pos="8244"/>
+          <w:tab w:val="left" w:pos="9160"/>
+          <w:tab w:val="left" w:pos="10076"/>
+          <w:tab w:val="left" w:pos="10992"/>
+          <w:tab w:val="left" w:pos="11908"/>
+          <w:tab w:val="left" w:pos="12824"/>
+          <w:tab w:val="left" w:pos="13740"/>
+          <w:tab w:val="left" w:pos="14656"/>
+        </w:tabs>
+        <w:rPr>
+          <w:rFonts w:ascii="Courier New" w:hAnsi="Courier New" w:cs="Courier New"/>
+          <w:color w:val="000000"/>
+          <w:sz w:val="21"/>
+          <w:szCs w:val="21"/>
+        </w:rPr>
+      </w:pPr>
+      <w:r>
+        <w:rPr>
+          <w:rFonts w:ascii="Courier New" w:hAnsi="Courier New" w:cs="Courier New"/>
+          <w:color w:val="000000"/>
+          <w:sz w:val="21"/>
+          <w:szCs w:val="21"/>
+        </w:rPr>
+        <w:t>use banca_ciclo3;</w:t>
+      </w:r>
+    </w:p>
+    <w:p>
+      <w:pPr>
+        <w:shd w:val="clear" w:color="auto" w:fill="FFFFFF"/>
+        <w:tabs>
+          <w:tab w:val="left" w:pos="916"/>
+          <w:tab w:val="left" w:pos="1832"/>
+          <w:tab w:val="left" w:pos="2748"/>
+          <w:tab w:val="left" w:pos="3664"/>
+          <w:tab w:val="left" w:pos="4580"/>
+          <w:tab w:val="left" w:pos="5496"/>
+          <w:tab w:val="left" w:pos="6412"/>
+          <w:tab w:val="left" w:pos="7328"/>
+          <w:tab w:val="left" w:pos="8244"/>
+          <w:tab w:val="left" w:pos="9160"/>
+          <w:tab w:val="left" w:pos="10076"/>
+          <w:tab w:val="left" w:pos="10992"/>
+          <w:tab w:val="left" w:pos="11908"/>
+          <w:tab w:val="left" w:pos="12824"/>
+          <w:tab w:val="left" w:pos="13740"/>
+          <w:tab w:val="left" w:pos="14656"/>
+        </w:tabs>
+        <w:rPr>
+          <w:rFonts w:ascii="Courier New" w:hAnsi="Courier New" w:cs="Courier New"/>
+          <w:color w:val="000000"/>
+          <w:sz w:val="21"/>
+          <w:szCs w:val="21"/>
+        </w:rPr>
+      </w:pPr>
+      <w:proofErr w:type="spellStart"/>
+      <w:r>
+        <w:rPr>
+          <w:rFonts w:ascii="Courier New" w:hAnsi="Courier New" w:cs="Courier New"/>
+          <w:color w:val="000000"/>
+          <w:sz w:val="21"/>
+          <w:szCs w:val="21"/>
+        </w:rPr>
+        <w:t>create</w:t>
+      </w:r>
+      <w:proofErr w:type="spellEnd"/>
+      <w:r>
+        <w:rPr>
+          <w:rFonts w:ascii="Courier New" w:hAnsi="Courier New" w:cs="Courier New"/>
+          <w:color w:val="000000"/>
+          <w:sz w:val="21"/>
+          <w:szCs w:val="21"/>
+        </w:rPr>
+        <w:t xml:space="preserve"> table </w:t>
+      </w:r>
+      <w:r>
+        <w:rPr>
+          <w:rFonts w:ascii="Courier New" w:hAnsi="Courier New" w:cs="Courier New"/>
+          <w:color w:val="000000"/>
+          <w:sz w:val="21"/>
+          <w:szCs w:val="21"/>
+        </w:rPr>
+        <w:t>cliente (</w:t>
+      </w:r>
+    </w:p>
+    <w:p>
+      <w:pPr>
+        <w:shd w:val="clear" w:color="auto" w:fill="FFFFFF"/>
+        <w:tabs>
+          <w:tab w:val="left" w:pos="916"/>
+          <w:tab w:val="left" w:pos="1832"/>
+          <w:tab w:val="left" w:pos="2748"/>
+          <w:tab w:val="left" w:pos="3664"/>
+          <w:tab w:val="left" w:pos="4580"/>
+          <w:tab w:val="left" w:pos="5496"/>
+          <w:tab w:val="left" w:pos="6412"/>
+          <w:tab w:val="left" w:pos="7328"/>
+          <w:tab w:val="left" w:pos="8244"/>
+          <w:tab w:val="left" w:pos="9160"/>
+          <w:tab w:val="left" w:pos="10076"/>
+          <w:tab w:val="left" w:pos="10992"/>
+          <w:tab w:val="left" w:pos="11908"/>
+          <w:tab w:val="left" w:pos="12824"/>
+          <w:tab w:val="left" w:pos="13740"/>
+          <w:tab w:val="left" w:pos="14656"/>
+        </w:tabs>
+        <w:rPr>
+          <w:rFonts w:ascii="Courier New" w:hAnsi="Courier New" w:cs="Courier New"/>
+          <w:color w:val="000000"/>
+          <w:sz w:val="21"/>
+          <w:szCs w:val="21"/>
+        </w:rPr>
+      </w:pPr>
+      <w:proofErr w:type="spellStart"/>
+      <w:r>
+        <w:rPr>
+          <w:rFonts w:ascii="Courier New" w:hAnsi="Courier New" w:cs="Courier New"/>
+          <w:color w:val="000000"/>
+          <w:sz w:val="21"/>
+          <w:szCs w:val="21"/>
+        </w:rPr>
+        <w:t>id_cliente</w:t>
+      </w:r>
+      <w:proofErr w:type="spellEnd"/>
+      <w:r>
+        <w:rPr>
+          <w:rFonts w:ascii="Courier New" w:hAnsi="Courier New" w:cs="Courier New"/>
+          <w:color w:val="000000"/>
+          <w:sz w:val="21"/>
+          <w:szCs w:val="21"/>
+        </w:rPr>
+        <w:t xml:space="preserve"> </w:t>
+      </w:r>
+      <w:proofErr w:type="spellStart"/>
+      <w:r>
+        <w:rPr>
+          <w:rFonts w:ascii="Courier New" w:hAnsi="Courier New" w:cs="Courier New"/>
+          <w:color w:val="000000"/>
+          <w:sz w:val="21"/>
+          <w:szCs w:val="21"/>
+        </w:rPr>
+        <w:t>varchar</w:t>
+      </w:r>
+      <w:proofErr w:type="spellEnd"/>
+      <w:r>
+        <w:rPr>
+          <w:rFonts w:ascii="Courier New" w:hAnsi="Courier New" w:cs="Courier New"/>
+          <w:color w:val="000000"/>
+          <w:sz w:val="21"/>
+          <w:szCs w:val="21"/>
+        </w:rPr>
+        <w:t xml:space="preserve">(15) </w:t>
+      </w:r>
+      <w:proofErr w:type="spellStart"/>
+      <w:r>
+        <w:rPr>
+          <w:rFonts w:ascii="Courier New" w:hAnsi="Courier New" w:cs="Courier New"/>
+          <w:color w:val="000000"/>
+          <w:sz w:val="21"/>
+          <w:szCs w:val="21"/>
+        </w:rPr>
+        <w:t>not</w:t>
+      </w:r>
+      <w:proofErr w:type="spellEnd"/>
+      <w:r>
+        <w:rPr>
+          <w:rFonts w:ascii="Courier New" w:hAnsi="Courier New" w:cs="Courier New"/>
+          <w:color w:val="000000"/>
+          <w:sz w:val="21"/>
+          <w:szCs w:val="21"/>
+        </w:rPr>
+        <w:t xml:space="preserve"> </w:t>
+      </w:r>
+      <w:proofErr w:type="spellStart"/>
+      <w:r>
+        <w:rPr>
+          <w:rFonts w:ascii="Courier New" w:hAnsi="Courier New" w:cs="Courier New"/>
+          <w:color w:val="000000"/>
+          <w:sz w:val="21"/>
+          <w:szCs w:val="21"/>
+        </w:rPr>
+        <w:t>null</w:t>
+      </w:r>
+      <w:proofErr w:type="spellEnd"/>
+      <w:r>
+        <w:rPr>
+          <w:rFonts w:ascii="Courier New" w:hAnsi="Courier New" w:cs="Courier New"/>
+          <w:color w:val="000000"/>
+          <w:sz w:val="21"/>
+          <w:szCs w:val="21"/>
+        </w:rPr>
+        <w:t>,</w:t>
+      </w:r>
+    </w:p>
+    <w:p>
+      <w:pPr>
+        <w:shd w:val="clear" w:color="auto" w:fill="FFFFFF"/>
+        <w:tabs>
+          <w:tab w:val="left" w:pos="916"/>
+          <w:tab w:val="left" w:pos="1832"/>
+          <w:tab w:val="left" w:pos="2748"/>
+          <w:tab w:val="left" w:pos="3664"/>
+          <w:tab w:val="left" w:pos="4580"/>
+          <w:tab w:val="left" w:pos="5496"/>
+          <w:tab w:val="left" w:pos="6412"/>
+          <w:tab w:val="left" w:pos="7328"/>
+          <w:tab w:val="left" w:pos="8244"/>
+          <w:tab w:val="left" w:pos="9160"/>
+          <w:tab w:val="left" w:pos="10076"/>
+          <w:tab w:val="left" w:pos="10992"/>
+          <w:tab w:val="left" w:pos="11908"/>
+          <w:tab w:val="left" w:pos="12824"/>
+          <w:tab w:val="left" w:pos="13740"/>
+          <w:tab w:val="left" w:pos="14656"/>
+        </w:tabs>
+        <w:rPr>
+          <w:rFonts w:ascii="Courier New" w:hAnsi="Courier New" w:cs="Courier New"/>
+          <w:color w:val="000000"/>
+          <w:sz w:val="21"/>
+          <w:szCs w:val="21"/>
+        </w:rPr>
+      </w:pPr>
+      <w:proofErr w:type="spellStart"/>
+      <w:r>
+        <w:rPr>
+          <w:rFonts w:ascii="Courier New" w:hAnsi="Courier New" w:cs="Courier New"/>
+          <w:color w:val="000000"/>
+          <w:sz w:val="21"/>
+          <w:szCs w:val="21"/>
+        </w:rPr>
+        <w:t>nombre_cliente</w:t>
+      </w:r>
+      <w:proofErr w:type="spellEnd"/>
+      <w:r>
+        <w:rPr>
+          <w:rFonts w:ascii="Courier New" w:hAnsi="Courier New" w:cs="Courier New"/>
+          <w:color w:val="000000"/>
+          <w:sz w:val="21"/>
+          <w:szCs w:val="21"/>
+        </w:rPr>
+        <w:t xml:space="preserve"> </w:t>
+      </w:r>
+      <w:proofErr w:type="spellStart"/>
+      <w:r>
+        <w:rPr>
+          <w:rFonts w:ascii="Courier New" w:hAnsi="Courier New" w:cs="Courier New"/>
+          <w:color w:val="000000"/>
+          <w:sz w:val="21"/>
+          <w:szCs w:val="21"/>
+        </w:rPr>
+        <w:t>varchar</w:t>
+      </w:r>
+      <w:proofErr w:type="spellEnd"/>
+      <w:r>
+        <w:rPr>
+          <w:rFonts w:ascii="Courier New" w:hAnsi="Courier New" w:cs="Courier New"/>
+          <w:color w:val="000000"/>
+          <w:sz w:val="21"/>
+          <w:szCs w:val="21"/>
+        </w:rPr>
+        <w:t xml:space="preserve">(80) </w:t>
+      </w:r>
+      <w:proofErr w:type="spellStart"/>
+      <w:r>
+        <w:rPr>
+          <w:rFonts w:ascii="Courier New" w:hAnsi="Courier New" w:cs="Courier New"/>
+          <w:color w:val="000000"/>
+          <w:sz w:val="21"/>
+          <w:szCs w:val="21"/>
+        </w:rPr>
+        <w:t>not</w:t>
+      </w:r>
+      <w:proofErr w:type="spellEnd"/>
+      <w:r>
+        <w:rPr>
+          <w:rFonts w:ascii="Courier New" w:hAnsi="Courier New" w:cs="Courier New"/>
+          <w:color w:val="000000"/>
+          <w:sz w:val="21"/>
+          <w:szCs w:val="21"/>
+        </w:rPr>
+        <w:t xml:space="preserve"> </w:t>
+      </w:r>
+      <w:proofErr w:type="spellStart"/>
+      <w:r>
+        <w:rPr>
+          <w:rFonts w:ascii="Courier New" w:hAnsi="Courier New" w:cs="Courier New"/>
+          <w:color w:val="000000"/>
+          <w:sz w:val="21"/>
+          <w:szCs w:val="21"/>
+        </w:rPr>
+        <w:t>null</w:t>
+      </w:r>
+      <w:proofErr w:type="spellEnd"/>
+      <w:r>
+        <w:rPr>
+          <w:rFonts w:ascii="Courier New" w:hAnsi="Courier New" w:cs="Courier New"/>
+          <w:color w:val="000000"/>
+          <w:sz w:val="21"/>
+          <w:szCs w:val="21"/>
+        </w:rPr>
+        <w:t>,</w:t>
+      </w:r>
+    </w:p>
+    <w:p>
+      <w:pPr>
+        <w:shd w:val="clear" w:color="auto" w:fill="FFFFFF"/>
+        <w:tabs>
+          <w:tab w:val="left" w:pos="916"/>
+          <w:tab w:val="left" w:pos="1832"/>
+          <w:tab w:val="left" w:pos="2748"/>
+          <w:tab w:val="left" w:pos="3664"/>
+          <w:tab w:val="left" w:pos="4580"/>
+          <w:tab w:val="left" w:pos="5496"/>
+          <w:tab w:val="left" w:pos="6412"/>
+          <w:tab w:val="left" w:pos="7328"/>
+          <w:tab w:val="left" w:pos="8244"/>
+          <w:tab w:val="left" w:pos="9160"/>
+          <w:tab w:val="left" w:pos="10076"/>
+          <w:tab w:val="left" w:pos="10992"/>
+          <w:tab w:val="left" w:pos="11908"/>
+          <w:tab w:val="left" w:pos="12824"/>
+          <w:tab w:val="left" w:pos="13740"/>
+          <w:tab w:val="left" w:pos="14656"/>
+        </w:tabs>
+        <w:rPr>
+          <w:rFonts w:ascii="Courier New" w:hAnsi="Courier New" w:cs="Courier New"/>
+          <w:color w:val="000000"/>
+          <w:sz w:val="21"/>
+          <w:szCs w:val="21"/>
+        </w:rPr>
+      </w:pPr>
+      <w:proofErr w:type="spellStart"/>
+      <w:r>
+        <w:rPr>
+          <w:rFonts w:ascii="Courier New" w:hAnsi="Courier New" w:cs="Courier New"/>
+          <w:color w:val="000000"/>
+          <w:sz w:val="21"/>
+          <w:szCs w:val="21"/>
+        </w:rPr>
+        <w:t>clave_cliente</w:t>
+      </w:r>
+      <w:proofErr w:type="spellEnd"/>
+      <w:r>
+        <w:rPr>
+          <w:rFonts w:ascii="Courier New" w:hAnsi="Courier New" w:cs="Courier New"/>
+          <w:color w:val="000000"/>
+          <w:sz w:val="21"/>
+          <w:szCs w:val="21"/>
+        </w:rPr>
+        <w:t xml:space="preserve"> </w:t>
+      </w:r>
+      <w:proofErr w:type="spellStart"/>
+      <w:r>
+        <w:rPr>
+          <w:rFonts w:ascii="Courier New" w:hAnsi="Courier New" w:cs="Courier New"/>
+          <w:color w:val="000000"/>
+          <w:sz w:val="21"/>
+          <w:szCs w:val="21"/>
+        </w:rPr>
+        <w:t>varchar</w:t>
+      </w:r>
+      <w:proofErr w:type="spellEnd"/>
+      <w:r>
+        <w:rPr>
+          <w:rFonts w:ascii="Courier New" w:hAnsi="Courier New" w:cs="Courier New"/>
+          <w:color w:val="000000"/>
+          <w:sz w:val="21"/>
+          <w:szCs w:val="21"/>
+        </w:rPr>
+        <w:t xml:space="preserve">(50) </w:t>
+      </w:r>
+      <w:proofErr w:type="spellStart"/>
+      <w:r>
+        <w:rPr>
+          <w:rFonts w:ascii="Courier New" w:hAnsi="Courier New" w:cs="Courier New"/>
+          <w:color w:val="000000"/>
+          <w:sz w:val="21"/>
+          <w:szCs w:val="21"/>
+        </w:rPr>
+        <w:t>not</w:t>
+      </w:r>
+      <w:proofErr w:type="spellEnd"/>
+      <w:r>
+        <w:rPr>
+          <w:rFonts w:ascii="Courier New" w:hAnsi="Courier New" w:cs="Courier New"/>
+          <w:color w:val="000000"/>
+          <w:sz w:val="21"/>
+          <w:szCs w:val="21"/>
+        </w:rPr>
+        <w:t xml:space="preserve"> </w:t>
+      </w:r>
+      <w:proofErr w:type="spellStart"/>
+      <w:r>
+        <w:rPr>
+          <w:rFonts w:ascii="Courier New" w:hAnsi="Courier New" w:cs="Courier New"/>
+          <w:color w:val="000000"/>
+          <w:sz w:val="21"/>
+          <w:szCs w:val="21"/>
+        </w:rPr>
+        <w:t>null</w:t>
+      </w:r>
+      <w:proofErr w:type="spellEnd"/>
+      <w:r>
+        <w:rPr>
+          <w:rFonts w:ascii="Courier New" w:hAnsi="Courier New" w:cs="Courier New"/>
+          <w:color w:val="000000"/>
+          <w:sz w:val="21"/>
+          <w:szCs w:val="21"/>
+        </w:rPr>
+        <w:t>,</w:t>
+      </w:r>
+    </w:p>
+    <w:p>
+      <w:pPr>
+        <w:shd w:val="clear" w:color="auto" w:fill="FFFFFF"/>
+        <w:tabs>
+          <w:tab w:val="left" w:pos="916"/>
+          <w:tab w:val="left" w:pos="1832"/>
+          <w:tab w:val="left" w:pos="2748"/>
+          <w:tab w:val="left" w:pos="3664"/>
+          <w:tab w:val="left" w:pos="4580"/>
+          <w:tab w:val="left" w:pos="5496"/>
+          <w:tab w:val="left" w:pos="6412"/>
+          <w:tab w:val="left" w:pos="7328"/>
+          <w:tab w:val="left" w:pos="8244"/>
+          <w:tab w:val="left" w:pos="9160"/>
+          <w:tab w:val="left" w:pos="10076"/>
+          <w:tab w:val="left" w:pos="10992"/>
+          <w:tab w:val="left" w:pos="11908"/>
+          <w:tab w:val="left" w:pos="12824"/>
+          <w:tab w:val="left" w:pos="13740"/>
+          <w:tab w:val="left" w:pos="14656"/>
+        </w:tabs>
+        <w:rPr>
+          <w:rFonts w:ascii="Courier New" w:hAnsi="Courier New" w:cs="Courier New"/>
+          <w:color w:val="000000"/>
+          <w:sz w:val="21"/>
+          <w:szCs w:val="21"/>
+        </w:rPr>
+      </w:pPr>
+      <w:proofErr w:type="spellStart"/>
+      <w:r>
+        <w:rPr>
+          <w:rFonts w:ascii="Courier New" w:hAnsi="Courier New" w:cs="Courier New"/>
+          <w:color w:val="000000"/>
+          <w:sz w:val="21"/>
+          <w:szCs w:val="21"/>
+        </w:rPr>
+        <w:t>constraint</w:t>
+      </w:r>
+      <w:proofErr w:type="spellEnd"/>
+      <w:r>
+        <w:rPr>
+          <w:rFonts w:ascii="Courier New" w:hAnsi="Courier New" w:cs="Courier New"/>
+          <w:color w:val="000000"/>
+          <w:sz w:val="21"/>
+          <w:szCs w:val="21"/>
+        </w:rPr>
+        <w:t xml:space="preserve"> </w:t>
+      </w:r>
+      <w:proofErr w:type="spellStart"/>
+      <w:r>
+        <w:rPr>
+          <w:rFonts w:ascii="Courier New" w:hAnsi="Courier New" w:cs="Courier New"/>
+          <w:color w:val="000000"/>
+          <w:sz w:val="21"/>
+          <w:szCs w:val="21"/>
+        </w:rPr>
+        <w:t>cliente_pk</w:t>
+      </w:r>
+      <w:proofErr w:type="spellEnd"/>
+      <w:r>
+        <w:rPr>
+          <w:rFonts w:ascii="Courier New" w:hAnsi="Courier New" w:cs="Courier New"/>
+          <w:color w:val="000000"/>
+          <w:sz w:val="21"/>
+          <w:szCs w:val="21"/>
+        </w:rPr>
+        <w:t xml:space="preserve"> </w:t>
+      </w:r>
+      <w:proofErr w:type="spellStart"/>
+      <w:r>
+        <w:rPr>
+          <w:rFonts w:ascii="Courier New" w:hAnsi="Courier New" w:cs="Courier New"/>
+          <w:color w:val="000000"/>
+          <w:sz w:val="21"/>
+          <w:szCs w:val="21"/>
+        </w:rPr>
+        <w:t>primary</w:t>
+      </w:r>
+      <w:proofErr w:type="spellEnd"/>
+      <w:r>
+        <w:rPr>
+          <w:rFonts w:ascii="Courier New" w:hAnsi="Courier New" w:cs="Courier New"/>
+          <w:color w:val="000000"/>
+          <w:sz w:val="21"/>
+          <w:szCs w:val="21"/>
+        </w:rPr>
+        <w:t xml:space="preserve"> </w:t>
+      </w:r>
+      <w:proofErr w:type="spellStart"/>
+      <w:r>
+        <w:rPr>
+          <w:rFonts w:ascii="Courier New" w:hAnsi="Courier New" w:cs="Courier New"/>
+          <w:color w:val="000000"/>
+          <w:sz w:val="21"/>
+          <w:szCs w:val="21"/>
+        </w:rPr>
+        <w:t>key</w:t>
+      </w:r>
+      <w:proofErr w:type="spellEnd"/>
+      <w:r>
+        <w:rPr>
+          <w:rFonts w:ascii="Courier New" w:hAnsi="Courier New" w:cs="Courier New"/>
+          <w:color w:val="000000"/>
+          <w:sz w:val="21"/>
+          <w:szCs w:val="21"/>
+        </w:rPr>
+        <w:t>(</w:t>
+      </w:r>
+      <w:proofErr w:type="spellStart"/>
+      <w:r>
+        <w:rPr>
+          <w:rFonts w:ascii="Courier New" w:hAnsi="Courier New" w:cs="Courier New"/>
+          <w:color w:val="000000"/>
+          <w:sz w:val="21"/>
+          <w:szCs w:val="21"/>
+        </w:rPr>
+        <w:t>id_cliente</w:t>
+      </w:r>
+      <w:proofErr w:type="spellEnd"/>
+      <w:r>
+        <w:rPr>
+          <w:rFonts w:ascii="Courier New" w:hAnsi="Courier New" w:cs="Courier New"/>
+          <w:color w:val="000000"/>
+          <w:sz w:val="21"/>
+          <w:szCs w:val="21"/>
+        </w:rPr>
+        <w:t>));</w:t>
+      </w:r>
+    </w:p>
+    <w:p>
+      <w:pPr>
+        <w:shd w:val="clear" w:color="auto" w:fill="FFFFFF"/>
+        <w:tabs>
+          <w:tab w:val="left" w:pos="916"/>
+          <w:tab w:val="left" w:pos="1832"/>
+          <w:tab w:val="left" w:pos="2748"/>
+          <w:tab w:val="left" w:pos="3664"/>
+          <w:tab w:val="left" w:pos="4580"/>
+          <w:tab w:val="left" w:pos="5496"/>
+          <w:tab w:val="left" w:pos="6412"/>
+          <w:tab w:val="left" w:pos="7328"/>
+          <w:tab w:val="left" w:pos="8244"/>
+          <w:tab w:val="left" w:pos="9160"/>
+          <w:tab w:val="left" w:pos="10076"/>
+          <w:tab w:val="left" w:pos="10992"/>
+          <w:tab w:val="left" w:pos="11908"/>
+          <w:tab w:val="left" w:pos="12824"/>
+          <w:tab w:val="left" w:pos="13740"/>
+          <w:tab w:val="left" w:pos="14656"/>
+        </w:tabs>
+        <w:rPr>
+          <w:rFonts w:ascii="Courier New" w:hAnsi="Courier New" w:cs="Courier New"/>
+          <w:color w:val="000000"/>
+          <w:sz w:val="21"/>
+          <w:szCs w:val="21"/>
+        </w:rPr>
+      </w:pPr>
+      <w:proofErr w:type="spellStart"/>
+      <w:r>
+        <w:rPr>
+          <w:rFonts w:ascii="Courier New" w:hAnsi="Courier New" w:cs="Courier New"/>
+          <w:color w:val="000000"/>
+          <w:sz w:val="21"/>
+          <w:szCs w:val="21"/>
+        </w:rPr>
+        <w:t>create</w:t>
+      </w:r>
+      <w:proofErr w:type="spellEnd"/>
+      <w:r>
+        <w:rPr>
+          <w:rFonts w:ascii="Courier New" w:hAnsi="Courier New" w:cs="Courier New"/>
+          <w:color w:val="000000"/>
+          <w:sz w:val="21"/>
+          <w:szCs w:val="21"/>
+        </w:rPr>
+        <w:t xml:space="preserve"> table </w:t>
+      </w:r>
+      <w:r>
+        <w:rPr>
+          <w:rFonts w:ascii="Courier New" w:hAnsi="Courier New" w:cs="Courier New"/>
+          <w:color w:val="000000"/>
+          <w:sz w:val="21"/>
+          <w:szCs w:val="21"/>
+        </w:rPr>
+        <w:t>cuenta (</w:t>
+      </w:r>
+    </w:p>
+    <w:p>
+      <w:pPr>
+        <w:shd w:val="clear" w:color="auto" w:fill="FFFFFF"/>
+        <w:tabs>
+          <w:tab w:val="left" w:pos="916"/>
+          <w:tab w:val="left" w:pos="1832"/>
+          <w:tab w:val="left" w:pos="2748"/>
+          <w:tab w:val="left" w:pos="3664"/>
+          <w:tab w:val="left" w:pos="4580"/>
+          <w:tab w:val="left" w:pos="5496"/>
+          <w:tab w:val="left" w:pos="6412"/>
+          <w:tab w:val="left" w:pos="7328"/>
+          <w:tab w:val="left" w:pos="8244"/>
+          <w:tab w:val="left" w:pos="9160"/>
+          <w:tab w:val="left" w:pos="10076"/>
+          <w:tab w:val="left" w:pos="10992"/>
+          <w:tab w:val="left" w:pos="11908"/>
+          <w:tab w:val="left" w:pos="12824"/>
+          <w:tab w:val="left" w:pos="13740"/>
+          <w:tab w:val="left" w:pos="14656"/>
+        </w:tabs>
+        <w:rPr>
+          <w:rFonts w:ascii="Courier New" w:hAnsi="Courier New" w:cs="Courier New"/>
+          <w:color w:val="000000"/>
+          <w:sz w:val="21"/>
+          <w:szCs w:val="21"/>
+        </w:rPr>
+      </w:pPr>
+      <w:proofErr w:type="spellStart"/>
+      <w:r>
+        <w:rPr>
+          <w:rFonts w:ascii="Courier New" w:hAnsi="Courier New" w:cs="Courier New"/>
+          <w:color w:val="000000"/>
+          <w:sz w:val="21"/>
+          <w:szCs w:val="21"/>
+        </w:rPr>
+        <w:t>id_cuenta</w:t>
+      </w:r>
+      <w:proofErr w:type="spellEnd"/>
+      <w:r>
+        <w:rPr>
+          <w:rFonts w:ascii="Courier New" w:hAnsi="Courier New" w:cs="Courier New"/>
+          <w:color w:val="000000"/>
+          <w:sz w:val="21"/>
+          <w:szCs w:val="21"/>
+        </w:rPr>
+        <w:t xml:space="preserve"> </w:t>
+      </w:r>
+      <w:proofErr w:type="spellStart"/>
+      <w:r>
+        <w:rPr>
+          <w:rFonts w:ascii="Courier New" w:hAnsi="Courier New" w:cs="Courier New"/>
+          <w:color w:val="000000"/>
+          <w:sz w:val="21"/>
+          <w:szCs w:val="21"/>
+        </w:rPr>
+        <w:t>varchar</w:t>
+      </w:r>
+      <w:proofErr w:type="spellEnd"/>
+      <w:r>
+        <w:rPr>
+          <w:rFonts w:ascii="Courier New" w:hAnsi="Courier New" w:cs="Courier New"/>
+          <w:color w:val="000000"/>
+          <w:sz w:val="21"/>
+          <w:szCs w:val="21"/>
+        </w:rPr>
+        <w:t xml:space="preserve">(15) </w:t>
+      </w:r>
+      <w:proofErr w:type="spellStart"/>
+      <w:r>
+        <w:rPr>
+          <w:rFonts w:ascii="Courier New" w:hAnsi="Courier New" w:cs="Courier New"/>
+          <w:color w:val="000000"/>
+          <w:sz w:val="21"/>
+          <w:szCs w:val="21"/>
+        </w:rPr>
+        <w:t>not</w:t>
+      </w:r>
+      <w:proofErr w:type="spellEnd"/>
+      <w:r>
+        <w:rPr>
+          <w:rFonts w:ascii="Courier New" w:hAnsi="Courier New" w:cs="Courier New"/>
+          <w:color w:val="000000"/>
+          <w:sz w:val="21"/>
+          <w:szCs w:val="21"/>
+        </w:rPr>
+        <w:t xml:space="preserve"> </w:t>
+      </w:r>
+      <w:proofErr w:type="spellStart"/>
+      <w:r>
+        <w:rPr>
+          <w:rFonts w:ascii="Courier New" w:hAnsi="Courier New" w:cs="Courier New"/>
+          <w:color w:val="000000"/>
+          <w:sz w:val="21"/>
+          <w:szCs w:val="21"/>
+        </w:rPr>
+        <w:t>null</w:t>
+      </w:r>
+      <w:proofErr w:type="spellEnd"/>
+      <w:r>
+        <w:rPr>
+          <w:rFonts w:ascii="Courier New" w:hAnsi="Courier New" w:cs="Courier New"/>
+          <w:color w:val="000000"/>
+          <w:sz w:val="21"/>
+          <w:szCs w:val="21"/>
+        </w:rPr>
+        <w:t>,</w:t>
+      </w:r>
+    </w:p>
+    <w:p>
+      <w:pPr>
+        <w:shd w:val="clear" w:color="auto" w:fill="FFFFFF"/>
+        <w:tabs>
+          <w:tab w:val="left" w:pos="916"/>
+          <w:tab w:val="left" w:pos="1832"/>
+          <w:tab w:val="left" w:pos="2748"/>
+          <w:tab w:val="left" w:pos="3664"/>
+          <w:tab w:val="left" w:pos="4580"/>
+          <w:tab w:val="left" w:pos="5496"/>
+          <w:tab w:val="left" w:pos="6412"/>
+          <w:tab w:val="left" w:pos="7328"/>
+          <w:tab w:val="left" w:pos="8244"/>
+          <w:tab w:val="left" w:pos="9160"/>
+          <w:tab w:val="left" w:pos="10076"/>
+          <w:tab w:val="left" w:pos="10992"/>
+          <w:tab w:val="left" w:pos="11908"/>
+          <w:tab w:val="left" w:pos="12824"/>
+          <w:tab w:val="left" w:pos="13740"/>
+          <w:tab w:val="left" w:pos="14656"/>
+        </w:tabs>
+        <w:rPr>
+          <w:rFonts w:ascii="Courier New" w:hAnsi="Courier New" w:cs="Courier New"/>
+          <w:color w:val="000000"/>
+          <w:sz w:val="21"/>
+          <w:szCs w:val="21"/>
+        </w:rPr>
+      </w:pPr>
+      <w:proofErr w:type="spellStart"/>
+      <w:r>
+        <w:rPr>
+          <w:rFonts w:ascii="Courier New" w:hAnsi="Courier New" w:cs="Courier New"/>
+          <w:color w:val="000000"/>
+          <w:sz w:val="21"/>
+          <w:szCs w:val="21"/>
+        </w:rPr>
+        <w:t>fecha_apertura</w:t>
+      </w:r>
+      <w:proofErr w:type="spellEnd"/>
+      <w:r>
+        <w:rPr>
+          <w:rFonts w:ascii="Courier New" w:hAnsi="Courier New" w:cs="Courier New"/>
+          <w:color w:val="000000"/>
+          <w:sz w:val="21"/>
+          <w:szCs w:val="21"/>
+        </w:rPr>
+        <w:t xml:space="preserve"> date </w:t>
+      </w:r>
+      <w:proofErr w:type="spellStart"/>
+      <w:r>
+        <w:rPr>
+          <w:rFonts w:ascii="Courier New" w:hAnsi="Courier New" w:cs="Courier New"/>
+          <w:color w:val="000000"/>
+          <w:sz w:val="21"/>
+          <w:szCs w:val="21"/>
+        </w:rPr>
+        <w:t>not</w:t>
+      </w:r>
+      <w:proofErr w:type="spellEnd"/>
+      <w:r>
+        <w:rPr>
+          <w:rFonts w:ascii="Courier New" w:hAnsi="Courier New" w:cs="Courier New"/>
+          <w:color w:val="000000"/>
+          <w:sz w:val="21"/>
+          <w:szCs w:val="21"/>
+        </w:rPr>
+        <w:t xml:space="preserve"> </w:t>
+      </w:r>
+      <w:proofErr w:type="spellStart"/>
+      <w:r>
+        <w:rPr>
+          <w:rFonts w:ascii="Courier New" w:hAnsi="Courier New" w:cs="Courier New"/>
+          <w:color w:val="000000"/>
+          <w:sz w:val="21"/>
+          <w:szCs w:val="21"/>
+        </w:rPr>
+        <w:t>null</w:t>
+      </w:r>
+      <w:proofErr w:type="spellEnd"/>
+      <w:r>
+        <w:rPr>
+          <w:rFonts w:ascii="Courier New" w:hAnsi="Courier New" w:cs="Courier New"/>
+          <w:color w:val="000000"/>
+          <w:sz w:val="21"/>
+          <w:szCs w:val="21"/>
+        </w:rPr>
+        <w:t>,</w:t>
+      </w:r>
+    </w:p>
+    <w:p>
+      <w:pPr>
+        <w:shd w:val="clear" w:color="auto" w:fill="FFFFFF"/>
+        <w:tabs>
+          <w:tab w:val="left" w:pos="916"/>
+          <w:tab w:val="left" w:pos="1832"/>
+          <w:tab w:val="left" w:pos="2748"/>
+          <w:tab w:val="left" w:pos="3664"/>
+          <w:tab w:val="left" w:pos="4580"/>
+          <w:tab w:val="left" w:pos="5496"/>
+          <w:tab w:val="left" w:pos="6412"/>
+          <w:tab w:val="left" w:pos="7328"/>
+          <w:tab w:val="left" w:pos="8244"/>
+          <w:tab w:val="left" w:pos="9160"/>
+          <w:tab w:val="left" w:pos="10076"/>
+          <w:tab w:val="left" w:pos="10992"/>
+          <w:tab w:val="left" w:pos="11908"/>
+          <w:tab w:val="left" w:pos="12824"/>
+          <w:tab w:val="left" w:pos="13740"/>
+          <w:tab w:val="left" w:pos="14656"/>
+        </w:tabs>
+        <w:rPr>
+          <w:rFonts w:ascii="Courier New" w:hAnsi="Courier New" w:cs="Courier New"/>
+          <w:color w:val="000000"/>
+          <w:sz w:val="21"/>
+          <w:szCs w:val="21"/>
+        </w:rPr>
+      </w:pPr>
+      <w:proofErr w:type="spellStart"/>
+      <w:r>
+        <w:rPr>
+          <w:rFonts w:ascii="Courier New" w:hAnsi="Courier New" w:cs="Courier New"/>
+          <w:color w:val="000000"/>
+          <w:sz w:val="21"/>
+          <w:szCs w:val="21"/>
+        </w:rPr>
+        <w:t>saldo_cuenta</w:t>
+      </w:r>
+      <w:proofErr w:type="spellEnd"/>
+      <w:r>
+        <w:rPr>
+          <w:rFonts w:ascii="Courier New" w:hAnsi="Courier New" w:cs="Courier New"/>
+          <w:color w:val="000000"/>
+          <w:sz w:val="21"/>
+          <w:szCs w:val="21"/>
+        </w:rPr>
+        <w:t xml:space="preserve"> </w:t>
+      </w:r>
+      <w:proofErr w:type="spellStart"/>
+      <w:r>
+        <w:rPr>
+          <w:rFonts w:ascii="Courier New" w:hAnsi="Courier New" w:cs="Courier New"/>
+          <w:color w:val="000000"/>
+          <w:sz w:val="21"/>
+          <w:szCs w:val="21"/>
+        </w:rPr>
+        <w:t>double</w:t>
+      </w:r>
+      <w:proofErr w:type="spellEnd"/>
+      <w:r>
+        <w:rPr>
+          <w:rFonts w:ascii="Courier New" w:hAnsi="Courier New" w:cs="Courier New"/>
+          <w:color w:val="000000"/>
+          <w:sz w:val="21"/>
+          <w:szCs w:val="21"/>
+        </w:rPr>
+        <w:t xml:space="preserve"> </w:t>
+      </w:r>
+      <w:proofErr w:type="spellStart"/>
+      <w:r>
+        <w:rPr>
+          <w:rFonts w:ascii="Courier New" w:hAnsi="Courier New" w:cs="Courier New"/>
+          <w:color w:val="000000"/>
+          <w:sz w:val="21"/>
+          <w:szCs w:val="21"/>
+        </w:rPr>
+        <w:t>not</w:t>
+      </w:r>
+      <w:proofErr w:type="spellEnd"/>
+      <w:r>
+        <w:rPr>
+          <w:rFonts w:ascii="Courier New" w:hAnsi="Courier New" w:cs="Courier New"/>
+          <w:color w:val="000000"/>
+          <w:sz w:val="21"/>
+          <w:szCs w:val="21"/>
+        </w:rPr>
+        <w:t xml:space="preserve"> </w:t>
+      </w:r>
+      <w:proofErr w:type="spellStart"/>
+      <w:r>
+        <w:rPr>
+          <w:rFonts w:ascii="Courier New" w:hAnsi="Courier New" w:cs="Courier New"/>
+          <w:color w:val="000000"/>
+          <w:sz w:val="21"/>
+          <w:szCs w:val="21"/>
+        </w:rPr>
+        <w:t>null</w:t>
+      </w:r>
+      <w:proofErr w:type="spellEnd"/>
+      <w:r>
+        <w:rPr>
+          <w:rFonts w:ascii="Courier New" w:hAnsi="Courier New" w:cs="Courier New"/>
+          <w:color w:val="000000"/>
+          <w:sz w:val="21"/>
+          <w:szCs w:val="21"/>
+        </w:rPr>
+        <w:t>,</w:t>
+      </w:r>
+    </w:p>
+    <w:p>
+      <w:pPr>
+        <w:shd w:val="clear" w:color="auto" w:fill="FFFFFF"/>
+        <w:tabs>
+          <w:tab w:val="left" w:pos="916"/>
+          <w:tab w:val="left" w:pos="1832"/>
+          <w:tab w:val="left" w:pos="2748"/>
+          <w:tab w:val="left" w:pos="3664"/>
+          <w:tab w:val="left" w:pos="4580"/>
+          <w:tab w:val="left" w:pos="5496"/>
+          <w:tab w:val="left" w:pos="6412"/>
+          <w:tab w:val="left" w:pos="7328"/>
+          <w:tab w:val="left" w:pos="8244"/>
+          <w:tab w:val="left" w:pos="9160"/>
+          <w:tab w:val="left" w:pos="10076"/>
+          <w:tab w:val="left" w:pos="10992"/>
+          <w:tab w:val="left" w:pos="11908"/>
+          <w:tab w:val="left" w:pos="12824"/>
+          <w:tab w:val="left" w:pos="13740"/>
+          <w:tab w:val="left" w:pos="14656"/>
+        </w:tabs>
+        <w:rPr>
+          <w:rFonts w:ascii="Courier New" w:hAnsi="Courier New" w:cs="Courier New"/>
+          <w:color w:val="000000"/>
+          <w:sz w:val="21"/>
+          <w:szCs w:val="21"/>
+        </w:rPr>
+      </w:pPr>
+      <w:proofErr w:type="spellStart"/>
+      <w:r>
+        <w:rPr>
+          <w:rFonts w:ascii="Courier New" w:hAnsi="Courier New" w:cs="Courier New"/>
+          <w:color w:val="000000"/>
+          <w:sz w:val="21"/>
+          <w:szCs w:val="21"/>
+        </w:rPr>
+        <w:t>id_cliente</w:t>
+      </w:r>
+      <w:proofErr w:type="spellEnd"/>
+      <w:r>
+        <w:rPr>
+          <w:rFonts w:ascii="Courier New" w:hAnsi="Courier New" w:cs="Courier New"/>
+          <w:color w:val="000000"/>
+          <w:sz w:val="21"/>
+          <w:szCs w:val="21"/>
+        </w:rPr>
+        <w:t xml:space="preserve"> </w:t>
+      </w:r>
+      <w:proofErr w:type="spellStart"/>
+      <w:r>
+        <w:rPr>
+          <w:rFonts w:ascii="Courier New" w:hAnsi="Courier New" w:cs="Courier New"/>
+          <w:color w:val="000000"/>
+          <w:sz w:val="21"/>
+          <w:szCs w:val="21"/>
+        </w:rPr>
+        <w:t>varchar</w:t>
+      </w:r>
+      <w:proofErr w:type="spellEnd"/>
+      <w:r>
+        <w:rPr>
+          <w:rFonts w:ascii="Courier New" w:hAnsi="Courier New" w:cs="Courier New"/>
+          <w:color w:val="000000"/>
+          <w:sz w:val="21"/>
+          <w:szCs w:val="21"/>
+        </w:rPr>
+        <w:t xml:space="preserve">(15) </w:t>
+      </w:r>
+      <w:proofErr w:type="spellStart"/>
+      <w:r>
+        <w:rPr>
+          <w:rFonts w:ascii="Courier New" w:hAnsi="Courier New" w:cs="Courier New"/>
+          <w:color w:val="000000"/>
+          <w:sz w:val="21"/>
+          <w:szCs w:val="21"/>
+        </w:rPr>
+        <w:t>not</w:t>
+      </w:r>
+      <w:proofErr w:type="spellEnd"/>
+      <w:r>
+        <w:rPr>
+          <w:rFonts w:ascii="Courier New" w:hAnsi="Courier New" w:cs="Courier New"/>
+          <w:color w:val="000000"/>
+          <w:sz w:val="21"/>
+          <w:szCs w:val="21"/>
+        </w:rPr>
+        <w:t xml:space="preserve"> </w:t>
+      </w:r>
+      <w:proofErr w:type="spellStart"/>
+      <w:r>
+        <w:rPr>
+          <w:rFonts w:ascii="Courier New" w:hAnsi="Courier New" w:cs="Courier New"/>
+          <w:color w:val="000000"/>
+          <w:sz w:val="21"/>
+          <w:szCs w:val="21"/>
+        </w:rPr>
+        <w:t>null</w:t>
+      </w:r>
+      <w:proofErr w:type="spellEnd"/>
+      <w:r>
+        <w:rPr>
+          <w:rFonts w:ascii="Courier New" w:hAnsi="Courier New" w:cs="Courier New"/>
+          <w:color w:val="000000"/>
+          <w:sz w:val="21"/>
+          <w:szCs w:val="21"/>
+        </w:rPr>
+        <w:t>,</w:t>
+      </w:r>
+    </w:p>
+    <w:p>
+      <w:pPr>
+        <w:shd w:val="clear" w:color="auto" w:fill="FFFFFF"/>
+        <w:tabs>
+          <w:tab w:val="left" w:pos="916"/>
+          <w:tab w:val="left" w:pos="1832"/>
+          <w:tab w:val="left" w:pos="2748"/>
+          <w:tab w:val="left" w:pos="3664"/>
+          <w:tab w:val="left" w:pos="4580"/>
+          <w:tab w:val="left" w:pos="5496"/>
+          <w:tab w:val="left" w:pos="6412"/>
+          <w:tab w:val="left" w:pos="7328"/>
+          <w:tab w:val="left" w:pos="8244"/>
+          <w:tab w:val="left" w:pos="9160"/>
+          <w:tab w:val="left" w:pos="10076"/>
+          <w:tab w:val="left" w:pos="10992"/>
+          <w:tab w:val="left" w:pos="11908"/>
+          <w:tab w:val="left" w:pos="12824"/>
+          <w:tab w:val="left" w:pos="13740"/>
+          <w:tab w:val="left" w:pos="14656"/>
+        </w:tabs>
+        <w:rPr>
+          <w:rFonts w:ascii="Courier New" w:hAnsi="Courier New" w:cs="Courier New"/>
+          <w:color w:val="000000"/>
+          <w:sz w:val="21"/>
+          <w:szCs w:val="21"/>
+        </w:rPr>
+      </w:pPr>
+      <w:proofErr w:type="spellStart"/>
+      <w:r>
+        <w:rPr>
+          <w:rFonts w:ascii="Courier New" w:hAnsi="Courier New" w:cs="Courier New"/>
+          <w:color w:val="000000"/>
+          <w:sz w:val="21"/>
+          <w:szCs w:val="21"/>
+        </w:rPr>
+        <w:t>constraint</w:t>
+      </w:r>
+      <w:proofErr w:type="spellEnd"/>
+      <w:r>
+        <w:rPr>
+          <w:rFonts w:ascii="Courier New" w:hAnsi="Courier New" w:cs="Courier New"/>
+          <w:color w:val="000000"/>
+          <w:sz w:val="21"/>
+          <w:szCs w:val="21"/>
+        </w:rPr>
+        <w:t xml:space="preserve"> </w:t>
+      </w:r>
+      <w:proofErr w:type="spellStart"/>
+      <w:r>
+        <w:rPr>
+          <w:rFonts w:ascii="Courier New" w:hAnsi="Courier New" w:cs="Courier New"/>
+          <w:color w:val="000000"/>
+          <w:sz w:val="21"/>
+          <w:szCs w:val="21"/>
+        </w:rPr>
+        <w:t>cuenta_pk</w:t>
+      </w:r>
+      <w:proofErr w:type="spellEnd"/>
+      <w:r>
+        <w:rPr>
+          <w:rFonts w:ascii="Courier New" w:hAnsi="Courier New" w:cs="Courier New"/>
+          <w:color w:val="000000"/>
+          <w:sz w:val="21"/>
+          <w:szCs w:val="21"/>
+        </w:rPr>
+        <w:t xml:space="preserve"> </w:t>
+      </w:r>
+      <w:proofErr w:type="spellStart"/>
+      <w:r>
+        <w:rPr>
+          <w:rFonts w:ascii="Courier New" w:hAnsi="Courier New" w:cs="Courier New"/>
+          <w:color w:val="000000"/>
+          <w:sz w:val="21"/>
+          <w:szCs w:val="21"/>
+        </w:rPr>
+        <w:t>primary</w:t>
+      </w:r>
+      <w:proofErr w:type="spellEnd"/>
+      <w:r>
+        <w:rPr>
+          <w:rFonts w:ascii="Courier New" w:hAnsi="Courier New" w:cs="Courier New"/>
+          <w:color w:val="000000"/>
+          <w:sz w:val="21"/>
+          <w:szCs w:val="21"/>
+        </w:rPr>
+        <w:t xml:space="preserve"> </w:t>
+      </w:r>
+      <w:proofErr w:type="spellStart"/>
+      <w:r>
+        <w:rPr>
+          <w:rFonts w:ascii="Courier New" w:hAnsi="Courier New" w:cs="Courier New"/>
+          <w:color w:val="000000"/>
+          <w:sz w:val="21"/>
+          <w:szCs w:val="21"/>
+        </w:rPr>
+        <w:t>key</w:t>
+      </w:r>
+      <w:proofErr w:type="spellEnd"/>
+      <w:r>
+        <w:rPr>
+          <w:rFonts w:ascii="Courier New" w:hAnsi="Courier New" w:cs="Courier New"/>
+          <w:color w:val="000000"/>
+          <w:sz w:val="21"/>
+          <w:szCs w:val="21"/>
+        </w:rPr>
+        <w:t>(</w:t>
+      </w:r>
+      <w:proofErr w:type="spellStart"/>
+      <w:r>
+        <w:rPr>
+          <w:rFonts w:ascii="Courier New" w:hAnsi="Courier New" w:cs="Courier New"/>
+          <w:color w:val="000000"/>
+          <w:sz w:val="21"/>
+          <w:szCs w:val="21"/>
+        </w:rPr>
+        <w:t>id_cuenta</w:t>
+      </w:r>
+      <w:proofErr w:type="spellEnd"/>
+      <w:r>
+        <w:rPr>
+          <w:rFonts w:ascii="Courier New" w:hAnsi="Courier New" w:cs="Courier New"/>
+          <w:color w:val="000000"/>
+          <w:sz w:val="21"/>
+          <w:szCs w:val="21"/>
+        </w:rPr>
+        <w:t>),</w:t>
+      </w:r>
+    </w:p>
+    <w:p>
+      <w:pPr>
+        <w:shd w:val="clear" w:color="auto" w:fill="FFFFFF"/>
+        <w:tabs>
+          <w:tab w:val="left" w:pos="916"/>
+          <w:tab w:val="left" w:pos="1832"/>
+          <w:tab w:val="left" w:pos="2748"/>
+          <w:tab w:val="left" w:pos="3664"/>
+          <w:tab w:val="left" w:pos="4580"/>
+          <w:tab w:val="left" w:pos="5496"/>
+          <w:tab w:val="left" w:pos="6412"/>
+          <w:tab w:val="left" w:pos="7328"/>
+          <w:tab w:val="left" w:pos="8244"/>
+          <w:tab w:val="left" w:pos="9160"/>
+          <w:tab w:val="left" w:pos="10076"/>
+          <w:tab w:val="left" w:pos="10992"/>
+          <w:tab w:val="left" w:pos="11908"/>
+          <w:tab w:val="left" w:pos="12824"/>
+          <w:tab w:val="left" w:pos="13740"/>
+          <w:tab w:val="left" w:pos="14656"/>
+        </w:tabs>
+        <w:rPr>
+          <w:rFonts w:ascii="Courier New" w:hAnsi="Courier New" w:cs="Courier New"/>
+          <w:color w:val="000000"/>
+          <w:sz w:val="21"/>
+          <w:szCs w:val="21"/>
+        </w:rPr>
+      </w:pPr>
+      <w:proofErr w:type="spellStart"/>
+      <w:r>
+        <w:rPr>
+          <w:rFonts w:ascii="Courier New" w:hAnsi="Courier New" w:cs="Courier New"/>
+          <w:color w:val="000000"/>
+          <w:sz w:val="21"/>
+          <w:szCs w:val="21"/>
+        </w:rPr>
+        <w:t>constraint</w:t>
+      </w:r>
+      <w:proofErr w:type="spellEnd"/>
+      <w:r>
+        <w:rPr>
+          <w:rFonts w:ascii="Courier New" w:hAnsi="Courier New" w:cs="Courier New"/>
+          <w:color w:val="000000"/>
+          <w:sz w:val="21"/>
+          <w:szCs w:val="21"/>
+        </w:rPr>
+        <w:t xml:space="preserve"> </w:t>
+      </w:r>
+      <w:proofErr w:type="spellStart"/>
+      <w:r>
+        <w:rPr>
+          <w:rFonts w:ascii="Courier New" w:hAnsi="Courier New" w:cs="Courier New"/>
+          <w:color w:val="000000"/>
+          <w:sz w:val="21"/>
+          <w:szCs w:val="21"/>
+        </w:rPr>
+        <w:t>cuenta_id_cliente_fk</w:t>
+      </w:r>
+      <w:proofErr w:type="spellEnd"/>
+      <w:r>
+        <w:rPr>
+          <w:rFonts w:ascii="Courier New" w:hAnsi="Courier New" w:cs="Courier New"/>
+          <w:color w:val="000000"/>
+          <w:sz w:val="21"/>
+          <w:szCs w:val="21"/>
+        </w:rPr>
+        <w:t xml:space="preserve"> </w:t>
+      </w:r>
+      <w:proofErr w:type="spellStart"/>
+      <w:r>
+        <w:rPr>
+          <w:rFonts w:ascii="Courier New" w:hAnsi="Courier New" w:cs="Courier New"/>
+          <w:color w:val="000000"/>
+          <w:sz w:val="21"/>
+          <w:szCs w:val="21"/>
+        </w:rPr>
+        <w:t>foreign</w:t>
+      </w:r>
+      <w:proofErr w:type="spellEnd"/>
+      <w:r>
+        <w:rPr>
+          <w:rFonts w:ascii="Courier New" w:hAnsi="Courier New" w:cs="Courier New"/>
+          <w:color w:val="000000"/>
+          <w:sz w:val="21"/>
+          <w:szCs w:val="21"/>
+        </w:rPr>
+        <w:t xml:space="preserve"> </w:t>
+      </w:r>
+      <w:proofErr w:type="spellStart"/>
+      <w:r>
+        <w:rPr>
+          <w:rFonts w:ascii="Courier New" w:hAnsi="Courier New" w:cs="Courier New"/>
+          <w:color w:val="000000"/>
+          <w:sz w:val="21"/>
+          <w:szCs w:val="21"/>
+        </w:rPr>
+        <w:t>key</w:t>
+      </w:r>
+      <w:proofErr w:type="spellEnd"/>
+      <w:r>
+        <w:rPr>
+          <w:rFonts w:ascii="Courier New" w:hAnsi="Courier New" w:cs="Courier New"/>
+          <w:color w:val="000000"/>
+          <w:sz w:val="21"/>
+          <w:szCs w:val="21"/>
+        </w:rPr>
+        <w:t>(</w:t>
+      </w:r>
+      <w:proofErr w:type="spellStart"/>
+      <w:r>
+        <w:rPr>
+          <w:rFonts w:ascii="Courier New" w:hAnsi="Courier New" w:cs="Courier New"/>
+          <w:color w:val="000000"/>
+          <w:sz w:val="21"/>
+          <w:szCs w:val="21"/>
+        </w:rPr>
+        <w:t>id_cliente</w:t>
+      </w:r>
+      <w:proofErr w:type="spellEnd"/>
+      <w:r>
+        <w:rPr>
+          <w:rFonts w:ascii="Courier New" w:hAnsi="Courier New" w:cs="Courier New"/>
+          <w:color w:val="000000"/>
+          <w:sz w:val="21"/>
+          <w:szCs w:val="21"/>
+        </w:rPr>
+        <w:t xml:space="preserve">) </w:t>
+      </w:r>
+      <w:proofErr w:type="spellStart"/>
+      <w:r>
+        <w:rPr>
+          <w:rFonts w:ascii="Courier New" w:hAnsi="Courier New" w:cs="Courier New"/>
+          <w:color w:val="000000"/>
+          <w:sz w:val="21"/>
+          <w:szCs w:val="21"/>
+        </w:rPr>
+        <w:t>references</w:t>
+      </w:r>
+      <w:proofErr w:type="spellEnd"/>
+      <w:r>
+        <w:rPr>
+          <w:rFonts w:ascii="Courier New" w:hAnsi="Courier New" w:cs="Courier New"/>
+          <w:color w:val="000000"/>
+          <w:sz w:val="21"/>
+          <w:szCs w:val="21"/>
+        </w:rPr>
+        <w:t xml:space="preserve"> cliente(</w:t>
+      </w:r>
+      <w:proofErr w:type="spellStart"/>
+      <w:r>
+        <w:rPr>
+          <w:rFonts w:ascii="Courier New" w:hAnsi="Courier New" w:cs="Courier New"/>
+          <w:color w:val="000000"/>
+          <w:sz w:val="21"/>
+          <w:szCs w:val="21"/>
+        </w:rPr>
+        <w:t>id_cliente</w:t>
+      </w:r>
+      <w:proofErr w:type="spellEnd"/>
+      <w:r>
+        <w:rPr>
+          <w:rFonts w:ascii="Courier New" w:hAnsi="Courier New" w:cs="Courier New"/>
+          <w:color w:val="000000"/>
+          <w:sz w:val="21"/>
+          <w:szCs w:val="21"/>
+        </w:rPr>
+        <w:t>));</w:t>
+      </w:r>
+    </w:p>
+    <w:p>
+      <w:pPr>
+        <w:shd w:val="clear" w:color="auto" w:fill="FFFFFF"/>
+        <w:tabs>
+          <w:tab w:val="left" w:pos="916"/>
+          <w:tab w:val="left" w:pos="1832"/>
+          <w:tab w:val="left" w:pos="2748"/>
+          <w:tab w:val="left" w:pos="3664"/>
+          <w:tab w:val="left" w:pos="4580"/>
+          <w:tab w:val="left" w:pos="5496"/>
+          <w:tab w:val="left" w:pos="6412"/>
+          <w:tab w:val="left" w:pos="7328"/>
+          <w:tab w:val="left" w:pos="8244"/>
+          <w:tab w:val="left" w:pos="9160"/>
+          <w:tab w:val="left" w:pos="10076"/>
+          <w:tab w:val="left" w:pos="10992"/>
+          <w:tab w:val="left" w:pos="11908"/>
+          <w:tab w:val="left" w:pos="12824"/>
+          <w:tab w:val="left" w:pos="13740"/>
+          <w:tab w:val="left" w:pos="14656"/>
+        </w:tabs>
+        <w:rPr>
+          <w:rFonts w:ascii="Courier New" w:hAnsi="Courier New" w:cs="Courier New"/>
+          <w:color w:val="000000"/>
+          <w:sz w:val="21"/>
+          <w:szCs w:val="21"/>
+        </w:rPr>
+      </w:pPr>
+      <w:proofErr w:type="spellStart"/>
+      <w:r>
+        <w:rPr>
+          <w:rFonts w:ascii="Courier New" w:hAnsi="Courier New" w:cs="Courier New"/>
+          <w:color w:val="000000"/>
+          <w:sz w:val="21"/>
+          <w:szCs w:val="21"/>
+        </w:rPr>
+        <w:t>create</w:t>
+      </w:r>
+      <w:proofErr w:type="spellEnd"/>
+      <w:r>
+        <w:rPr>
+          <w:rFonts w:ascii="Courier New" w:hAnsi="Courier New" w:cs="Courier New"/>
+          <w:color w:val="000000"/>
+          <w:sz w:val="21"/>
+          <w:szCs w:val="21"/>
+        </w:rPr>
+        <w:t xml:space="preserve"> table </w:t>
+      </w:r>
+      <w:proofErr w:type="spellStart"/>
+      <w:r>
+        <w:rPr>
+          <w:rFonts w:ascii="Courier New" w:hAnsi="Courier New" w:cs="Courier New"/>
+          <w:color w:val="000000"/>
+          <w:sz w:val="21"/>
+          <w:szCs w:val="21"/>
+        </w:rPr>
+        <w:t>transaccion</w:t>
+      </w:r>
+      <w:proofErr w:type="spellEnd"/>
+      <w:r>
+        <w:rPr>
+          <w:rFonts w:ascii="Courier New" w:hAnsi="Courier New" w:cs="Courier New"/>
+          <w:color w:val="000000"/>
+          <w:sz w:val="21"/>
+          <w:szCs w:val="21"/>
+        </w:rPr>
+        <w:t>(</w:t>
+      </w:r>
+    </w:p>
+    <w:p>
+      <w:pPr>
+        <w:shd w:val="clear" w:color="auto" w:fill="FFFFFF"/>
+        <w:tabs>
+          <w:tab w:val="left" w:pos="916"/>
+          <w:tab w:val="left" w:pos="1832"/>
+          <w:tab w:val="left" w:pos="2748"/>
+          <w:tab w:val="left" w:pos="3664"/>
+          <w:tab w:val="left" w:pos="4580"/>
+          <w:tab w:val="left" w:pos="5496"/>
+          <w:tab w:val="left" w:pos="6412"/>
+          <w:tab w:val="left" w:pos="7328"/>
+          <w:tab w:val="left" w:pos="8244"/>
+          <w:tab w:val="left" w:pos="9160"/>
+          <w:tab w:val="left" w:pos="10076"/>
+          <w:tab w:val="left" w:pos="10992"/>
+          <w:tab w:val="left" w:pos="11908"/>
+          <w:tab w:val="left" w:pos="12824"/>
+          <w:tab w:val="left" w:pos="13740"/>
+          <w:tab w:val="left" w:pos="14656"/>
+        </w:tabs>
+        <w:rPr>
+          <w:rFonts w:ascii="Courier New" w:hAnsi="Courier New" w:cs="Courier New"/>
+          <w:color w:val="000000"/>
+          <w:sz w:val="21"/>
+          <w:szCs w:val="21"/>
+        </w:rPr>
+      </w:pPr>
+      <w:proofErr w:type="spellStart"/>
+      <w:r>
+        <w:rPr>
+          <w:rFonts w:ascii="Courier New" w:hAnsi="Courier New" w:cs="Courier New"/>
+          <w:color w:val="000000"/>
+          <w:sz w:val="21"/>
+          <w:szCs w:val="21"/>
+        </w:rPr>
+        <w:t>id_transaccion</w:t>
+      </w:r>
+      <w:proofErr w:type="spellEnd"/>
+      <w:r>
+        <w:rPr>
+          <w:rFonts w:ascii="Courier New" w:hAnsi="Courier New" w:cs="Courier New"/>
+          <w:color w:val="000000"/>
+          <w:sz w:val="21"/>
+          <w:szCs w:val="21"/>
+        </w:rPr>
+        <w:t xml:space="preserve"> </w:t>
+      </w:r>
+      <w:proofErr w:type="spellStart"/>
+      <w:r>
+        <w:rPr>
+          <w:rFonts w:ascii="Courier New" w:hAnsi="Courier New" w:cs="Courier New"/>
+          <w:color w:val="000000"/>
+          <w:sz w:val="21"/>
+          <w:szCs w:val="21"/>
+        </w:rPr>
+        <w:t>int</w:t>
+      </w:r>
+      <w:proofErr w:type="spellEnd"/>
+      <w:r>
+        <w:rPr>
+          <w:rFonts w:ascii="Courier New" w:hAnsi="Courier New" w:cs="Courier New"/>
+          <w:color w:val="000000"/>
+          <w:sz w:val="21"/>
+          <w:szCs w:val="21"/>
+        </w:rPr>
+        <w:t xml:space="preserve"> </w:t>
+      </w:r>
+      <w:proofErr w:type="spellStart"/>
+      <w:r>
+        <w:rPr>
+          <w:rFonts w:ascii="Courier New" w:hAnsi="Courier New" w:cs="Courier New"/>
+          <w:color w:val="000000"/>
+          <w:sz w:val="21"/>
+          <w:szCs w:val="21"/>
+        </w:rPr>
+        <w:t>auto_increment</w:t>
+      </w:r>
+      <w:proofErr w:type="spellEnd"/>
+      <w:r>
+        <w:rPr>
+          <w:rFonts w:ascii="Courier New" w:hAnsi="Courier New" w:cs="Courier New"/>
+          <w:color w:val="000000"/>
+          <w:sz w:val="21"/>
+          <w:szCs w:val="21"/>
+        </w:rPr>
+        <w:t xml:space="preserve"> </w:t>
+      </w:r>
+      <w:proofErr w:type="spellStart"/>
+      <w:r>
+        <w:rPr>
+          <w:rFonts w:ascii="Courier New" w:hAnsi="Courier New" w:cs="Courier New"/>
+          <w:color w:val="000000"/>
+          <w:sz w:val="21"/>
+          <w:szCs w:val="21"/>
+        </w:rPr>
+        <w:t>not</w:t>
+      </w:r>
+      <w:proofErr w:type="spellEnd"/>
+      <w:r>
+        <w:rPr>
+          <w:rFonts w:ascii="Courier New" w:hAnsi="Courier New" w:cs="Courier New"/>
+          <w:color w:val="000000"/>
+          <w:sz w:val="21"/>
+          <w:szCs w:val="21"/>
+        </w:rPr>
+        <w:t xml:space="preserve"> </w:t>
+      </w:r>
+      <w:proofErr w:type="spellStart"/>
+      <w:r>
+        <w:rPr>
+          <w:rFonts w:ascii="Courier New" w:hAnsi="Courier New" w:cs="Courier New"/>
+          <w:color w:val="000000"/>
+          <w:sz w:val="21"/>
+          <w:szCs w:val="21"/>
+        </w:rPr>
+        <w:t>null</w:t>
+      </w:r>
+      <w:proofErr w:type="spellEnd"/>
+      <w:r>
+        <w:rPr>
+          <w:rFonts w:ascii="Courier New" w:hAnsi="Courier New" w:cs="Courier New"/>
+          <w:color w:val="000000"/>
+          <w:sz w:val="21"/>
+          <w:szCs w:val="21"/>
+        </w:rPr>
+        <w:t>,</w:t>
+      </w:r>
+    </w:p>
+    <w:p>
+      <w:pPr>
+        <w:shd w:val="clear" w:color="auto" w:fill="FFFFFF"/>
+        <w:tabs>
+          <w:tab w:val="left" w:pos="916"/>
+          <w:tab w:val="left" w:pos="1832"/>
+          <w:tab w:val="left" w:pos="2748"/>
+          <w:tab w:val="left" w:pos="3664"/>
+          <w:tab w:val="left" w:pos="4580"/>
+          <w:tab w:val="left" w:pos="5496"/>
+          <w:tab w:val="left" w:pos="6412"/>
+          <w:tab w:val="left" w:pos="7328"/>
+          <w:tab w:val="left" w:pos="8244"/>
+          <w:tab w:val="left" w:pos="9160"/>
+          <w:tab w:val="left" w:pos="10076"/>
+          <w:tab w:val="left" w:pos="10992"/>
+          <w:tab w:val="left" w:pos="11908"/>
+          <w:tab w:val="left" w:pos="12824"/>
+          <w:tab w:val="left" w:pos="13740"/>
+          <w:tab w:val="left" w:pos="14656"/>
+        </w:tabs>
+        <w:rPr>
+          <w:rFonts w:ascii="Courier New" w:hAnsi="Courier New" w:cs="Courier New"/>
+          <w:color w:val="000000"/>
+          <w:sz w:val="21"/>
+          <w:szCs w:val="21"/>
+        </w:rPr>
+      </w:pPr>
+      <w:proofErr w:type="spellStart"/>
+      <w:r>
+        <w:rPr>
+          <w:rFonts w:ascii="Courier New" w:hAnsi="Courier New" w:cs="Courier New"/>
+          <w:color w:val="000000"/>
+          <w:sz w:val="21"/>
+          <w:szCs w:val="21"/>
+        </w:rPr>
+        <w:t>fecha_transaccion</w:t>
+      </w:r>
+      <w:proofErr w:type="spellEnd"/>
+      <w:r>
+        <w:rPr>
+          <w:rFonts w:ascii="Courier New" w:hAnsi="Courier New" w:cs="Courier New"/>
+          <w:color w:val="000000"/>
+          <w:sz w:val="21"/>
+          <w:szCs w:val="21"/>
+        </w:rPr>
+        <w:t xml:space="preserve"> date </w:t>
+      </w:r>
+      <w:proofErr w:type="spellStart"/>
+      <w:r>
+        <w:rPr>
+          <w:rFonts w:ascii="Courier New" w:hAnsi="Courier New" w:cs="Courier New"/>
+          <w:color w:val="000000"/>
+          <w:sz w:val="21"/>
+          <w:szCs w:val="21"/>
+        </w:rPr>
+        <w:t>not</w:t>
+      </w:r>
+      <w:proofErr w:type="spellEnd"/>
+      <w:r>
+        <w:rPr>
+          <w:rFonts w:ascii="Courier New" w:hAnsi="Courier New" w:cs="Courier New"/>
+          <w:color w:val="000000"/>
+          <w:sz w:val="21"/>
+          <w:szCs w:val="21"/>
+        </w:rPr>
+        <w:t xml:space="preserve"> </w:t>
+      </w:r>
+      <w:proofErr w:type="spellStart"/>
+      <w:r>
+        <w:rPr>
+          <w:rFonts w:ascii="Courier New" w:hAnsi="Courier New" w:cs="Courier New"/>
+          <w:color w:val="000000"/>
+          <w:sz w:val="21"/>
+          <w:szCs w:val="21"/>
+        </w:rPr>
+        <w:t>null</w:t>
+      </w:r>
+      <w:proofErr w:type="spellEnd"/>
+      <w:r>
+        <w:rPr>
+          <w:rFonts w:ascii="Courier New" w:hAnsi="Courier New" w:cs="Courier New"/>
+          <w:color w:val="000000"/>
+          <w:sz w:val="21"/>
+          <w:szCs w:val="21"/>
+        </w:rPr>
+        <w:t>,</w:t>
+      </w:r>
+    </w:p>
+    <w:p>
+      <w:pPr>
+        <w:shd w:val="clear" w:color="auto" w:fill="FFFFFF"/>
+        <w:tabs>
+          <w:tab w:val="left" w:pos="916"/>
+          <w:tab w:val="left" w:pos="1832"/>
+          <w:tab w:val="left" w:pos="2748"/>
+          <w:tab w:val="left" w:pos="3664"/>
+          <w:tab w:val="left" w:pos="4580"/>
+          <w:tab w:val="left" w:pos="5496"/>
+          <w:tab w:val="left" w:pos="6412"/>
+          <w:tab w:val="left" w:pos="7328"/>
+          <w:tab w:val="left" w:pos="8244"/>
+          <w:tab w:val="left" w:pos="9160"/>
+          <w:tab w:val="left" w:pos="10076"/>
+          <w:tab w:val="left" w:pos="10992"/>
+          <w:tab w:val="left" w:pos="11908"/>
+          <w:tab w:val="left" w:pos="12824"/>
+          <w:tab w:val="left" w:pos="13740"/>
+          <w:tab w:val="left" w:pos="14656"/>
+        </w:tabs>
+        <w:rPr>
+          <w:rFonts w:ascii="Courier New" w:hAnsi="Courier New" w:cs="Courier New"/>
+          <w:color w:val="000000"/>
+          <w:sz w:val="21"/>
+          <w:szCs w:val="21"/>
+        </w:rPr>
+      </w:pPr>
+      <w:proofErr w:type="spellStart"/>
+      <w:r>
+        <w:rPr>
+          <w:rFonts w:ascii="Courier New" w:hAnsi="Courier New" w:cs="Courier New"/>
+          <w:color w:val="000000"/>
+          <w:sz w:val="21"/>
+          <w:szCs w:val="21"/>
+        </w:rPr>
+        <w:t>valor_transaccion</w:t>
+      </w:r>
+      <w:proofErr w:type="spellEnd"/>
+      <w:r>
+        <w:rPr>
+          <w:rFonts w:ascii="Courier New" w:hAnsi="Courier New" w:cs="Courier New"/>
+          <w:color w:val="000000"/>
+          <w:sz w:val="21"/>
+          <w:szCs w:val="21"/>
+        </w:rPr>
+        <w:t xml:space="preserve"> </w:t>
+      </w:r>
+      <w:proofErr w:type="spellStart"/>
+      <w:r>
+        <w:rPr>
+          <w:rFonts w:ascii="Courier New" w:hAnsi="Courier New" w:cs="Courier New"/>
+          <w:color w:val="000000"/>
+          <w:sz w:val="21"/>
+          <w:szCs w:val="21"/>
+        </w:rPr>
+        <w:t>double</w:t>
+      </w:r>
+      <w:proofErr w:type="spellEnd"/>
+      <w:r>
+        <w:rPr>
+          <w:rFonts w:ascii="Courier New" w:hAnsi="Courier New" w:cs="Courier New"/>
+          <w:color w:val="000000"/>
+          <w:sz w:val="21"/>
+          <w:szCs w:val="21"/>
+        </w:rPr>
+        <w:t xml:space="preserve"> </w:t>
+      </w:r>
+      <w:proofErr w:type="spellStart"/>
+      <w:r>
+        <w:rPr>
+          <w:rFonts w:ascii="Courier New" w:hAnsi="Courier New" w:cs="Courier New"/>
+          <w:color w:val="000000"/>
+          <w:sz w:val="21"/>
+          <w:szCs w:val="21"/>
+        </w:rPr>
+        <w:t>not</w:t>
+      </w:r>
+      <w:proofErr w:type="spellEnd"/>
+      <w:r>
+        <w:rPr>
+          <w:rFonts w:ascii="Courier New" w:hAnsi="Courier New" w:cs="Courier New"/>
+          <w:color w:val="000000"/>
+          <w:sz w:val="21"/>
+          <w:szCs w:val="21"/>
+        </w:rPr>
+        <w:t xml:space="preserve"> </w:t>
+      </w:r>
+      <w:proofErr w:type="spellStart"/>
+      <w:r>
+        <w:rPr>
+          <w:rFonts w:ascii="Courier New" w:hAnsi="Courier New" w:cs="Courier New"/>
+          <w:color w:val="000000"/>
+          <w:sz w:val="21"/>
+          <w:szCs w:val="21"/>
+        </w:rPr>
+        <w:t>null</w:t>
+      </w:r>
+      <w:proofErr w:type="spellEnd"/>
+      <w:r>
+        <w:rPr>
+          <w:rFonts w:ascii="Courier New" w:hAnsi="Courier New" w:cs="Courier New"/>
+          <w:color w:val="000000"/>
+          <w:sz w:val="21"/>
+          <w:szCs w:val="21"/>
+        </w:rPr>
+        <w:t>,</w:t>
+      </w:r>
+    </w:p>
+    <w:p>
+      <w:pPr>
+        <w:shd w:val="clear" w:color="auto" w:fill="FFFFFF"/>
+        <w:tabs>
+          <w:tab w:val="left" w:pos="916"/>
+          <w:tab w:val="left" w:pos="1832"/>
+          <w:tab w:val="left" w:pos="2748"/>
+          <w:tab w:val="left" w:pos="3664"/>
+          <w:tab w:val="left" w:pos="4580"/>
+          <w:tab w:val="left" w:pos="5496"/>
+          <w:tab w:val="left" w:pos="6412"/>
+          <w:tab w:val="left" w:pos="7328"/>
+          <w:tab w:val="left" w:pos="8244"/>
+          <w:tab w:val="left" w:pos="9160"/>
+          <w:tab w:val="left" w:pos="10076"/>
+          <w:tab w:val="left" w:pos="10992"/>
+          <w:tab w:val="left" w:pos="11908"/>
+          <w:tab w:val="left" w:pos="12824"/>
+          <w:tab w:val="left" w:pos="13740"/>
+          <w:tab w:val="left" w:pos="14656"/>
+        </w:tabs>
+        <w:rPr>
+          <w:rFonts w:ascii="Courier New" w:hAnsi="Courier New" w:cs="Courier New"/>
+          <w:color w:val="000000"/>
+          <w:sz w:val="21"/>
+          <w:szCs w:val="21"/>
+        </w:rPr>
+      </w:pPr>
+      <w:proofErr w:type="spellStart"/>
+      <w:r>
+        <w:rPr>
+          <w:rFonts w:ascii="Courier New" w:hAnsi="Courier New" w:cs="Courier New"/>
+          <w:color w:val="000000"/>
+          <w:sz w:val="21"/>
+          <w:szCs w:val="21"/>
+        </w:rPr>
+        <w:t>tipo_transaccion</w:t>
+      </w:r>
+      <w:proofErr w:type="spellEnd"/>
+      <w:r>
+        <w:rPr>
+          <w:rFonts w:ascii="Courier New" w:hAnsi="Courier New" w:cs="Courier New"/>
+          <w:color w:val="000000"/>
+          <w:sz w:val="21"/>
+          <w:szCs w:val="21"/>
+        </w:rPr>
+        <w:t xml:space="preserve"> </w:t>
+      </w:r>
+      <w:proofErr w:type="spellStart"/>
+      <w:r>
+        <w:rPr>
+          <w:rFonts w:ascii="Courier New" w:hAnsi="Courier New" w:cs="Courier New"/>
+          <w:color w:val="000000"/>
+          <w:sz w:val="21"/>
+          <w:szCs w:val="21"/>
+        </w:rPr>
+        <w:t>varchar</w:t>
+      </w:r>
+      <w:proofErr w:type="spellEnd"/>
+      <w:r>
+        <w:rPr>
+          <w:rFonts w:ascii="Courier New" w:hAnsi="Courier New" w:cs="Courier New"/>
+          <w:color w:val="000000"/>
+          <w:sz w:val="21"/>
+          <w:szCs w:val="21"/>
+        </w:rPr>
+        <w:t xml:space="preserve">(01) </w:t>
+      </w:r>
+      <w:proofErr w:type="spellStart"/>
+      <w:r>
+        <w:rPr>
+          <w:rFonts w:ascii="Courier New" w:hAnsi="Courier New" w:cs="Courier New"/>
+          <w:color w:val="000000"/>
+          <w:sz w:val="21"/>
+          <w:szCs w:val="21"/>
+        </w:rPr>
+        <w:t>not</w:t>
+      </w:r>
+      <w:proofErr w:type="spellEnd"/>
+      <w:r>
+        <w:rPr>
+          <w:rFonts w:ascii="Courier New" w:hAnsi="Courier New" w:cs="Courier New"/>
+          <w:color w:val="000000"/>
+          <w:sz w:val="21"/>
+          <w:szCs w:val="21"/>
+        </w:rPr>
+        <w:t xml:space="preserve"> </w:t>
+      </w:r>
+      <w:proofErr w:type="spellStart"/>
+      <w:r>
+        <w:rPr>
+          <w:rFonts w:ascii="Courier New" w:hAnsi="Courier New" w:cs="Courier New"/>
+          <w:color w:val="000000"/>
+          <w:sz w:val="21"/>
+          <w:szCs w:val="21"/>
+        </w:rPr>
+        <w:t>null</w:t>
+      </w:r>
+      <w:proofErr w:type="spellEnd"/>
+      <w:r>
+        <w:rPr>
+          <w:rFonts w:ascii="Courier New" w:hAnsi="Courier New" w:cs="Courier New"/>
+          <w:color w:val="000000"/>
+          <w:sz w:val="21"/>
+          <w:szCs w:val="21"/>
+        </w:rPr>
+        <w:t>,</w:t>
+      </w:r>
+    </w:p>
+    <w:p>
+      <w:pPr>
+        <w:shd w:val="clear" w:color="auto" w:fill="FFFFFF"/>
+        <w:tabs>
+          <w:tab w:val="left" w:pos="916"/>
+          <w:tab w:val="left" w:pos="1832"/>
+          <w:tab w:val="left" w:pos="2748"/>
+          <w:tab w:val="left" w:pos="3664"/>
+          <w:tab w:val="left" w:pos="4580"/>
+          <w:tab w:val="left" w:pos="5496"/>
+          <w:tab w:val="left" w:pos="6412"/>
+          <w:tab w:val="left" w:pos="7328"/>
+          <w:tab w:val="left" w:pos="8244"/>
+          <w:tab w:val="left" w:pos="9160"/>
+          <w:tab w:val="left" w:pos="10076"/>
+          <w:tab w:val="left" w:pos="10992"/>
+          <w:tab w:val="left" w:pos="11908"/>
+          <w:tab w:val="left" w:pos="12824"/>
+          <w:tab w:val="left" w:pos="13740"/>
+          <w:tab w:val="left" w:pos="14656"/>
+        </w:tabs>
+        <w:rPr>
+          <w:rFonts w:ascii="Courier New" w:hAnsi="Courier New" w:cs="Courier New"/>
+          <w:color w:val="000000"/>
+          <w:sz w:val="21"/>
+          <w:szCs w:val="21"/>
+        </w:rPr>
+      </w:pPr>
+      <w:proofErr w:type="spellStart"/>
+      <w:r>
+        <w:rPr>
+          <w:rFonts w:ascii="Courier New" w:hAnsi="Courier New" w:cs="Courier New"/>
+          <w:color w:val="000000"/>
+          <w:sz w:val="21"/>
+          <w:szCs w:val="21"/>
+        </w:rPr>
+        <w:t>id_cuenta</w:t>
+      </w:r>
+      <w:proofErr w:type="spellEnd"/>
+      <w:r>
+        <w:rPr>
+          <w:rFonts w:ascii="Courier New" w:hAnsi="Courier New" w:cs="Courier New"/>
+          <w:color w:val="000000"/>
+          <w:sz w:val="21"/>
+          <w:szCs w:val="21"/>
+        </w:rPr>
+        <w:t xml:space="preserve"> </w:t>
+      </w:r>
+      <w:proofErr w:type="spellStart"/>
+      <w:r>
+        <w:rPr>
+          <w:rFonts w:ascii="Courier New" w:hAnsi="Courier New" w:cs="Courier New"/>
+          <w:color w:val="000000"/>
+          <w:sz w:val="21"/>
+          <w:szCs w:val="21"/>
+        </w:rPr>
+        <w:t>varchar</w:t>
+      </w:r>
+      <w:proofErr w:type="spellEnd"/>
+      <w:r>
+        <w:rPr>
+          <w:rFonts w:ascii="Courier New" w:hAnsi="Courier New" w:cs="Courier New"/>
+          <w:color w:val="000000"/>
+          <w:sz w:val="21"/>
+          <w:szCs w:val="21"/>
+        </w:rPr>
+        <w:t xml:space="preserve">(15) </w:t>
+      </w:r>
+      <w:proofErr w:type="spellStart"/>
+      <w:r>
+        <w:rPr>
+          <w:rFonts w:ascii="Courier New" w:hAnsi="Courier New" w:cs="Courier New"/>
+          <w:color w:val="000000"/>
+          <w:sz w:val="21"/>
+          <w:szCs w:val="21"/>
+        </w:rPr>
+        <w:t>not</w:t>
+      </w:r>
+      <w:proofErr w:type="spellEnd"/>
+      <w:r>
+        <w:rPr>
+          <w:rFonts w:ascii="Courier New" w:hAnsi="Courier New" w:cs="Courier New"/>
+          <w:color w:val="000000"/>
+          <w:sz w:val="21"/>
+          <w:szCs w:val="21"/>
+        </w:rPr>
+        <w:t xml:space="preserve"> </w:t>
+      </w:r>
+      <w:proofErr w:type="spellStart"/>
+      <w:r>
+        <w:rPr>
+          <w:rFonts w:ascii="Courier New" w:hAnsi="Courier New" w:cs="Courier New"/>
+          <w:color w:val="000000"/>
+          <w:sz w:val="21"/>
+          <w:szCs w:val="21"/>
+        </w:rPr>
+        <w:t>null</w:t>
+      </w:r>
+      <w:proofErr w:type="spellEnd"/>
+      <w:r>
+        <w:rPr>
+          <w:rFonts w:ascii="Courier New" w:hAnsi="Courier New" w:cs="Courier New"/>
+          <w:color w:val="000000"/>
+          <w:sz w:val="21"/>
+          <w:szCs w:val="21"/>
+        </w:rPr>
+        <w:t>,</w:t>
+      </w:r>
+    </w:p>
+    <w:p>
+      <w:pPr>
+        <w:shd w:val="clear" w:color="auto" w:fill="FFFFFF"/>
+        <w:tabs>
+          <w:tab w:val="left" w:pos="916"/>
+          <w:tab w:val="left" w:pos="1832"/>
+          <w:tab w:val="left" w:pos="2748"/>
+          <w:tab w:val="left" w:pos="3664"/>
+          <w:tab w:val="left" w:pos="4580"/>
+          <w:tab w:val="left" w:pos="5496"/>
+          <w:tab w:val="left" w:pos="6412"/>
+          <w:tab w:val="left" w:pos="7328"/>
+          <w:tab w:val="left" w:pos="8244"/>
+          <w:tab w:val="left" w:pos="9160"/>
+          <w:tab w:val="left" w:pos="10076"/>
+          <w:tab w:val="left" w:pos="10992"/>
+          <w:tab w:val="left" w:pos="11908"/>
+          <w:tab w:val="left" w:pos="12824"/>
+          <w:tab w:val="left" w:pos="13740"/>
+          <w:tab w:val="left" w:pos="14656"/>
+        </w:tabs>
+        <w:rPr>
+          <w:rFonts w:ascii="Courier New" w:hAnsi="Courier New" w:cs="Courier New"/>
+          <w:color w:val="000000"/>
+          <w:sz w:val="21"/>
+          <w:szCs w:val="21"/>
+        </w:rPr>
+      </w:pPr>
+      <w:proofErr w:type="spellStart"/>
+      <w:r>
+        <w:rPr>
+          <w:rFonts w:ascii="Courier New" w:hAnsi="Courier New" w:cs="Courier New"/>
+          <w:color w:val="000000"/>
+          <w:sz w:val="21"/>
+          <w:szCs w:val="21"/>
+        </w:rPr>
+        <w:t>constraint</w:t>
+      </w:r>
+      <w:proofErr w:type="spellEnd"/>
+      <w:r>
+        <w:rPr>
+          <w:rFonts w:ascii="Courier New" w:hAnsi="Courier New" w:cs="Courier New"/>
+          <w:color w:val="000000"/>
+          <w:sz w:val="21"/>
+          <w:szCs w:val="21"/>
+        </w:rPr>
+        <w:t xml:space="preserve"> </w:t>
+      </w:r>
+      <w:proofErr w:type="spellStart"/>
+      <w:r>
+        <w:rPr>
+          <w:rFonts w:ascii="Courier New" w:hAnsi="Courier New" w:cs="Courier New"/>
+          <w:color w:val="000000"/>
+          <w:sz w:val="21"/>
+          <w:szCs w:val="21"/>
+        </w:rPr>
+        <w:t>transaccion_pk</w:t>
+      </w:r>
+      <w:proofErr w:type="spellEnd"/>
+      <w:r>
+        <w:rPr>
+          <w:rFonts w:ascii="Courier New" w:hAnsi="Courier New" w:cs="Courier New"/>
+          <w:color w:val="000000"/>
+          <w:sz w:val="21"/>
+          <w:szCs w:val="21"/>
+        </w:rPr>
+        <w:t xml:space="preserve"> </w:t>
+      </w:r>
+      <w:proofErr w:type="spellStart"/>
+      <w:r>
+        <w:rPr>
+          <w:rFonts w:ascii="Courier New" w:hAnsi="Courier New" w:cs="Courier New"/>
+          <w:color w:val="000000"/>
+          <w:sz w:val="21"/>
+          <w:szCs w:val="21"/>
+        </w:rPr>
+        <w:t>primary</w:t>
+      </w:r>
+      <w:proofErr w:type="spellEnd"/>
+      <w:r>
+        <w:rPr>
+          <w:rFonts w:ascii="Courier New" w:hAnsi="Courier New" w:cs="Courier New"/>
+          <w:color w:val="000000"/>
+          <w:sz w:val="21"/>
+          <w:szCs w:val="21"/>
+        </w:rPr>
+        <w:t xml:space="preserve"> </w:t>
+      </w:r>
+      <w:proofErr w:type="spellStart"/>
+      <w:r>
+        <w:rPr>
+          <w:rFonts w:ascii="Courier New" w:hAnsi="Courier New" w:cs="Courier New"/>
+          <w:color w:val="000000"/>
+          <w:sz w:val="21"/>
+          <w:szCs w:val="21"/>
+        </w:rPr>
+        <w:t>key</w:t>
+      </w:r>
+      <w:proofErr w:type="spellEnd"/>
+      <w:r>
+        <w:rPr>
+          <w:rFonts w:ascii="Courier New" w:hAnsi="Courier New" w:cs="Courier New"/>
+          <w:color w:val="000000"/>
+          <w:sz w:val="21"/>
+          <w:szCs w:val="21"/>
+        </w:rPr>
+        <w:t>(</w:t>
+      </w:r>
+      <w:proofErr w:type="spellStart"/>
+      <w:r>
+        <w:rPr>
+          <w:rFonts w:ascii="Courier New" w:hAnsi="Courier New" w:cs="Courier New"/>
+          <w:color w:val="000000"/>
+          <w:sz w:val="21"/>
+          <w:szCs w:val="21"/>
+        </w:rPr>
+        <w:t>id_transaccion</w:t>
+      </w:r>
+      <w:proofErr w:type="spellEnd"/>
+      <w:r>
+        <w:rPr>
+          <w:rFonts w:ascii="Courier New" w:hAnsi="Courier New" w:cs="Courier New"/>
+          <w:color w:val="000000"/>
+          <w:sz w:val="21"/>
+          <w:szCs w:val="21"/>
+        </w:rPr>
+        <w:t>),</w:t>
+      </w:r>
+    </w:p>
+    <w:p>
+      <w:pPr>
+        <w:shd w:val="clear" w:color="auto" w:fill="FFFFFF"/>
+        <w:tabs>
+          <w:tab w:val="left" w:pos="916"/>
+          <w:tab w:val="left" w:pos="1832"/>
+          <w:tab w:val="left" w:pos="2748"/>
+          <w:tab w:val="left" w:pos="3664"/>
+          <w:tab w:val="left" w:pos="4580"/>
+          <w:tab w:val="left" w:pos="5496"/>
+          <w:tab w:val="left" w:pos="6412"/>
+          <w:tab w:val="left" w:pos="7328"/>
+          <w:tab w:val="left" w:pos="8244"/>
+          <w:tab w:val="left" w:pos="9160"/>
+          <w:tab w:val="left" w:pos="10076"/>
+          <w:tab w:val="left" w:pos="10992"/>
+          <w:tab w:val="left" w:pos="11908"/>
+          <w:tab w:val="left" w:pos="12824"/>
+          <w:tab w:val="left" w:pos="13740"/>
+          <w:tab w:val="left" w:pos="14656"/>
+        </w:tabs>
+        <w:rPr>
+          <w:rFonts w:ascii="Courier New" w:hAnsi="Courier New" w:cs="Courier New"/>
+          <w:color w:val="000000"/>
+          <w:sz w:val="21"/>
+          <w:szCs w:val="21"/>
+        </w:rPr>
+      </w:pPr>
+      <w:proofErr w:type="spellStart"/>
+      <w:r>
+        <w:rPr>
+          <w:rFonts w:ascii="Courier New" w:hAnsi="Courier New" w:cs="Courier New"/>
+          <w:color w:val="000000"/>
+          <w:sz w:val="21"/>
+          <w:szCs w:val="21"/>
+        </w:rPr>
+        <w:t>constraint</w:t>
+      </w:r>
+      <w:proofErr w:type="spellEnd"/>
+      <w:r>
+        <w:rPr>
+          <w:rFonts w:ascii="Courier New" w:hAnsi="Courier New" w:cs="Courier New"/>
+          <w:color w:val="000000"/>
+          <w:sz w:val="21"/>
+          <w:szCs w:val="21"/>
+        </w:rPr>
+        <w:t xml:space="preserve"> </w:t>
+      </w:r>
+      <w:proofErr w:type="spellStart"/>
+      <w:r>
+        <w:rPr>
+          <w:rFonts w:ascii="Courier New" w:hAnsi="Courier New" w:cs="Courier New"/>
+          <w:color w:val="000000"/>
+          <w:sz w:val="21"/>
+          <w:szCs w:val="21"/>
+        </w:rPr>
+        <w:t>transaccion_id_cuenta_fk</w:t>
+      </w:r>
+      <w:proofErr w:type="spellEnd"/>
+      <w:r>
+        <w:rPr>
+          <w:rFonts w:ascii="Courier New" w:hAnsi="Courier New" w:cs="Courier New"/>
+          <w:color w:val="000000"/>
+          <w:sz w:val="21"/>
+          <w:szCs w:val="21"/>
+        </w:rPr>
+        <w:t xml:space="preserve"> </w:t>
+      </w:r>
+      <w:proofErr w:type="spellStart"/>
+      <w:r>
+        <w:rPr>
+          <w:rFonts w:ascii="Courier New" w:hAnsi="Courier New" w:cs="Courier New"/>
+          <w:color w:val="000000"/>
+          <w:sz w:val="21"/>
+          <w:szCs w:val="21"/>
+        </w:rPr>
+        <w:t>foreign</w:t>
+      </w:r>
+      <w:proofErr w:type="spellEnd"/>
+      <w:r>
+        <w:rPr>
+          <w:rFonts w:ascii="Courier New" w:hAnsi="Courier New" w:cs="Courier New"/>
+          <w:color w:val="000000"/>
+          <w:sz w:val="21"/>
+          <w:szCs w:val="21"/>
+        </w:rPr>
+        <w:t xml:space="preserve"> </w:t>
+      </w:r>
+      <w:proofErr w:type="spellStart"/>
+      <w:r>
+        <w:rPr>
+          <w:rFonts w:ascii="Courier New" w:hAnsi="Courier New" w:cs="Courier New"/>
+          <w:color w:val="000000"/>
+          <w:sz w:val="21"/>
+          <w:szCs w:val="21"/>
+        </w:rPr>
+        <w:t>key</w:t>
+      </w:r>
+      <w:proofErr w:type="spellEnd"/>
+      <w:r>
+        <w:rPr>
+          <w:rFonts w:ascii="Courier New" w:hAnsi="Courier New" w:cs="Courier New"/>
+          <w:color w:val="000000"/>
+          <w:sz w:val="21"/>
+          <w:szCs w:val="21"/>
+        </w:rPr>
+        <w:t>(</w:t>
+      </w:r>
+      <w:proofErr w:type="spellStart"/>
+      <w:r>
+        <w:rPr>
+          <w:rFonts w:ascii="Courier New" w:hAnsi="Courier New" w:cs="Courier New"/>
+          <w:color w:val="000000"/>
+          <w:sz w:val="21"/>
+          <w:szCs w:val="21"/>
+        </w:rPr>
+        <w:t>id_cuenta</w:t>
+      </w:r>
+      <w:proofErr w:type="spellEnd"/>
+      <w:r>
+        <w:rPr>
+          <w:rFonts w:ascii="Courier New" w:hAnsi="Courier New" w:cs="Courier New"/>
+          <w:color w:val="000000"/>
+          <w:sz w:val="21"/>
+          <w:szCs w:val="21"/>
+        </w:rPr>
+        <w:t xml:space="preserve">) </w:t>
+      </w:r>
+      <w:proofErr w:type="spellStart"/>
+      <w:r>
+        <w:rPr>
+          <w:rFonts w:ascii="Courier New" w:hAnsi="Courier New" w:cs="Courier New"/>
+          <w:color w:val="000000"/>
+          <w:sz w:val="21"/>
+          <w:szCs w:val="21"/>
+        </w:rPr>
+        <w:t>references</w:t>
+      </w:r>
+      <w:proofErr w:type="spellEnd"/>
+      <w:r>
+        <w:rPr>
+          <w:rFonts w:ascii="Courier New" w:hAnsi="Courier New" w:cs="Courier New"/>
+          <w:color w:val="000000"/>
+          <w:sz w:val="21"/>
+          <w:szCs w:val="21"/>
+        </w:rPr>
+        <w:t xml:space="preserve"> cuenta(</w:t>
+      </w:r>
+      <w:proofErr w:type="spellStart"/>
+      <w:r>
+        <w:rPr>
+          <w:rFonts w:ascii="Courier New" w:hAnsi="Courier New" w:cs="Courier New"/>
+          <w:color w:val="000000"/>
+          <w:sz w:val="21"/>
+          <w:szCs w:val="21"/>
+        </w:rPr>
+        <w:t>id_cuenta</w:t>
+      </w:r>
+      <w:proofErr w:type="spellEnd"/>
+      <w:r>
+        <w:rPr>
+          <w:rFonts w:ascii="Courier New" w:hAnsi="Courier New" w:cs="Courier New"/>
+          <w:color w:val="000000"/>
+          <w:sz w:val="21"/>
+          <w:szCs w:val="21"/>
+        </w:rPr>
+        <w:t>),</w:t>
+      </w:r>
+    </w:p>
+    <w:p>
+      <w:pPr>
+        <w:shd w:val="clear" w:color="auto" w:fill="FFFFFF"/>
+        <w:tabs>
+          <w:tab w:val="left" w:pos="916"/>
+          <w:tab w:val="left" w:pos="1832"/>
+          <w:tab w:val="left" w:pos="2748"/>
+          <w:tab w:val="left" w:pos="3664"/>
+          <w:tab w:val="left" w:pos="4580"/>
+          <w:tab w:val="left" w:pos="5496"/>
+          <w:tab w:val="left" w:pos="6412"/>
+          <w:tab w:val="left" w:pos="7328"/>
+          <w:tab w:val="left" w:pos="8244"/>
+          <w:tab w:val="left" w:pos="9160"/>
+          <w:tab w:val="left" w:pos="10076"/>
+          <w:tab w:val="left" w:pos="10992"/>
+          <w:tab w:val="left" w:pos="11908"/>
+          <w:tab w:val="left" w:pos="12824"/>
+          <w:tab w:val="left" w:pos="13740"/>
+          <w:tab w:val="left" w:pos="14656"/>
+        </w:tabs>
+        <w:rPr>
+          <w:rFonts w:ascii="Courier New" w:hAnsi="Courier New" w:cs="Courier New"/>
+          <w:color w:val="000000"/>
+          <w:sz w:val="21"/>
+          <w:szCs w:val="21"/>
+        </w:rPr>
+      </w:pPr>
+      <w:proofErr w:type="spellStart"/>
+      <w:r>
+        <w:rPr>
+          <w:rFonts w:ascii="Courier New" w:hAnsi="Courier New" w:cs="Courier New"/>
+          <w:color w:val="000000"/>
+          <w:sz w:val="21"/>
+          <w:szCs w:val="21"/>
+        </w:rPr>
+        <w:t>constraint</w:t>
+      </w:r>
+      <w:proofErr w:type="spellEnd"/>
+      <w:r>
+        <w:rPr>
+          <w:rFonts w:ascii="Courier New" w:hAnsi="Courier New" w:cs="Courier New"/>
+          <w:color w:val="000000"/>
+          <w:sz w:val="21"/>
+          <w:szCs w:val="21"/>
+        </w:rPr>
+        <w:t xml:space="preserve"> </w:t>
+      </w:r>
+      <w:proofErr w:type="spellStart"/>
+      <w:r>
+        <w:rPr>
+          <w:rFonts w:ascii="Courier New" w:hAnsi="Courier New" w:cs="Courier New"/>
+          <w:color w:val="000000"/>
+          <w:sz w:val="21"/>
+          <w:szCs w:val="21"/>
+        </w:rPr>
+        <w:t>transaccion_tipo_transaccion_ck</w:t>
+      </w:r>
+      <w:proofErr w:type="spellEnd"/>
+      <w:r>
+        <w:rPr>
+          <w:rFonts w:ascii="Courier New" w:hAnsi="Courier New" w:cs="Courier New"/>
+          <w:color w:val="000000"/>
+          <w:sz w:val="21"/>
+          <w:szCs w:val="21"/>
+        </w:rPr>
+        <w:t xml:space="preserve"> </w:t>
+      </w:r>
+      <w:proofErr w:type="spellStart"/>
+      <w:r>
+        <w:rPr>
+          <w:rFonts w:ascii="Courier New" w:hAnsi="Courier New" w:cs="Courier New"/>
+          <w:color w:val="000000"/>
+          <w:sz w:val="21"/>
+          <w:szCs w:val="21"/>
+        </w:rPr>
+        <w:t>check</w:t>
+      </w:r>
+      <w:proofErr w:type="spellEnd"/>
+      <w:r>
+        <w:rPr>
+          <w:rFonts w:ascii="Courier New" w:hAnsi="Courier New" w:cs="Courier New"/>
+          <w:color w:val="000000"/>
+          <w:sz w:val="21"/>
+          <w:szCs w:val="21"/>
+        </w:rPr>
+        <w:t>(</w:t>
+      </w:r>
+      <w:proofErr w:type="spellStart"/>
+      <w:r>
+        <w:rPr>
+          <w:rFonts w:ascii="Courier New" w:hAnsi="Courier New" w:cs="Courier New"/>
+          <w:color w:val="000000"/>
+          <w:sz w:val="21"/>
+          <w:szCs w:val="21"/>
+        </w:rPr>
+        <w:t>tipo_transaccion</w:t>
+      </w:r>
+      <w:proofErr w:type="spellEnd"/>
+      <w:r>
+        <w:rPr>
+          <w:rFonts w:ascii="Courier New" w:hAnsi="Courier New" w:cs="Courier New"/>
+          <w:color w:val="000000"/>
+          <w:sz w:val="21"/>
+          <w:szCs w:val="21"/>
+        </w:rPr>
+        <w:t xml:space="preserve">='D' </w:t>
+      </w:r>
+      <w:proofErr w:type="spellStart"/>
+      <w:r>
+        <w:rPr>
+          <w:rFonts w:ascii="Courier New" w:hAnsi="Courier New" w:cs="Courier New"/>
+          <w:color w:val="000000"/>
+          <w:sz w:val="21"/>
+          <w:szCs w:val="21"/>
+        </w:rPr>
+        <w:t>or</w:t>
+      </w:r>
+      <w:proofErr w:type="spellEnd"/>
+      <w:r>
+        <w:rPr>
+          <w:rFonts w:ascii="Courier New" w:hAnsi="Courier New" w:cs="Courier New"/>
+          <w:color w:val="000000"/>
+          <w:sz w:val="21"/>
+          <w:szCs w:val="21"/>
+        </w:rPr>
+        <w:t xml:space="preserve"> </w:t>
+      </w:r>
+      <w:proofErr w:type="spellStart"/>
+      <w:r>
+        <w:rPr>
+          <w:rFonts w:ascii="Courier New" w:hAnsi="Courier New" w:cs="Courier New"/>
+          <w:color w:val="000000"/>
+          <w:sz w:val="21"/>
+          <w:szCs w:val="21"/>
+        </w:rPr>
+        <w:t>tipo_transaccion</w:t>
+      </w:r>
+      <w:proofErr w:type="spellEnd"/>
+      <w:r>
+        <w:rPr>
+          <w:rFonts w:ascii="Courier New" w:hAnsi="Courier New" w:cs="Courier New"/>
+          <w:color w:val="000000"/>
+          <w:sz w:val="21"/>
+          <w:szCs w:val="21"/>
+        </w:rPr>
+        <w:t>='R'));</w:t>
+      </w:r>
+    </w:p>
+    <w:p>
+      <w:pPr>
+        <w:shd w:val="clear" w:color="auto" w:fill="FFFFFF"/>
+        <w:tabs>
+          <w:tab w:val="left" w:pos="916"/>
+          <w:tab w:val="left" w:pos="1832"/>
+          <w:tab w:val="left" w:pos="2748"/>
+          <w:tab w:val="left" w:pos="3664"/>
+          <w:tab w:val="left" w:pos="4580"/>
+          <w:tab w:val="left" w:pos="5496"/>
+          <w:tab w:val="left" w:pos="6412"/>
+          <w:tab w:val="left" w:pos="7328"/>
+          <w:tab w:val="left" w:pos="8244"/>
+          <w:tab w:val="left" w:pos="9160"/>
+          <w:tab w:val="left" w:pos="10076"/>
+          <w:tab w:val="left" w:pos="10992"/>
+          <w:tab w:val="left" w:pos="11908"/>
+          <w:tab w:val="left" w:pos="12824"/>
+          <w:tab w:val="left" w:pos="13740"/>
+          <w:tab w:val="left" w:pos="14656"/>
+        </w:tabs>
+        <w:rPr>
+          <w:rFonts w:ascii="Courier New" w:hAnsi="Courier New" w:cs="Courier New"/>
+          <w:color w:val="000000"/>
+          <w:sz w:val="21"/>
+          <w:szCs w:val="21"/>
+        </w:rPr>
+      </w:pPr>
+      <w:proofErr w:type="spellStart"/>
+      <w:r>
+        <w:rPr>
+          <w:rFonts w:ascii="Courier New" w:hAnsi="Courier New" w:cs="Courier New"/>
+          <w:color w:val="000000"/>
+          <w:sz w:val="21"/>
+          <w:szCs w:val="21"/>
+        </w:rPr>
+        <w:t>create</w:t>
+      </w:r>
+      <w:proofErr w:type="spellEnd"/>
+      <w:r>
+        <w:rPr>
+          <w:rFonts w:ascii="Courier New" w:hAnsi="Courier New" w:cs="Courier New"/>
+          <w:color w:val="000000"/>
+          <w:sz w:val="21"/>
+          <w:szCs w:val="21"/>
+        </w:rPr>
+        <w:t xml:space="preserve"> table administrador(</w:t>
+      </w:r>
+    </w:p>
+    <w:p>
+      <w:pPr>
+        <w:shd w:val="clear" w:color="auto" w:fill="FFFFFF"/>
+        <w:tabs>
+          <w:tab w:val="left" w:pos="916"/>
+          <w:tab w:val="left" w:pos="1832"/>
+          <w:tab w:val="left" w:pos="2748"/>
+          <w:tab w:val="left" w:pos="3664"/>
+          <w:tab w:val="left" w:pos="4580"/>
+          <w:tab w:val="left" w:pos="5496"/>
+          <w:tab w:val="left" w:pos="6412"/>
+          <w:tab w:val="left" w:pos="7328"/>
+          <w:tab w:val="left" w:pos="8244"/>
+          <w:tab w:val="left" w:pos="9160"/>
+          <w:tab w:val="left" w:pos="10076"/>
+          <w:tab w:val="left" w:pos="10992"/>
+          <w:tab w:val="left" w:pos="11908"/>
+          <w:tab w:val="left" w:pos="12824"/>
+          <w:tab w:val="left" w:pos="13740"/>
+          <w:tab w:val="left" w:pos="14656"/>
+        </w:tabs>
+        <w:rPr>
+          <w:rFonts w:ascii="Courier New" w:hAnsi="Courier New" w:cs="Courier New"/>
+          <w:color w:val="000000"/>
+          <w:sz w:val="21"/>
+          <w:szCs w:val="21"/>
+        </w:rPr>
+      </w:pPr>
+      <w:proofErr w:type="spellStart"/>
+      <w:r>
+        <w:rPr>
+          <w:rFonts w:ascii="Courier New" w:hAnsi="Courier New" w:cs="Courier New"/>
+          <w:color w:val="000000"/>
+          <w:sz w:val="21"/>
+          <w:szCs w:val="21"/>
+        </w:rPr>
+        <w:t>id_administrador</w:t>
+      </w:r>
+      <w:proofErr w:type="spellEnd"/>
+      <w:r>
+        <w:rPr>
+          <w:rFonts w:ascii="Courier New" w:hAnsi="Courier New" w:cs="Courier New"/>
+          <w:color w:val="000000"/>
+          <w:sz w:val="21"/>
+          <w:szCs w:val="21"/>
+        </w:rPr>
+        <w:t xml:space="preserve"> </w:t>
+      </w:r>
+      <w:proofErr w:type="spellStart"/>
+      <w:r>
+        <w:rPr>
+          <w:rFonts w:ascii="Courier New" w:hAnsi="Courier New" w:cs="Courier New"/>
+          <w:color w:val="000000"/>
+          <w:sz w:val="21"/>
+          <w:szCs w:val="21"/>
+        </w:rPr>
+        <w:t>varchar</w:t>
+      </w:r>
+      <w:proofErr w:type="spellEnd"/>
+      <w:r>
+        <w:rPr>
+          <w:rFonts w:ascii="Courier New" w:hAnsi="Courier New" w:cs="Courier New"/>
+          <w:color w:val="000000"/>
+          <w:sz w:val="21"/>
+          <w:szCs w:val="21"/>
+        </w:rPr>
+        <w:t xml:space="preserve">(15) </w:t>
+      </w:r>
+      <w:proofErr w:type="spellStart"/>
+      <w:r>
+        <w:rPr>
+          <w:rFonts w:ascii="Courier New" w:hAnsi="Courier New" w:cs="Courier New"/>
+          <w:color w:val="000000"/>
+          <w:sz w:val="21"/>
+          <w:szCs w:val="21"/>
+        </w:rPr>
+        <w:t>not</w:t>
+      </w:r>
+      <w:proofErr w:type="spellEnd"/>
+      <w:r>
+        <w:rPr>
+          <w:rFonts w:ascii="Courier New" w:hAnsi="Courier New" w:cs="Courier New"/>
+          <w:color w:val="000000"/>
+          <w:sz w:val="21"/>
+          <w:szCs w:val="21"/>
+        </w:rPr>
+        <w:t xml:space="preserve"> </w:t>
+      </w:r>
+      <w:proofErr w:type="spellStart"/>
+      <w:r>
+        <w:rPr>
+          <w:rFonts w:ascii="Courier New" w:hAnsi="Courier New" w:cs="Courier New"/>
+          <w:color w:val="000000"/>
+          <w:sz w:val="21"/>
+          <w:szCs w:val="21"/>
+        </w:rPr>
+        <w:t>null</w:t>
+      </w:r>
+      <w:proofErr w:type="spellEnd"/>
+      <w:r>
+        <w:rPr>
+          <w:rFonts w:ascii="Courier New" w:hAnsi="Courier New" w:cs="Courier New"/>
+          <w:color w:val="000000"/>
+          <w:sz w:val="21"/>
+          <w:szCs w:val="21"/>
+        </w:rPr>
+        <w:t>,</w:t>
+      </w:r>
+    </w:p>
+    <w:p>
+      <w:pPr>
+        <w:shd w:val="clear" w:color="auto" w:fill="FFFFFF"/>
+        <w:tabs>
+          <w:tab w:val="left" w:pos="916"/>
+          <w:tab w:val="left" w:pos="1832"/>
+          <w:tab w:val="left" w:pos="2748"/>
+          <w:tab w:val="left" w:pos="3664"/>
+          <w:tab w:val="left" w:pos="4580"/>
+          <w:tab w:val="left" w:pos="5496"/>
+          <w:tab w:val="left" w:pos="6412"/>
+          <w:tab w:val="left" w:pos="7328"/>
+          <w:tab w:val="left" w:pos="8244"/>
+          <w:tab w:val="left" w:pos="9160"/>
+          <w:tab w:val="left" w:pos="10076"/>
+          <w:tab w:val="left" w:pos="10992"/>
+          <w:tab w:val="left" w:pos="11908"/>
+          <w:tab w:val="left" w:pos="12824"/>
+          <w:tab w:val="left" w:pos="13740"/>
+          <w:tab w:val="left" w:pos="14656"/>
+        </w:tabs>
+        <w:rPr>
+          <w:rFonts w:ascii="Courier New" w:hAnsi="Courier New" w:cs="Courier New"/>
+          <w:color w:val="000000"/>
+          <w:sz w:val="21"/>
+          <w:szCs w:val="21"/>
+        </w:rPr>
+      </w:pPr>
+      <w:proofErr w:type="spellStart"/>
+      <w:r>
+        <w:rPr>
+          <w:rFonts w:ascii="Courier New" w:hAnsi="Courier New" w:cs="Courier New"/>
+          <w:color w:val="000000"/>
+          <w:sz w:val="21"/>
+          <w:szCs w:val="21"/>
+        </w:rPr>
+        <w:t>nombre_administrador</w:t>
+      </w:r>
+      <w:proofErr w:type="spellEnd"/>
+      <w:r>
+        <w:rPr>
+          <w:rFonts w:ascii="Courier New" w:hAnsi="Courier New" w:cs="Courier New"/>
+          <w:color w:val="000000"/>
+          <w:sz w:val="21"/>
+          <w:szCs w:val="21"/>
+        </w:rPr>
+        <w:t xml:space="preserve"> </w:t>
+      </w:r>
+      <w:proofErr w:type="spellStart"/>
+      <w:r>
+        <w:rPr>
+          <w:rFonts w:ascii="Courier New" w:hAnsi="Courier New" w:cs="Courier New"/>
+          <w:color w:val="000000"/>
+          <w:sz w:val="21"/>
+          <w:szCs w:val="21"/>
+        </w:rPr>
+        <w:t>varchar</w:t>
+      </w:r>
+      <w:proofErr w:type="spellEnd"/>
+      <w:r>
+        <w:rPr>
+          <w:rFonts w:ascii="Courier New" w:hAnsi="Courier New" w:cs="Courier New"/>
+          <w:color w:val="000000"/>
+          <w:sz w:val="21"/>
+          <w:szCs w:val="21"/>
+        </w:rPr>
+        <w:t xml:space="preserve">(80) </w:t>
+      </w:r>
+      <w:proofErr w:type="spellStart"/>
+      <w:r>
+        <w:rPr>
+          <w:rFonts w:ascii="Courier New" w:hAnsi="Courier New" w:cs="Courier New"/>
+          <w:color w:val="000000"/>
+          <w:sz w:val="21"/>
+          <w:szCs w:val="21"/>
+        </w:rPr>
+        <w:t>not</w:t>
+      </w:r>
+      <w:proofErr w:type="spellEnd"/>
+      <w:r>
+        <w:rPr>
+          <w:rFonts w:ascii="Courier New" w:hAnsi="Courier New" w:cs="Courier New"/>
+          <w:color w:val="000000"/>
+          <w:sz w:val="21"/>
+          <w:szCs w:val="21"/>
+        </w:rPr>
+        <w:t xml:space="preserve"> </w:t>
+      </w:r>
+      <w:proofErr w:type="spellStart"/>
+      <w:r>
+        <w:rPr>
+          <w:rFonts w:ascii="Courier New" w:hAnsi="Courier New" w:cs="Courier New"/>
+          <w:color w:val="000000"/>
+          <w:sz w:val="21"/>
+          <w:szCs w:val="21"/>
+        </w:rPr>
+        <w:t>null</w:t>
+      </w:r>
+      <w:proofErr w:type="spellEnd"/>
+      <w:r>
+        <w:rPr>
+          <w:rFonts w:ascii="Courier New" w:hAnsi="Courier New" w:cs="Courier New"/>
+          <w:color w:val="000000"/>
+          <w:sz w:val="21"/>
+          <w:szCs w:val="21"/>
+        </w:rPr>
+        <w:t>,</w:t>
+      </w:r>
+    </w:p>
+    <w:p>
+      <w:pPr>
+        <w:shd w:val="clear" w:color="auto" w:fill="FFFFFF"/>
+        <w:tabs>
+          <w:tab w:val="left" w:pos="916"/>
+          <w:tab w:val="left" w:pos="1832"/>
+          <w:tab w:val="left" w:pos="2748"/>
+          <w:tab w:val="left" w:pos="3664"/>
+          <w:tab w:val="left" w:pos="4580"/>
+          <w:tab w:val="left" w:pos="5496"/>
+          <w:tab w:val="left" w:pos="6412"/>
+          <w:tab w:val="left" w:pos="7328"/>
+          <w:tab w:val="left" w:pos="8244"/>
+          <w:tab w:val="left" w:pos="9160"/>
+          <w:tab w:val="left" w:pos="10076"/>
+          <w:tab w:val="left" w:pos="10992"/>
+          <w:tab w:val="left" w:pos="11908"/>
+          <w:tab w:val="left" w:pos="12824"/>
+          <w:tab w:val="left" w:pos="13740"/>
+          <w:tab w:val="left" w:pos="14656"/>
+        </w:tabs>
+        <w:rPr>
+          <w:rFonts w:ascii="Courier New" w:hAnsi="Courier New" w:cs="Courier New"/>
+          <w:color w:val="000000"/>
+          <w:sz w:val="21"/>
+          <w:szCs w:val="21"/>
+        </w:rPr>
+      </w:pPr>
+      <w:proofErr w:type="spellStart"/>
+      <w:r>
+        <w:rPr>
+          <w:rFonts w:ascii="Courier New" w:hAnsi="Courier New" w:cs="Courier New"/>
+          <w:color w:val="000000"/>
+          <w:sz w:val="21"/>
+          <w:szCs w:val="21"/>
+        </w:rPr>
+        <w:t>clave_administrador</w:t>
+      </w:r>
+      <w:proofErr w:type="spellEnd"/>
+      <w:r>
+        <w:rPr>
+          <w:rFonts w:ascii="Courier New" w:hAnsi="Courier New" w:cs="Courier New"/>
+          <w:color w:val="000000"/>
+          <w:sz w:val="21"/>
+          <w:szCs w:val="21"/>
+        </w:rPr>
+        <w:t xml:space="preserve"> </w:t>
+      </w:r>
+      <w:proofErr w:type="spellStart"/>
+      <w:r>
+        <w:rPr>
+          <w:rFonts w:ascii="Courier New" w:hAnsi="Courier New" w:cs="Courier New"/>
+          <w:color w:val="000000"/>
+          <w:sz w:val="21"/>
+          <w:szCs w:val="21"/>
+        </w:rPr>
+        <w:t>varchar</w:t>
+      </w:r>
+      <w:proofErr w:type="spellEnd"/>
+      <w:r>
+        <w:rPr>
+          <w:rFonts w:ascii="Courier New" w:hAnsi="Courier New" w:cs="Courier New"/>
+          <w:color w:val="000000"/>
+          <w:sz w:val="21"/>
+          <w:szCs w:val="21"/>
+        </w:rPr>
+        <w:t xml:space="preserve">(50) </w:t>
+      </w:r>
+      <w:proofErr w:type="spellStart"/>
+      <w:r>
+        <w:rPr>
+          <w:rFonts w:ascii="Courier New" w:hAnsi="Courier New" w:cs="Courier New"/>
+          <w:color w:val="000000"/>
+          <w:sz w:val="21"/>
+          <w:szCs w:val="21"/>
+        </w:rPr>
+        <w:t>not</w:t>
+      </w:r>
+      <w:proofErr w:type="spellEnd"/>
+      <w:r>
+        <w:rPr>
+          <w:rFonts w:ascii="Courier New" w:hAnsi="Courier New" w:cs="Courier New"/>
+          <w:color w:val="000000"/>
+          <w:sz w:val="21"/>
+          <w:szCs w:val="21"/>
+        </w:rPr>
+        <w:t xml:space="preserve"> </w:t>
+      </w:r>
+      <w:proofErr w:type="spellStart"/>
+      <w:r>
+        <w:rPr>
+          <w:rFonts w:ascii="Courier New" w:hAnsi="Courier New" w:cs="Courier New"/>
+          <w:color w:val="000000"/>
+          <w:sz w:val="21"/>
+          <w:szCs w:val="21"/>
+        </w:rPr>
+        <w:t>null</w:t>
+      </w:r>
+      <w:proofErr w:type="spellEnd"/>
+      <w:r>
+        <w:rPr>
+          <w:rFonts w:ascii="Courier New" w:hAnsi="Courier New" w:cs="Courier New"/>
+          <w:color w:val="000000"/>
+          <w:sz w:val="21"/>
+          <w:szCs w:val="21"/>
+        </w:rPr>
+        <w:t>,</w:t>
+      </w:r>
+    </w:p>
+    <w:p>
+      <w:pPr>
+        <w:shd w:val="clear" w:color="auto" w:fill="FFFFFF"/>
+        <w:tabs>
+          <w:tab w:val="left" w:pos="916"/>
+          <w:tab w:val="left" w:pos="1832"/>
+          <w:tab w:val="left" w:pos="2748"/>
+          <w:tab w:val="left" w:pos="3664"/>
+          <w:tab w:val="left" w:pos="4580"/>
+          <w:tab w:val="left" w:pos="5496"/>
+          <w:tab w:val="left" w:pos="6412"/>
+          <w:tab w:val="left" w:pos="7328"/>
+          <w:tab w:val="left" w:pos="8244"/>
+          <w:tab w:val="left" w:pos="9160"/>
+          <w:tab w:val="left" w:pos="10076"/>
+          <w:tab w:val="left" w:pos="10992"/>
+          <w:tab w:val="left" w:pos="11908"/>
+          <w:tab w:val="left" w:pos="12824"/>
+          <w:tab w:val="left" w:pos="13740"/>
+          <w:tab w:val="left" w:pos="14656"/>
+        </w:tabs>
+        <w:rPr>
+          <w:rFonts w:ascii="Courier New" w:hAnsi="Courier New" w:cs="Courier New"/>
+          <w:color w:val="000000"/>
+          <w:sz w:val="21"/>
+          <w:szCs w:val="21"/>
+        </w:rPr>
+      </w:pPr>
+      <w:proofErr w:type="spellStart"/>
+      <w:r>
+        <w:rPr>
+          <w:rFonts w:ascii="Courier New" w:hAnsi="Courier New" w:cs="Courier New"/>
+          <w:color w:val="000000"/>
+          <w:sz w:val="21"/>
+          <w:szCs w:val="21"/>
+        </w:rPr>
+        <w:t>constraint</w:t>
+      </w:r>
+      <w:proofErr w:type="spellEnd"/>
+      <w:r>
+        <w:rPr>
+          <w:rFonts w:ascii="Courier New" w:hAnsi="Courier New" w:cs="Courier New"/>
+          <w:color w:val="000000"/>
+          <w:sz w:val="21"/>
+          <w:szCs w:val="21"/>
+        </w:rPr>
+        <w:t xml:space="preserve"> </w:t>
+      </w:r>
+      <w:proofErr w:type="spellStart"/>
+      <w:r>
+        <w:rPr>
+          <w:rFonts w:ascii="Courier New" w:hAnsi="Courier New" w:cs="Courier New"/>
+          <w:color w:val="000000"/>
+          <w:sz w:val="21"/>
+          <w:szCs w:val="21"/>
+        </w:rPr>
+        <w:t>administrador_pk</w:t>
+      </w:r>
+      <w:proofErr w:type="spellEnd"/>
+      <w:r>
+        <w:rPr>
+          <w:rFonts w:ascii="Courier New" w:hAnsi="Courier New" w:cs="Courier New"/>
+          <w:color w:val="000000"/>
+          <w:sz w:val="21"/>
+          <w:szCs w:val="21"/>
+        </w:rPr>
+        <w:t xml:space="preserve"> </w:t>
+      </w:r>
+      <w:proofErr w:type="spellStart"/>
+      <w:r>
+        <w:rPr>
+          <w:rFonts w:ascii="Courier New" w:hAnsi="Courier New" w:cs="Courier New"/>
+          <w:color w:val="000000"/>
+          <w:sz w:val="21"/>
+          <w:szCs w:val="21"/>
+        </w:rPr>
+        <w:t>primary</w:t>
+      </w:r>
+      <w:proofErr w:type="spellEnd"/>
+      <w:r>
+        <w:rPr>
+          <w:rFonts w:ascii="Courier New" w:hAnsi="Courier New" w:cs="Courier New"/>
+          <w:color w:val="000000"/>
+          <w:sz w:val="21"/>
+          <w:szCs w:val="21"/>
+        </w:rPr>
+        <w:t xml:space="preserve"> </w:t>
+      </w:r>
+      <w:proofErr w:type="spellStart"/>
+      <w:r>
+        <w:rPr>
+          <w:rFonts w:ascii="Courier New" w:hAnsi="Courier New" w:cs="Courier New"/>
+          <w:color w:val="000000"/>
+          <w:sz w:val="21"/>
+          <w:szCs w:val="21"/>
+        </w:rPr>
+        <w:t>key</w:t>
+      </w:r>
+      <w:proofErr w:type="spellEnd"/>
+      <w:r>
+        <w:rPr>
+          <w:rFonts w:ascii="Courier New" w:hAnsi="Courier New" w:cs="Courier New"/>
+          <w:color w:val="000000"/>
+          <w:sz w:val="21"/>
+          <w:szCs w:val="21"/>
+        </w:rPr>
+        <w:t>(</w:t>
+      </w:r>
+      <w:proofErr w:type="spellStart"/>
+      <w:r>
+        <w:rPr>
+          <w:rFonts w:ascii="Courier New" w:hAnsi="Courier New" w:cs="Courier New"/>
+          <w:color w:val="000000"/>
+          <w:sz w:val="21"/>
+          <w:szCs w:val="21"/>
+        </w:rPr>
+        <w:t>id_administrador</w:t>
+      </w:r>
+      <w:proofErr w:type="spellEnd"/>
+      <w:r>
+        <w:rPr>
+          <w:rFonts w:ascii="Courier New" w:hAnsi="Courier New" w:cs="Courier New"/>
+          <w:color w:val="000000"/>
+          <w:sz w:val="21"/>
+          <w:szCs w:val="21"/>
+        </w:rPr>
+        <w:t>));</w:t>
+      </w:r>
+    </w:p>
+    <w:p>
+      <w:pPr>
+        <w:shd w:val="clear" w:color="auto" w:fill="FFFFFF"/>
+        <w:tabs>
+          <w:tab w:val="left" w:pos="916"/>
+          <w:tab w:val="left" w:pos="1832"/>
+          <w:tab w:val="left" w:pos="2748"/>
+          <w:tab w:val="left" w:pos="3664"/>
+          <w:tab w:val="left" w:pos="4580"/>
+          <w:tab w:val="left" w:pos="5496"/>
+          <w:tab w:val="left" w:pos="6412"/>
+          <w:tab w:val="left" w:pos="7328"/>
+          <w:tab w:val="left" w:pos="8244"/>
+          <w:tab w:val="left" w:pos="9160"/>
+          <w:tab w:val="left" w:pos="10076"/>
+          <w:tab w:val="left" w:pos="10992"/>
+          <w:tab w:val="left" w:pos="11908"/>
+          <w:tab w:val="left" w:pos="12824"/>
+          <w:tab w:val="left" w:pos="13740"/>
+          <w:tab w:val="left" w:pos="14656"/>
+        </w:tabs>
+        <w:rPr>
+          <w:rFonts w:ascii="Courier New" w:hAnsi="Courier New" w:cs="Courier New"/>
+          <w:color w:val="000000"/>
+          <w:sz w:val="21"/>
+          <w:szCs w:val="21"/>
+        </w:rPr>
+      </w:pPr>
+      <w:proofErr w:type="spellStart"/>
+      <w:r>
+        <w:rPr>
+          <w:rFonts w:ascii="Courier New" w:hAnsi="Courier New" w:cs="Courier New"/>
+          <w:color w:val="000000"/>
+          <w:sz w:val="21"/>
+          <w:szCs w:val="21"/>
+        </w:rPr>
+        <w:t>insert</w:t>
+      </w:r>
+      <w:proofErr w:type="spellEnd"/>
+      <w:r>
+        <w:rPr>
+          <w:rFonts w:ascii="Courier New" w:hAnsi="Courier New" w:cs="Courier New"/>
+          <w:color w:val="000000"/>
+          <w:sz w:val="21"/>
+          <w:szCs w:val="21"/>
+        </w:rPr>
+        <w:t xml:space="preserve"> </w:t>
+      </w:r>
+      <w:proofErr w:type="spellStart"/>
+      <w:r>
+        <w:rPr>
+          <w:rFonts w:ascii="Courier New" w:hAnsi="Courier New" w:cs="Courier New"/>
+          <w:color w:val="000000"/>
+          <w:sz w:val="21"/>
+          <w:szCs w:val="21"/>
+        </w:rPr>
+        <w:t>into</w:t>
+      </w:r>
+      <w:proofErr w:type="spellEnd"/>
+      <w:r>
+        <w:rPr>
+          <w:rFonts w:ascii="Courier New" w:hAnsi="Courier New" w:cs="Courier New"/>
+          <w:color w:val="000000"/>
+          <w:sz w:val="21"/>
+          <w:szCs w:val="21"/>
+        </w:rPr>
+        <w:t xml:space="preserve"> cliente(</w:t>
+      </w:r>
+      <w:proofErr w:type="spellStart"/>
+      <w:r>
+        <w:rPr>
+          <w:rFonts w:ascii="Courier New" w:hAnsi="Courier New" w:cs="Courier New"/>
+          <w:color w:val="000000"/>
+          <w:sz w:val="21"/>
+          <w:szCs w:val="21"/>
+        </w:rPr>
+        <w:t>id_cliente,nombre_cliente,clave_cliente</w:t>
+      </w:r>
+      <w:proofErr w:type="spellEnd"/>
+      <w:r>
+        <w:rPr>
+          <w:rFonts w:ascii="Courier New" w:hAnsi="Courier New" w:cs="Courier New"/>
+          <w:color w:val="000000"/>
+          <w:sz w:val="21"/>
+          <w:szCs w:val="21"/>
+        </w:rPr>
+        <w:t xml:space="preserve">) </w:t>
+      </w:r>
+      <w:proofErr w:type="spellStart"/>
+      <w:r>
+        <w:rPr>
+          <w:rFonts w:ascii="Courier New" w:hAnsi="Courier New" w:cs="Courier New"/>
+          <w:color w:val="000000"/>
+          <w:sz w:val="21"/>
+          <w:szCs w:val="21"/>
+        </w:rPr>
+        <w:t>values</w:t>
+      </w:r>
+      <w:proofErr w:type="spellEnd"/>
+      <w:r>
+        <w:rPr>
+          <w:rFonts w:ascii="Courier New" w:hAnsi="Courier New" w:cs="Courier New"/>
+          <w:color w:val="000000"/>
+          <w:sz w:val="21"/>
+          <w:szCs w:val="21"/>
+        </w:rPr>
+        <w:t>('1','Sergio Medina','123456');</w:t>
+      </w:r>
+    </w:p>
+    <w:p>
+      <w:pPr>
+        <w:shd w:val="clear" w:color="auto" w:fill="FFFFFF"/>
+        <w:tabs>
+          <w:tab w:val="left" w:pos="916"/>
+          <w:tab w:val="left" w:pos="1832"/>
+          <w:tab w:val="left" w:pos="2748"/>
+          <w:tab w:val="left" w:pos="3664"/>
+          <w:tab w:val="left" w:pos="4580"/>
+          <w:tab w:val="left" w:pos="5496"/>
+          <w:tab w:val="left" w:pos="6412"/>
+          <w:tab w:val="left" w:pos="7328"/>
+          <w:tab w:val="left" w:pos="8244"/>
+          <w:tab w:val="left" w:pos="9160"/>
+          <w:tab w:val="left" w:pos="10076"/>
+          <w:tab w:val="left" w:pos="10992"/>
+          <w:tab w:val="left" w:pos="11908"/>
+          <w:tab w:val="left" w:pos="12824"/>
+          <w:tab w:val="left" w:pos="13740"/>
+          <w:tab w:val="left" w:pos="14656"/>
+        </w:tabs>
+        <w:rPr>
+          <w:rFonts w:ascii="Courier New" w:hAnsi="Courier New" w:cs="Courier New"/>
+          <w:color w:val="000000"/>
+          <w:sz w:val="21"/>
+          <w:szCs w:val="21"/>
+        </w:rPr>
+      </w:pPr>
+      <w:proofErr w:type="spellStart"/>
+      <w:r>
+        <w:rPr>
+          <w:rFonts w:ascii="Courier New" w:hAnsi="Courier New" w:cs="Courier New"/>
+          <w:color w:val="000000"/>
+          <w:sz w:val="21"/>
+          <w:szCs w:val="21"/>
+        </w:rPr>
+        <w:t>insert</w:t>
+      </w:r>
+      <w:proofErr w:type="spellEnd"/>
+      <w:r>
+        <w:rPr>
+          <w:rFonts w:ascii="Courier New" w:hAnsi="Courier New" w:cs="Courier New"/>
+          <w:color w:val="000000"/>
+          <w:sz w:val="21"/>
+          <w:szCs w:val="21"/>
+        </w:rPr>
+        <w:t xml:space="preserve"> </w:t>
+      </w:r>
+      <w:proofErr w:type="spellStart"/>
+      <w:r>
+        <w:rPr>
+          <w:rFonts w:ascii="Courier New" w:hAnsi="Courier New" w:cs="Courier New"/>
+          <w:color w:val="000000"/>
+          <w:sz w:val="21"/>
+          <w:szCs w:val="21"/>
+        </w:rPr>
+        <w:t>into</w:t>
+      </w:r>
+      <w:proofErr w:type="spellEnd"/>
+      <w:r>
+        <w:rPr>
+          <w:rFonts w:ascii="Courier New" w:hAnsi="Courier New" w:cs="Courier New"/>
+          <w:color w:val="000000"/>
+          <w:sz w:val="21"/>
+          <w:szCs w:val="21"/>
+        </w:rPr>
+        <w:t xml:space="preserve"> cliente(</w:t>
+      </w:r>
+      <w:proofErr w:type="spellStart"/>
+      <w:r>
+        <w:rPr>
+          <w:rFonts w:ascii="Courier New" w:hAnsi="Courier New" w:cs="Courier New"/>
+          <w:color w:val="000000"/>
+          <w:sz w:val="21"/>
+          <w:szCs w:val="21"/>
+        </w:rPr>
+        <w:t>id_cliente,nombre_cliente,clave_cliente</w:t>
+      </w:r>
+      <w:proofErr w:type="spellEnd"/>
+      <w:r>
+        <w:rPr>
+          <w:rFonts w:ascii="Courier New" w:hAnsi="Courier New" w:cs="Courier New"/>
+          <w:color w:val="000000"/>
+          <w:sz w:val="21"/>
+          <w:szCs w:val="21"/>
+        </w:rPr>
+        <w:t xml:space="preserve">) </w:t>
+      </w:r>
+      <w:proofErr w:type="spellStart"/>
+      <w:r>
+        <w:rPr>
+          <w:rFonts w:ascii="Courier New" w:hAnsi="Courier New" w:cs="Courier New"/>
+          <w:color w:val="000000"/>
+          <w:sz w:val="21"/>
+          <w:szCs w:val="21"/>
+        </w:rPr>
+        <w:t>values</w:t>
+      </w:r>
+      <w:proofErr w:type="spellEnd"/>
+      <w:r>
+        <w:rPr>
+          <w:rFonts w:ascii="Courier New" w:hAnsi="Courier New" w:cs="Courier New"/>
+          <w:color w:val="000000"/>
+          <w:sz w:val="21"/>
+          <w:szCs w:val="21"/>
+        </w:rPr>
+        <w:t>('2','Luisa Lane','654321');</w:t>
+      </w:r>
+    </w:p>
+    <w:p>
+      <w:pPr>
+        <w:shd w:val="clear" w:color="auto" w:fill="FFFFFF"/>
+        <w:tabs>
+          <w:tab w:val="left" w:pos="916"/>
+          <w:tab w:val="left" w:pos="1832"/>
+          <w:tab w:val="left" w:pos="2748"/>
+          <w:tab w:val="left" w:pos="3664"/>
+          <w:tab w:val="left" w:pos="4580"/>
+          <w:tab w:val="left" w:pos="5496"/>
+          <w:tab w:val="left" w:pos="6412"/>
+          <w:tab w:val="left" w:pos="7328"/>
+          <w:tab w:val="left" w:pos="8244"/>
+          <w:tab w:val="left" w:pos="9160"/>
+          <w:tab w:val="left" w:pos="10076"/>
+          <w:tab w:val="left" w:pos="10992"/>
+          <w:tab w:val="left" w:pos="11908"/>
+          <w:tab w:val="left" w:pos="12824"/>
+          <w:tab w:val="left" w:pos="13740"/>
+          <w:tab w:val="left" w:pos="14656"/>
+        </w:tabs>
+        <w:rPr>
+          <w:rFonts w:ascii="Courier New" w:hAnsi="Courier New" w:cs="Courier New"/>
+          <w:color w:val="000000"/>
+          <w:sz w:val="21"/>
+          <w:szCs w:val="21"/>
+        </w:rPr>
+      </w:pPr>
+      <w:proofErr w:type="spellStart"/>
+      <w:r>
+        <w:rPr>
+          <w:rFonts w:ascii="Courier New" w:hAnsi="Courier New" w:cs="Courier New"/>
+          <w:color w:val="000000"/>
+          <w:sz w:val="21"/>
+          <w:szCs w:val="21"/>
+        </w:rPr>
+        <w:t>insert</w:t>
+      </w:r>
+      <w:proofErr w:type="spellEnd"/>
+      <w:r>
+        <w:rPr>
+          <w:rFonts w:ascii="Courier New" w:hAnsi="Courier New" w:cs="Courier New"/>
+          <w:color w:val="000000"/>
+          <w:sz w:val="21"/>
+          <w:szCs w:val="21"/>
+        </w:rPr>
+        <w:t xml:space="preserve"> </w:t>
+      </w:r>
+      <w:proofErr w:type="spellStart"/>
+      <w:r>
+        <w:rPr>
+          <w:rFonts w:ascii="Courier New" w:hAnsi="Courier New" w:cs="Courier New"/>
+          <w:color w:val="000000"/>
+          <w:sz w:val="21"/>
+          <w:szCs w:val="21"/>
+        </w:rPr>
+        <w:t>into</w:t>
+      </w:r>
+      <w:proofErr w:type="spellEnd"/>
+      <w:r>
+        <w:rPr>
+          <w:rFonts w:ascii="Courier New" w:hAnsi="Courier New" w:cs="Courier New"/>
+          <w:color w:val="000000"/>
+          <w:sz w:val="21"/>
+          <w:szCs w:val="21"/>
+        </w:rPr>
+        <w:t xml:space="preserve"> cuenta(</w:t>
+      </w:r>
+      <w:proofErr w:type="spellStart"/>
+      <w:r>
+        <w:rPr>
+          <w:rFonts w:ascii="Courier New" w:hAnsi="Courier New" w:cs="Courier New"/>
+          <w:color w:val="000000"/>
+          <w:sz w:val="21"/>
+          <w:szCs w:val="21"/>
+        </w:rPr>
+        <w:t>id_cuenta,fecha_apertura,saldo_cuenta,id_cliente</w:t>
+      </w:r>
+      <w:proofErr w:type="spellEnd"/>
+      <w:r>
+        <w:rPr>
+          <w:rFonts w:ascii="Courier New" w:hAnsi="Courier New" w:cs="Courier New"/>
+          <w:color w:val="000000"/>
+          <w:sz w:val="21"/>
+          <w:szCs w:val="21"/>
+        </w:rPr>
+        <w:t xml:space="preserve">) </w:t>
+      </w:r>
+      <w:proofErr w:type="spellStart"/>
+      <w:r>
+        <w:rPr>
+          <w:rFonts w:ascii="Courier New" w:hAnsi="Courier New" w:cs="Courier New"/>
+          <w:color w:val="000000"/>
+          <w:sz w:val="21"/>
+          <w:szCs w:val="21"/>
+        </w:rPr>
+        <w:t>values</w:t>
+      </w:r>
+      <w:proofErr w:type="spellEnd"/>
+      <w:r>
+        <w:rPr>
+          <w:rFonts w:ascii="Courier New" w:hAnsi="Courier New" w:cs="Courier New"/>
+          <w:color w:val="000000"/>
+          <w:sz w:val="21"/>
+          <w:szCs w:val="21"/>
+        </w:rPr>
+        <w:t>('01-01','2021-06-10',100000,'1');</w:t>
+      </w:r>
+    </w:p>
+    <w:p>
+      <w:pPr>
+        <w:shd w:val="clear" w:color="auto" w:fill="FFFFFF"/>
+        <w:tabs>
+          <w:tab w:val="left" w:pos="916"/>
+          <w:tab w:val="left" w:pos="1832"/>
+          <w:tab w:val="left" w:pos="2748"/>
+          <w:tab w:val="left" w:pos="3664"/>
+          <w:tab w:val="left" w:pos="4580"/>
+          <w:tab w:val="left" w:pos="5496"/>
+          <w:tab w:val="left" w:pos="6412"/>
+          <w:tab w:val="left" w:pos="7328"/>
+          <w:tab w:val="left" w:pos="8244"/>
+          <w:tab w:val="left" w:pos="9160"/>
+          <w:tab w:val="left" w:pos="10076"/>
+          <w:tab w:val="left" w:pos="10992"/>
+          <w:tab w:val="left" w:pos="11908"/>
+          <w:tab w:val="left" w:pos="12824"/>
+          <w:tab w:val="left" w:pos="13740"/>
+          <w:tab w:val="left" w:pos="14656"/>
+        </w:tabs>
+        <w:rPr>
+          <w:rFonts w:ascii="Courier New" w:hAnsi="Courier New" w:cs="Courier New"/>
+          <w:color w:val="000000"/>
+          <w:sz w:val="21"/>
+          <w:szCs w:val="21"/>
+        </w:rPr>
+      </w:pPr>
+      <w:proofErr w:type="spellStart"/>
+      <w:r>
+        <w:rPr>
+          <w:rFonts w:ascii="Courier New" w:hAnsi="Courier New" w:cs="Courier New"/>
+          <w:color w:val="000000"/>
+          <w:sz w:val="21"/>
+          <w:szCs w:val="21"/>
+        </w:rPr>
+        <w:t>insert</w:t>
+      </w:r>
+      <w:proofErr w:type="spellEnd"/>
+      <w:r>
+        <w:rPr>
+          <w:rFonts w:ascii="Courier New" w:hAnsi="Courier New" w:cs="Courier New"/>
+          <w:color w:val="000000"/>
+          <w:sz w:val="21"/>
+          <w:szCs w:val="21"/>
+        </w:rPr>
+        <w:t xml:space="preserve"> </w:t>
+      </w:r>
+      <w:proofErr w:type="spellStart"/>
+      <w:r>
+        <w:rPr>
+          <w:rFonts w:ascii="Courier New" w:hAnsi="Courier New" w:cs="Courier New"/>
+          <w:color w:val="000000"/>
+          <w:sz w:val="21"/>
+          <w:szCs w:val="21"/>
+        </w:rPr>
+        <w:t>into</w:t>
+      </w:r>
+      <w:proofErr w:type="spellEnd"/>
+      <w:r>
+        <w:rPr>
+          <w:rFonts w:ascii="Courier New" w:hAnsi="Courier New" w:cs="Courier New"/>
+          <w:color w:val="000000"/>
+          <w:sz w:val="21"/>
+          <w:szCs w:val="21"/>
+        </w:rPr>
+        <w:t xml:space="preserve"> cuenta(</w:t>
+      </w:r>
+      <w:proofErr w:type="spellStart"/>
+      <w:r>
+        <w:rPr>
+          <w:rFonts w:ascii="Courier New" w:hAnsi="Courier New" w:cs="Courier New"/>
+          <w:color w:val="000000"/>
+          <w:sz w:val="21"/>
+          <w:szCs w:val="21"/>
+        </w:rPr>
+        <w:t>id_cuenta,fecha_apertura,saldo_cuenta,id_cliente</w:t>
+      </w:r>
+      <w:proofErr w:type="spellEnd"/>
+      <w:r>
+        <w:rPr>
+          <w:rFonts w:ascii="Courier New" w:hAnsi="Courier New" w:cs="Courier New"/>
+          <w:color w:val="000000"/>
+          <w:sz w:val="21"/>
+          <w:szCs w:val="21"/>
+        </w:rPr>
+        <w:t xml:space="preserve">) </w:t>
+      </w:r>
+      <w:proofErr w:type="spellStart"/>
+      <w:r>
+        <w:rPr>
+          <w:rFonts w:ascii="Courier New" w:hAnsi="Courier New" w:cs="Courier New"/>
+          <w:color w:val="000000"/>
+          <w:sz w:val="21"/>
+          <w:szCs w:val="21"/>
+        </w:rPr>
+        <w:t>values</w:t>
+      </w:r>
+      <w:proofErr w:type="spellEnd"/>
+      <w:r>
+        <w:rPr>
+          <w:rFonts w:ascii="Courier New" w:hAnsi="Courier New" w:cs="Courier New"/>
+          <w:color w:val="000000"/>
+          <w:sz w:val="21"/>
+          <w:szCs w:val="21"/>
+        </w:rPr>
+        <w:t>('02-02','2022-05-15',500000,'1');</w:t>
+      </w:r>
+    </w:p>
+    <w:p>
+      <w:pPr>
+        <w:shd w:val="clear" w:color="auto" w:fill="FFFFFF"/>
+        <w:tabs>
+          <w:tab w:val="left" w:pos="916"/>
+          <w:tab w:val="left" w:pos="1832"/>
+          <w:tab w:val="left" w:pos="2748"/>
+          <w:tab w:val="left" w:pos="3664"/>
+          <w:tab w:val="left" w:pos="4580"/>
+          <w:tab w:val="left" w:pos="5496"/>
+          <w:tab w:val="left" w:pos="6412"/>
+          <w:tab w:val="left" w:pos="7328"/>
+          <w:tab w:val="left" w:pos="8244"/>
+          <w:tab w:val="left" w:pos="9160"/>
+          <w:tab w:val="left" w:pos="10076"/>
+          <w:tab w:val="left" w:pos="10992"/>
+          <w:tab w:val="left" w:pos="11908"/>
+          <w:tab w:val="left" w:pos="12824"/>
+          <w:tab w:val="left" w:pos="13740"/>
+          <w:tab w:val="left" w:pos="14656"/>
+        </w:tabs>
+        <w:rPr>
+          <w:rFonts w:ascii="Courier New" w:hAnsi="Courier New" w:cs="Courier New"/>
+          <w:color w:val="000000"/>
+          <w:sz w:val="21"/>
+          <w:szCs w:val="21"/>
+        </w:rPr>
+      </w:pPr>
+      <w:proofErr w:type="spellStart"/>
+      <w:r>
+        <w:rPr>
+          <w:rFonts w:ascii="Courier New" w:hAnsi="Courier New" w:cs="Courier New"/>
+          <w:color w:val="000000"/>
+          <w:sz w:val="21"/>
+          <w:szCs w:val="21"/>
+        </w:rPr>
+        <w:t>insert</w:t>
+      </w:r>
+      <w:proofErr w:type="spellEnd"/>
+      <w:r>
+        <w:rPr>
+          <w:rFonts w:ascii="Courier New" w:hAnsi="Courier New" w:cs="Courier New"/>
+          <w:color w:val="000000"/>
+          <w:sz w:val="21"/>
+          <w:szCs w:val="21"/>
+        </w:rPr>
+        <w:t xml:space="preserve"> </w:t>
+      </w:r>
+      <w:proofErr w:type="spellStart"/>
+      <w:r>
+        <w:rPr>
+          <w:rFonts w:ascii="Courier New" w:hAnsi="Courier New" w:cs="Courier New"/>
+          <w:color w:val="000000"/>
+          <w:sz w:val="21"/>
+          <w:szCs w:val="21"/>
+        </w:rPr>
+        <w:t>into</w:t>
+      </w:r>
+      <w:proofErr w:type="spellEnd"/>
+      <w:r>
+        <w:rPr>
+          <w:rFonts w:ascii="Courier New" w:hAnsi="Courier New" w:cs="Courier New"/>
+          <w:color w:val="000000"/>
+          <w:sz w:val="21"/>
+          <w:szCs w:val="21"/>
+        </w:rPr>
+        <w:t xml:space="preserve"> cuenta(</w:t>
+      </w:r>
+      <w:proofErr w:type="spellStart"/>
+      <w:r>
+        <w:rPr>
+          <w:rFonts w:ascii="Courier New" w:hAnsi="Courier New" w:cs="Courier New"/>
+          <w:color w:val="000000"/>
+          <w:sz w:val="21"/>
+          <w:szCs w:val="21"/>
+        </w:rPr>
+        <w:t>id_cuenta,fecha_apertura,saldo_cuenta,id_cliente</w:t>
+      </w:r>
+      <w:proofErr w:type="spellEnd"/>
+      <w:r>
+        <w:rPr>
+          <w:rFonts w:ascii="Courier New" w:hAnsi="Courier New" w:cs="Courier New"/>
+          <w:color w:val="000000"/>
+          <w:sz w:val="21"/>
+          <w:szCs w:val="21"/>
+        </w:rPr>
+        <w:t xml:space="preserve">) </w:t>
+      </w:r>
+      <w:proofErr w:type="spellStart"/>
+      <w:r>
+        <w:rPr>
+          <w:rFonts w:ascii="Courier New" w:hAnsi="Courier New" w:cs="Courier New"/>
+          <w:color w:val="000000"/>
+          <w:sz w:val="21"/>
+          <w:szCs w:val="21"/>
+        </w:rPr>
+        <w:t>values</w:t>
+      </w:r>
+      <w:proofErr w:type="spellEnd"/>
+      <w:r>
+        <w:rPr>
+          <w:rFonts w:ascii="Courier New" w:hAnsi="Courier New" w:cs="Courier New"/>
+          <w:color w:val="000000"/>
+          <w:sz w:val="21"/>
+          <w:szCs w:val="21"/>
+        </w:rPr>
+        <w:t>('03-03','2022-01-25',750000,'2');</w:t>
+      </w:r>
+    </w:p>
+    <w:p>
+      <w:pPr>
+        <w:shd w:val="clear" w:color="auto" w:fill="FFFFFF"/>
+        <w:tabs>
+          <w:tab w:val="left" w:pos="916"/>
+          <w:tab w:val="left" w:pos="1832"/>
+          <w:tab w:val="left" w:pos="2748"/>
+          <w:tab w:val="left" w:pos="3664"/>
+          <w:tab w:val="left" w:pos="4580"/>
+          <w:tab w:val="left" w:pos="5496"/>
+          <w:tab w:val="left" w:pos="6412"/>
+          <w:tab w:val="left" w:pos="7328"/>
+          <w:tab w:val="left" w:pos="8244"/>
+          <w:tab w:val="left" w:pos="9160"/>
+          <w:tab w:val="left" w:pos="10076"/>
+          <w:tab w:val="left" w:pos="10992"/>
+          <w:tab w:val="left" w:pos="11908"/>
+          <w:tab w:val="left" w:pos="12824"/>
+          <w:tab w:val="left" w:pos="13740"/>
+          <w:tab w:val="left" w:pos="14656"/>
+        </w:tabs>
+        <w:rPr>
+          <w:rFonts w:ascii="Courier New" w:hAnsi="Courier New" w:cs="Courier New"/>
+          <w:color w:val="000000"/>
+          <w:sz w:val="21"/>
+          <w:szCs w:val="21"/>
+        </w:rPr>
+      </w:pPr>
+      <w:proofErr w:type="spellStart"/>
+      <w:r>
+        <w:rPr>
+          <w:rFonts w:ascii="Courier New" w:hAnsi="Courier New" w:cs="Courier New"/>
+          <w:color w:val="000000"/>
+          <w:sz w:val="21"/>
+          <w:szCs w:val="21"/>
+        </w:rPr>
+        <w:t>insert</w:t>
+      </w:r>
+      <w:proofErr w:type="spellEnd"/>
+      <w:r>
+        <w:rPr>
+          <w:rFonts w:ascii="Courier New" w:hAnsi="Courier New" w:cs="Courier New"/>
+          <w:color w:val="000000"/>
+          <w:sz w:val="21"/>
+          <w:szCs w:val="21"/>
+        </w:rPr>
+        <w:t xml:space="preserve"> </w:t>
+      </w:r>
+      <w:proofErr w:type="spellStart"/>
+      <w:r>
+        <w:rPr>
+          <w:rFonts w:ascii="Courier New" w:hAnsi="Courier New" w:cs="Courier New"/>
+          <w:color w:val="000000"/>
+          <w:sz w:val="21"/>
+          <w:szCs w:val="21"/>
+        </w:rPr>
+        <w:t>into</w:t>
+      </w:r>
+      <w:proofErr w:type="spellEnd"/>
+      <w:r>
+        <w:rPr>
+          <w:rFonts w:ascii="Courier New" w:hAnsi="Courier New" w:cs="Courier New"/>
+          <w:color w:val="000000"/>
+          <w:sz w:val="21"/>
+          <w:szCs w:val="21"/>
+        </w:rPr>
+        <w:t xml:space="preserve"> transaccion(fecha_transaccion,valor_transaccion,tipo_transaccion,id_cuenta) </w:t>
+      </w:r>
+      <w:proofErr w:type="spellStart"/>
+      <w:r>
+        <w:rPr>
+          <w:rFonts w:ascii="Courier New" w:hAnsi="Courier New" w:cs="Courier New"/>
+          <w:color w:val="000000"/>
+          <w:sz w:val="21"/>
+          <w:szCs w:val="21"/>
+        </w:rPr>
+        <w:t>values</w:t>
+      </w:r>
+      <w:proofErr w:type="spellEnd"/>
+      <w:r>
+        <w:rPr>
+          <w:rFonts w:ascii="Courier New" w:hAnsi="Courier New" w:cs="Courier New"/>
+          <w:color w:val="000000"/>
+          <w:sz w:val="21"/>
+          <w:szCs w:val="21"/>
+        </w:rPr>
+        <w:t>('2022/02/20',100000,'D','01-01');</w:t>
+      </w:r>
+    </w:p>
+    <w:p>
+      <w:pPr>
+        <w:shd w:val="clear" w:color="auto" w:fill="FFFFFF"/>
+        <w:tabs>
+          <w:tab w:val="left" w:pos="916"/>
+          <w:tab w:val="left" w:pos="1832"/>
+          <w:tab w:val="left" w:pos="2748"/>
+          <w:tab w:val="left" w:pos="3664"/>
+          <w:tab w:val="left" w:pos="4580"/>
+          <w:tab w:val="left" w:pos="5496"/>
+          <w:tab w:val="left" w:pos="6412"/>
+          <w:tab w:val="left" w:pos="7328"/>
+          <w:tab w:val="left" w:pos="8244"/>
+          <w:tab w:val="left" w:pos="9160"/>
+          <w:tab w:val="left" w:pos="10076"/>
+          <w:tab w:val="left" w:pos="10992"/>
+          <w:tab w:val="left" w:pos="11908"/>
+          <w:tab w:val="left" w:pos="12824"/>
+          <w:tab w:val="left" w:pos="13740"/>
+          <w:tab w:val="left" w:pos="14656"/>
+        </w:tabs>
+        <w:rPr>
+          <w:rFonts w:ascii="Courier New" w:hAnsi="Courier New" w:cs="Courier New"/>
+          <w:color w:val="000000"/>
+          <w:sz w:val="21"/>
+          <w:szCs w:val="21"/>
+        </w:rPr>
+      </w:pPr>
+      <w:proofErr w:type="spellStart"/>
+      <w:r>
+        <w:rPr>
+          <w:rFonts w:ascii="Courier New" w:hAnsi="Courier New" w:cs="Courier New"/>
+          <w:color w:val="000000"/>
+          <w:sz w:val="21"/>
+          <w:szCs w:val="21"/>
+        </w:rPr>
+        <w:lastRenderedPageBreak/>
+        <w:t>insert</w:t>
+      </w:r>
+      <w:proofErr w:type="spellEnd"/>
+      <w:r>
+        <w:rPr>
+          <w:rFonts w:ascii="Courier New" w:hAnsi="Courier New" w:cs="Courier New"/>
+          <w:color w:val="000000"/>
+          <w:sz w:val="21"/>
+          <w:szCs w:val="21"/>
+        </w:rPr>
+        <w:t xml:space="preserve"> </w:t>
+      </w:r>
+      <w:proofErr w:type="spellStart"/>
+      <w:r>
+        <w:rPr>
+          <w:rFonts w:ascii="Courier New" w:hAnsi="Courier New" w:cs="Courier New"/>
+          <w:color w:val="000000"/>
+          <w:sz w:val="21"/>
+          <w:szCs w:val="21"/>
+        </w:rPr>
+        <w:t>into</w:t>
+      </w:r>
+      <w:proofErr w:type="spellEnd"/>
+      <w:r>
+        <w:rPr>
+          <w:rFonts w:ascii="Courier New" w:hAnsi="Courier New" w:cs="Courier New"/>
+          <w:color w:val="000000"/>
+          <w:sz w:val="21"/>
+          <w:szCs w:val="21"/>
+        </w:rPr>
+        <w:t xml:space="preserve"> </w:t>
+      </w:r>
+      <w:r>
+        <w:rPr>
+          <w:rFonts w:ascii="Courier New" w:hAnsi="Courier New" w:cs="Courier New"/>
+          <w:color w:val="000000"/>
+          <w:sz w:val="21"/>
+          <w:szCs w:val="21"/>
+        </w:rPr>
+        <w:t>administrador(</w:t>
+      </w:r>
+      <w:proofErr w:type="spellStart"/>
+      <w:r>
+        <w:rPr>
+          <w:rFonts w:ascii="Courier New" w:hAnsi="Courier New" w:cs="Courier New"/>
+          <w:color w:val="000000"/>
+          <w:sz w:val="21"/>
+          <w:szCs w:val="21"/>
+        </w:rPr>
+        <w:t>id_</w:t>
+      </w:r>
+      <w:r>
+        <w:rPr>
+          <w:rFonts w:ascii="Courier New" w:hAnsi="Courier New" w:cs="Courier New"/>
+          <w:color w:val="000000"/>
+          <w:sz w:val="21"/>
+          <w:szCs w:val="21"/>
+        </w:rPr>
+        <w:t>administrador</w:t>
+      </w:r>
+      <w:proofErr w:type="spellEnd"/>
+      <w:r>
+        <w:rPr>
+          <w:rFonts w:ascii="Courier New" w:hAnsi="Courier New" w:cs="Courier New"/>
+          <w:color w:val="000000"/>
+          <w:sz w:val="21"/>
+          <w:szCs w:val="21"/>
+        </w:rPr>
+        <w:t xml:space="preserve">, </w:t>
+      </w:r>
+      <w:proofErr w:type="spellStart"/>
+      <w:r>
+        <w:rPr>
+          <w:rFonts w:ascii="Courier New" w:hAnsi="Courier New" w:cs="Courier New"/>
+          <w:color w:val="000000"/>
+          <w:sz w:val="21"/>
+          <w:szCs w:val="21"/>
+        </w:rPr>
+        <w:t>nombre</w:t>
+      </w:r>
+      <w:r>
+        <w:rPr>
+          <w:rFonts w:ascii="Courier New" w:hAnsi="Courier New" w:cs="Courier New"/>
+          <w:color w:val="000000"/>
+          <w:sz w:val="21"/>
+          <w:szCs w:val="21"/>
+        </w:rPr>
+        <w:t>_administrador,clave_administrador</w:t>
+      </w:r>
+      <w:proofErr w:type="spellEnd"/>
+      <w:r>
+        <w:rPr>
+          <w:rFonts w:ascii="Courier New" w:hAnsi="Courier New" w:cs="Courier New"/>
+          <w:color w:val="000000"/>
+          <w:sz w:val="21"/>
+          <w:szCs w:val="21"/>
+        </w:rPr>
+        <w:t xml:space="preserve">) </w:t>
+      </w:r>
+      <w:proofErr w:type="spellStart"/>
+      <w:r>
+        <w:rPr>
+          <w:rFonts w:ascii="Courier New" w:hAnsi="Courier New" w:cs="Courier New"/>
+          <w:color w:val="000000"/>
+          <w:sz w:val="21"/>
+          <w:szCs w:val="21"/>
+        </w:rPr>
+        <w:t>values</w:t>
+      </w:r>
+      <w:proofErr w:type="spellEnd"/>
+      <w:r>
+        <w:rPr>
+          <w:rFonts w:ascii="Courier New" w:hAnsi="Courier New" w:cs="Courier New"/>
+          <w:color w:val="000000"/>
+          <w:sz w:val="21"/>
+          <w:szCs w:val="21"/>
+        </w:rPr>
+        <w:t>('1','Administrador General','1234');</w:t>
+      </w:r>
+    </w:p>
     <w:p/>
     <w:p/>
-    <w:p/>
-    <w:p/>
+    <w:tbl>
+      <w:tblPr>
+        <w:tblStyle w:val="Tablaconcuadrcula"/>
+        <w:tblW w:w="0" w:type="auto"/>
+        <w:tblLook w:val="04A0" w:firstRow="1" w:lastRow="0" w:firstColumn="1" w:lastColumn="0" w:noHBand="0" w:noVBand="1"/>
+      </w:tblPr>
+      <w:tblGrid>
+        <w:gridCol w:w="8828"/>
+      </w:tblGrid>
+      <w:tr>
+        <w:tc>
+          <w:tcPr>
+            <w:tcW w:w="8828" w:type="dxa"/>
+            <w:shd w:val="clear" w:color="auto" w:fill="B4C6E7" w:themeFill="accent1" w:themeFillTint="66"/>
+          </w:tcPr>
+          <w:p>
+            <w:pPr>
+              <w:jc w:val="center"/>
+            </w:pPr>
+            <w:r>
+              <w:rPr>
+                <w:rFonts w:asciiTheme="minorHAnsi" w:hAnsiTheme="minorHAnsi" w:cstheme="minorHAnsi"/>
+                <w:b/>
+                <w:bCs/>
+              </w:rPr>
+              <w:t>Evidencia JIRA (Seguimiento del proyecto)</w:t>
+            </w:r>
+          </w:p>
+        </w:tc>
+      </w:tr>
+    </w:tbl>
     <w:p/>
     <w:p/>
     <w:p/>
@@ -786,138 +4946,6 @@
                 <w:b/>
                 <w:bCs/>
               </w:rPr>
-              <w:t>Esquema</w:t>
-            </w:r>
-            <w:r>
-              <w:rPr>
-                <w:rFonts w:asciiTheme="minorHAnsi" w:hAnsiTheme="minorHAnsi" w:cstheme="minorHAnsi"/>
-                <w:b/>
-                <w:bCs/>
-              </w:rPr>
-              <w:t xml:space="preserve"> de la Base de Datos (</w:t>
-            </w:r>
-            <w:r>
-              <w:rPr>
-                <w:rFonts w:asciiTheme="minorHAnsi" w:hAnsiTheme="minorHAnsi" w:cstheme="minorHAnsi"/>
-                <w:b/>
-                <w:bCs/>
-              </w:rPr>
-              <w:t>Código SQL</w:t>
-            </w:r>
-            <w:r>
-              <w:rPr>
-                <w:rFonts w:asciiTheme="minorHAnsi" w:hAnsiTheme="minorHAnsi" w:cstheme="minorHAnsi"/>
-                <w:b/>
-                <w:bCs/>
-              </w:rPr>
-              <w:t>)</w:t>
-            </w:r>
-          </w:p>
-        </w:tc>
-      </w:tr>
-    </w:tbl>
-    <w:p/>
-    <w:p>
-      <w:pPr>
-        <w:jc w:val="both"/>
-      </w:pPr>
-      <w:r>
-        <w:t xml:space="preserve">Como evidencia del </w:t>
-      </w:r>
-      <w:r>
-        <w:t>Esquema</w:t>
-      </w:r>
-      <w:r>
-        <w:t xml:space="preserve"> de la Base de Datos, se debe presentar el </w:t>
-      </w:r>
-      <w:r>
-        <w:t>código SQL de creación de la base de datos.</w:t>
-      </w:r>
-    </w:p>
-    <w:p/>
-    <w:p/>
-    <w:tbl>
-      <w:tblPr>
-        <w:tblStyle w:val="Tablaconcuadrcula"/>
-        <w:tblW w:w="0" w:type="auto"/>
-        <w:tblLook w:val="04A0" w:firstRow="1" w:lastRow="0" w:firstColumn="1" w:lastColumn="0" w:noHBand="0" w:noVBand="1"/>
-      </w:tblPr>
-      <w:tblGrid>
-        <w:gridCol w:w="8828"/>
-      </w:tblGrid>
-      <w:tr>
-        <w:tc>
-          <w:tcPr>
-            <w:tcW w:w="8828" w:type="dxa"/>
-            <w:shd w:val="clear" w:color="auto" w:fill="B4C6E7" w:themeFill="accent1" w:themeFillTint="66"/>
-          </w:tcPr>
-          <w:p>
-            <w:pPr>
-              <w:jc w:val="center"/>
-            </w:pPr>
-            <w:r>
-              <w:rPr>
-                <w:rFonts w:asciiTheme="minorHAnsi" w:hAnsiTheme="minorHAnsi" w:cstheme="minorHAnsi"/>
-                <w:b/>
-                <w:bCs/>
-              </w:rPr>
-              <w:t>Evidencia JIRA (Seguimiento del proyecto)</w:t>
-            </w:r>
-          </w:p>
-        </w:tc>
-      </w:tr>
-    </w:tbl>
-    <w:p/>
-    <w:p>
-      <w:pPr>
-        <w:jc w:val="both"/>
-      </w:pPr>
-      <w:r>
-        <w:t xml:space="preserve">Como evidencia </w:t>
-      </w:r>
-      <w:r>
-        <w:t>del seguimiento del</w:t>
-      </w:r>
-      <w:r>
-        <w:t xml:space="preserve"> proyecto con la metodología ágil SCRUM, utilizando el software JIRA, se debe presentar </w:t>
-      </w:r>
-      <w:r>
-        <w:t xml:space="preserve">capturas de </w:t>
-      </w:r>
-      <w:r>
-        <w:t>pantalla donde se visualice</w:t>
-      </w:r>
-      <w:r>
-        <w:t xml:space="preserve"> la ejecución de los Sprint con las historias de usuario relacionadas con el repositorio de código y el diseño de la base de datos.</w:t>
-      </w:r>
-    </w:p>
-    <w:p/>
-    <w:p/>
-    <w:tbl>
-      <w:tblPr>
-        <w:tblStyle w:val="Tablaconcuadrcula"/>
-        <w:tblW w:w="0" w:type="auto"/>
-        <w:tblLook w:val="04A0" w:firstRow="1" w:lastRow="0" w:firstColumn="1" w:lastColumn="0" w:noHBand="0" w:noVBand="1"/>
-      </w:tblPr>
-      <w:tblGrid>
-        <w:gridCol w:w="8828"/>
-      </w:tblGrid>
-      <w:tr>
-        <w:tc>
-          <w:tcPr>
-            <w:tcW w:w="8828" w:type="dxa"/>
-            <w:shd w:val="clear" w:color="auto" w:fill="B4C6E7" w:themeFill="accent1" w:themeFillTint="66"/>
-          </w:tcPr>
-          <w:p>
-            <w:pPr>
-              <w:jc w:val="center"/>
-            </w:pPr>
-            <w:r>
-              <w:rPr>
-                <w:rFonts w:asciiTheme="minorHAnsi" w:hAnsiTheme="minorHAnsi" w:cstheme="minorHAnsi"/>
-                <w:b/>
-                <w:bCs/>
-              </w:rPr>
               <w:t>Evidencias de las Reuniones</w:t>
             </w:r>
             <w:r>
@@ -933,21 +4961,13 @@
       </w:tr>
     </w:tbl>
     <w:p/>
-    <w:p>
-      <w:pPr>
-        <w:jc w:val="both"/>
-      </w:pPr>
-      <w:r>
-        <w:t>Como evidencia de las reuniones que efectúa el equipo del proyecto, presentar capturas de pantalla de las reuniones efectuadas y si lo consideran pertinente algunas actas de las reuniones.</w:t>
-      </w:r>
-    </w:p>
     <w:sectPr>
-      <w:headerReference w:type="even" r:id="rId7"/>
-      <w:headerReference w:type="default" r:id="rId8"/>
-      <w:footerReference w:type="even" r:id="rId9"/>
-      <w:footerReference w:type="default" r:id="rId10"/>
-      <w:headerReference w:type="first" r:id="rId11"/>
-      <w:footerReference w:type="first" r:id="rId12"/>
+      <w:headerReference w:type="even" r:id="rId16"/>
+      <w:headerReference w:type="default" r:id="rId17"/>
+      <w:footerReference w:type="even" r:id="rId18"/>
+      <w:footerReference w:type="default" r:id="rId19"/>
+      <w:headerReference w:type="first" r:id="rId20"/>
+      <w:footerReference w:type="first" r:id="rId21"/>
       <w:pgSz w:w="12240" w:h="15840"/>
       <w:pgMar w:top="1417" w:right="1701" w:bottom="1417" w:left="1701" w:header="708" w:footer="708" w:gutter="0"/>
       <w:cols w:space="708"/>
@@ -1772,6 +5792,54 @@
       <w:contextualSpacing/>
     </w:pPr>
   </w:style>
+  <w:style w:type="paragraph" w:styleId="HTMLconformatoprevio">
+    <w:name w:val="HTML Preformatted"/>
+    <w:basedOn w:val="Normal"/>
+    <w:link w:val="HTMLconformatoprevioCar"/>
+    <w:uiPriority w:val="99"/>
+    <w:semiHidden/>
+    <w:unhideWhenUsed/>
+    <w:rsid w:val="0083491C"/>
+    <w:pPr>
+      <w:tabs>
+        <w:tab w:val="left" w:pos="916"/>
+        <w:tab w:val="left" w:pos="1832"/>
+        <w:tab w:val="left" w:pos="2748"/>
+        <w:tab w:val="left" w:pos="3664"/>
+        <w:tab w:val="left" w:pos="4580"/>
+        <w:tab w:val="left" w:pos="5496"/>
+        <w:tab w:val="left" w:pos="6412"/>
+        <w:tab w:val="left" w:pos="7328"/>
+        <w:tab w:val="left" w:pos="8244"/>
+        <w:tab w:val="left" w:pos="9160"/>
+        <w:tab w:val="left" w:pos="10076"/>
+        <w:tab w:val="left" w:pos="10992"/>
+        <w:tab w:val="left" w:pos="11908"/>
+        <w:tab w:val="left" w:pos="12824"/>
+        <w:tab w:val="left" w:pos="13740"/>
+        <w:tab w:val="left" w:pos="14656"/>
+      </w:tabs>
+    </w:pPr>
+    <w:rPr>
+      <w:rFonts w:ascii="Courier New" w:hAnsi="Courier New" w:cs="Courier New"/>
+      <w:sz w:val="20"/>
+      <w:szCs w:val="20"/>
+    </w:rPr>
+  </w:style>
+  <w:style w:type="character" w:customStyle="1" w:styleId="HTMLconformatoprevioCar">
+    <w:name w:val="HTML con formato previo Car"/>
+    <w:basedOn w:val="Fuentedeprrafopredeter"/>
+    <w:link w:val="HTMLconformatoprevio"/>
+    <w:uiPriority w:val="99"/>
+    <w:semiHidden/>
+    <w:rsid w:val="0083491C"/>
+    <w:rPr>
+      <w:rFonts w:ascii="Courier New" w:eastAsia="Times New Roman" w:hAnsi="Courier New" w:cs="Courier New"/>
+      <w:sz w:val="20"/>
+      <w:szCs w:val="20"/>
+      <w:lang w:eastAsia="es-CO"/>
+    </w:rPr>
+  </w:style>
 </w:styles>
 </file>
 

</xml_diff>